<commit_message>
poblacion de cada municipio v2 + readme
</commit_message>
<xml_diff>
--- a/docs/DAW-PI-Plantilla-Memoria.docx
+++ b/docs/DAW-PI-Plantilla-Memoria.docx
@@ -94,38 +94,8 @@
               <w:sz w:val="76"/>
               <w:szCs w:val="76"/>
             </w:rPr>
-            <w:t xml:space="preserve">Datos Junta </w:t>
+            <w:t>DATOS ABIERTOS DEMOGRAFICOS JUNTA CYL</w:t>
           </w:r>
-          <w:proofErr w:type="spellStart"/>
-          <w:r>
-            <w:rPr>
-              <w:rFonts w:ascii="Calibri" w:eastAsia="Calibri" w:hAnsi="Calibri" w:cs="Calibri"/>
-              <w:b/>
-              <w:color w:val="BFBFBF"/>
-              <w:sz w:val="76"/>
-              <w:szCs w:val="76"/>
-            </w:rPr>
-            <w:t>CyL</w:t>
-          </w:r>
-          <w:proofErr w:type="spellEnd"/>
-        </w:p>
-        <w:p>
-          <w:pPr>
-            <w:pBdr>
-              <w:top w:val="nil"/>
-              <w:left w:val="nil"/>
-              <w:bottom w:val="nil"/>
-              <w:right w:val="nil"/>
-              <w:between w:val="nil"/>
-            </w:pBdr>
-            <w:spacing w:after="0" w:line="240" w:lineRule="auto"/>
-            <w:rPr>
-              <w:b/>
-              <w:color w:val="000000"/>
-              <w:sz w:val="76"/>
-              <w:szCs w:val="76"/>
-            </w:rPr>
-          </w:pPr>
         </w:p>
         <w:tbl>
           <w:tblPr>
@@ -356,7 +326,7 @@
               <w:sz w:val="40"/>
               <w:szCs w:val="40"/>
             </w:rPr>
-            <w:t>.</w:t>
+            <w:t>: DEMOGRAFICOS MUNICIPALES</w:t>
           </w:r>
           <w:r>
             <w:rPr>
@@ -652,43 +622,7 @@
                     <w:sz w:val="36"/>
                     <w:szCs w:val="36"/>
                   </w:rPr>
-                  <w:t xml:space="preserve">Valladolid, a  </w:t>
-                </w:r>
-                <w:proofErr w:type="spellStart"/>
-                <w:r>
-                  <w:rPr>
-                    <w:b/>
-                    <w:sz w:val="36"/>
-                    <w:szCs w:val="36"/>
-                  </w:rPr>
-                  <w:t>de</w:t>
-                </w:r>
-                <w:proofErr w:type="spellEnd"/>
-                <w:r>
-                  <w:rPr>
-                    <w:b/>
-                    <w:sz w:val="36"/>
-                    <w:szCs w:val="36"/>
-                  </w:rPr>
-                  <w:t xml:space="preserve">   </w:t>
-                </w:r>
-                <w:proofErr w:type="spellStart"/>
-                <w:r>
-                  <w:rPr>
-                    <w:b/>
-                    <w:sz w:val="36"/>
-                    <w:szCs w:val="36"/>
-                  </w:rPr>
-                  <w:t>de</w:t>
-                </w:r>
-                <w:proofErr w:type="spellEnd"/>
-                <w:r>
-                  <w:rPr>
-                    <w:b/>
-                    <w:sz w:val="36"/>
-                    <w:szCs w:val="36"/>
-                  </w:rPr>
-                  <w:t xml:space="preserve"> </w:t>
+                  <w:t xml:space="preserve">Valladolid, a  de   de </w:t>
                 </w:r>
                 <w:r>
                   <w:rPr>
@@ -706,15 +640,15 @@
         <w:p/>
       </w:sdtContent>
     </w:sdt>
-    <w:bookmarkStart w:id="1" w:name="_Toc219827248" w:displacedByCustomXml="next"/>
+    <w:bookmarkStart w:id="1" w:name="_Toc219825587" w:displacedByCustomXml="next"/>
     <w:bookmarkEnd w:id="1" w:displacedByCustomXml="next"/>
-    <w:bookmarkStart w:id="2" w:name="_Toc219825886" w:displacedByCustomXml="next"/>
+    <w:bookmarkStart w:id="2" w:name="_Toc219825603" w:displacedByCustomXml="next"/>
     <w:bookmarkEnd w:id="2" w:displacedByCustomXml="next"/>
     <w:bookmarkStart w:id="3" w:name="_Toc219825819" w:displacedByCustomXml="next"/>
     <w:bookmarkEnd w:id="3" w:displacedByCustomXml="next"/>
-    <w:bookmarkStart w:id="4" w:name="_Toc219825603" w:displacedByCustomXml="next"/>
+    <w:bookmarkStart w:id="4" w:name="_Toc219825886" w:displacedByCustomXml="next"/>
     <w:bookmarkEnd w:id="4" w:displacedByCustomXml="next"/>
-    <w:bookmarkStart w:id="5" w:name="_Toc219825587" w:displacedByCustomXml="next"/>
+    <w:bookmarkStart w:id="5" w:name="_Toc219827248" w:displacedByCustomXml="next"/>
     <w:bookmarkEnd w:id="5" w:displacedByCustomXml="next"/>
     <w:sdt>
       <w:sdtPr>
@@ -2577,14 +2511,27 @@
       <w:r>
         <w:t xml:space="preserve">Figura </w:t>
       </w:r>
-      <w:fldSimple w:instr=" SEQ Figura \* ARABIC ">
-        <w:r>
-          <w:rPr>
-            <w:noProof/>
-          </w:rPr>
-          <w:t>1</w:t>
-        </w:r>
-      </w:fldSimple>
+      <w:r>
+        <w:fldChar w:fldCharType="begin"/>
+      </w:r>
+      <w:r>
+        <w:instrText xml:space="preserve"> SEQ Figura \* ARABIC </w:instrText>
+      </w:r>
+      <w:r>
+        <w:fldChar w:fldCharType="separate"/>
+      </w:r>
+      <w:r>
+        <w:rPr>
+          <w:noProof/>
+        </w:rPr>
+        <w:t>1</w:t>
+      </w:r>
+      <w:r>
+        <w:rPr>
+          <w:noProof/>
+        </w:rPr>
+        <w:fldChar w:fldCharType="end"/>
+      </w:r>
       <w:r>
         <w:t>. Ejemplo de leyenda numerada para una imagen o diagrama.</w:t>
       </w:r>
@@ -2599,14 +2546,27 @@
       <w:r>
         <w:t xml:space="preserve">Tabla </w:t>
       </w:r>
-      <w:fldSimple w:instr=" SEQ Tabla \* ARABIC ">
-        <w:r>
-          <w:rPr>
-            <w:noProof/>
-          </w:rPr>
-          <w:t>1</w:t>
-        </w:r>
-      </w:fldSimple>
+      <w:r>
+        <w:fldChar w:fldCharType="begin"/>
+      </w:r>
+      <w:r>
+        <w:instrText xml:space="preserve"> SEQ Tabla \* ARABIC </w:instrText>
+      </w:r>
+      <w:r>
+        <w:fldChar w:fldCharType="separate"/>
+      </w:r>
+      <w:r>
+        <w:rPr>
+          <w:noProof/>
+        </w:rPr>
+        <w:t>1</w:t>
+      </w:r>
+      <w:r>
+        <w:rPr>
+          <w:noProof/>
+        </w:rPr>
+        <w:fldChar w:fldCharType="end"/>
+      </w:r>
       <w:r>
         <w:t>.</w:t>
       </w:r>
@@ -2951,7 +2911,6 @@
       <w:r>
         <w:t xml:space="preserve">. Ej. </w:t>
       </w:r>
-      <w:proofErr w:type="spellStart"/>
       <w:r>
         <w:rPr>
           <w:i/>
@@ -2966,7 +2925,6 @@
         </w:rPr>
         <w:t>ogin</w:t>
       </w:r>
-      <w:proofErr w:type="spellEnd"/>
       <w:r>
         <w:t xml:space="preserve">, </w:t>
       </w:r>
@@ -3131,7 +3089,6 @@
       <w:r>
         <w:t xml:space="preserve"> del </w:t>
       </w:r>
-      <w:proofErr w:type="spellStart"/>
       <w:r>
         <w:rPr>
           <w:i/>
@@ -3139,7 +3096,6 @@
         </w:rPr>
         <w:t>layout</w:t>
       </w:r>
-      <w:proofErr w:type="spellEnd"/>
       <w:r>
         <w:t xml:space="preserve"> principal</w:t>
       </w:r>
@@ -3159,7 +3115,6 @@
       <w:r>
         <w:t xml:space="preserve"> y </w:t>
       </w:r>
-      <w:proofErr w:type="spellStart"/>
       <w:r>
         <w:rPr>
           <w:i/>
@@ -3167,7 +3122,6 @@
         </w:rPr>
         <w:t>mobile</w:t>
       </w:r>
-      <w:proofErr w:type="spellEnd"/>
       <w:r>
         <w:t>.</w:t>
       </w:r>
@@ -3257,7 +3211,6 @@
       <w:r>
         <w:t xml:space="preserve"> Especificar </w:t>
       </w:r>
-      <w:proofErr w:type="spellStart"/>
       <w:r>
         <w:rPr>
           <w:i/>
@@ -3265,11 +3218,9 @@
         </w:rPr>
         <w:t>stack</w:t>
       </w:r>
-      <w:proofErr w:type="spellEnd"/>
       <w:r>
         <w:t xml:space="preserve"> tecnológico y versión utilizada. Ej. Lenguajes utilizados en cada parte de la aplicación, librerías o </w:t>
       </w:r>
-      <w:proofErr w:type="spellStart"/>
       <w:r>
         <w:rPr>
           <w:i/>
@@ -3277,7 +3228,6 @@
         </w:rPr>
         <w:t>frameworks</w:t>
       </w:r>
-      <w:proofErr w:type="spellEnd"/>
       <w:r>
         <w:t xml:space="preserve"> utilizados.</w:t>
       </w:r>
@@ -3298,7 +3248,31 @@
         <w:t>Software:</w:t>
       </w:r>
       <w:r>
-        <w:t xml:space="preserve"> Listar los programas o utilidades empleados. Ej. Visual Studio Code.</w:t>
+        <w:t xml:space="preserve"> </w:t>
+      </w:r>
+    </w:p>
+    <w:p>
+      <w:pPr>
+        <w:numPr>
+          <w:ilvl w:val="1"/>
+          <w:numId w:val="10"/>
+        </w:numPr>
+        <w:jc w:val="both"/>
+      </w:pPr>
+      <w:r>
+        <w:t>Visual Studio Code</w:t>
+      </w:r>
+    </w:p>
+    <w:p>
+      <w:pPr>
+        <w:numPr>
+          <w:ilvl w:val="1"/>
+          <w:numId w:val="10"/>
+        </w:numPr>
+        <w:jc w:val="both"/>
+      </w:pPr>
+      <w:r>
+        <w:t>Draw.io</w:t>
       </w:r>
     </w:p>
     <w:p>
@@ -3497,14 +3471,12 @@
       <w:r>
         <w:t xml:space="preserve">mportar SQL, configurar </w:t>
       </w:r>
-      <w:proofErr w:type="spellStart"/>
       <w:r>
         <w:rPr>
           <w:rFonts w:ascii="Consolas" w:hAnsi="Consolas"/>
         </w:rPr>
         <w:t>config.php</w:t>
       </w:r>
-      <w:proofErr w:type="spellEnd"/>
       <w:r>
         <w:t>, etc.).</w:t>
       </w:r>
@@ -3516,21 +3488,13 @@
           <w:numId w:val="10"/>
         </w:numPr>
       </w:pPr>
-      <w:proofErr w:type="spellStart"/>
       <w:r>
         <w:rPr>
           <w:b/>
           <w:bCs/>
         </w:rPr>
-        <w:t>URLs</w:t>
-      </w:r>
-      <w:proofErr w:type="spellEnd"/>
-      <w:r>
-        <w:rPr>
-          <w:b/>
-          <w:bCs/>
-        </w:rPr>
-        <w:t>:</w:t>
+        <w:lastRenderedPageBreak/>
+        <w:t>URLs:</w:t>
       </w:r>
     </w:p>
     <w:p>
@@ -3540,9 +3504,14 @@
           <w:numId w:val="10"/>
         </w:numPr>
       </w:pPr>
-      <w:r>
-        <w:t>Del repositorio de Git.</w:t>
-      </w:r>
+      <w:hyperlink r:id="rId10" w:history="1">
+        <w:r>
+          <w:rPr>
+            <w:rStyle w:val="Hipervnculo"/>
+          </w:rPr>
+          <w:t>https://github.com/samuuufr/DatosJuntaCyL</w:t>
+        </w:r>
+      </w:hyperlink>
     </w:p>
     <w:p>
       <w:pPr>
@@ -3552,7 +3521,6 @@
         </w:numPr>
       </w:pPr>
       <w:r>
-        <w:lastRenderedPageBreak/>
         <w:t xml:space="preserve">Del sitio web puesto en producción (si </w:t>
       </w:r>
       <w:r>
@@ -3628,15 +3596,7 @@
         <w:t>Se ha</w:t>
       </w:r>
       <w:r>
-        <w:t xml:space="preserve"> </w:t>
-      </w:r>
-      <w:proofErr w:type="spellStart"/>
-      <w:r>
-        <w:t>minificado</w:t>
-      </w:r>
-      <w:proofErr w:type="spellEnd"/>
-      <w:r>
-        <w:t xml:space="preserve"> el CSS/JS? ¿</w:t>
+        <w:t xml:space="preserve"> minificado el CSS/JS? ¿</w:t>
       </w:r>
       <w:r>
         <w:t>Se ha</w:t>
@@ -3710,11 +3670,27 @@
       <w:r>
         <w:t xml:space="preserve"> </w:t>
       </w:r>
-      <w:r>
-        <w:t xml:space="preserve">Ej. </w:t>
-      </w:r>
-      <w:r>
-        <w:t>Errores de la API, problemas con Git, etc.</w:t>
+    </w:p>
+    <w:p>
+      <w:pPr>
+        <w:numPr>
+          <w:ilvl w:val="1"/>
+          <w:numId w:val="11"/>
+        </w:numPr>
+      </w:pPr>
+      <w:r>
+        <w:t>Muchos datos en la api, por lo que con la diferencia de nombres nos costo cargarlos a la bbdd y coordinarlo todo correctamente</w:t>
+      </w:r>
+    </w:p>
+    <w:p>
+      <w:pPr>
+        <w:numPr>
+          <w:ilvl w:val="1"/>
+          <w:numId w:val="11"/>
+        </w:numPr>
+      </w:pPr>
+      <w:r>
+        <w:t xml:space="preserve">Problemas </w:t>
       </w:r>
     </w:p>
     <w:p>
@@ -3750,16 +3726,10 @@
         <w:t xml:space="preserve"> </w:t>
       </w:r>
       <w:r>
-        <w:t xml:space="preserve">Ej. </w:t>
-      </w:r>
-      <w:r>
-        <w:t>Cómo ha sido la coordinación</w:t>
-      </w:r>
-      <w:r>
-        <w:t xml:space="preserve"> del trabajo en equipo</w:t>
-      </w:r>
-      <w:r>
-        <w:t>.</w:t>
+        <w:t xml:space="preserve">Para la coordinación del trabajo hemos usado una </w:t>
+      </w:r>
+      <w:r>
+        <w:t xml:space="preserve">metodología que hemos basado en el apoyo conjunto, con la que todos nos sentimos participes de todas las partes del proyecto, aportando cada uno nuestro granito de arena. Puede sonar caotico, pero lo hemos realizado de manera ordenada </w:t>
       </w:r>
     </w:p>
     <w:p/>
@@ -3812,8 +3782,8 @@
         <w:t xml:space="preserve"> para ser comercializable?</w:t>
       </w:r>
     </w:p>
-    <w:bookmarkStart w:id="42" w:name="_Toc219827267" w:displacedByCustomXml="next"/>
-    <w:bookmarkStart w:id="43" w:name="_Toc219982484" w:displacedByCustomXml="next"/>
+    <w:bookmarkStart w:id="42" w:name="_Toc219982484" w:displacedByCustomXml="next"/>
+    <w:bookmarkStart w:id="43" w:name="_Toc219827267" w:displacedByCustomXml="next"/>
     <w:sdt>
       <w:sdtPr>
         <w:rPr>
@@ -3906,6 +3876,7 @@
                       <w:rPr>
                         <w:noProof/>
                       </w:rPr>
+                      <w:lastRenderedPageBreak/>
                       <w:t xml:space="preserve">[1] </w:t>
                     </w:r>
                   </w:p>
@@ -3957,10 +3928,10 @@
     <w:p/>
     <w:p/>
     <w:sectPr>
-      <w:headerReference w:type="default" r:id="rId10"/>
-      <w:footerReference w:type="default" r:id="rId11"/>
-      <w:headerReference w:type="first" r:id="rId12"/>
-      <w:footerReference w:type="first" r:id="rId13"/>
+      <w:headerReference w:type="default" r:id="rId11"/>
+      <w:footerReference w:type="default" r:id="rId12"/>
+      <w:headerReference w:type="first" r:id="rId13"/>
+      <w:footerReference w:type="first" r:id="rId14"/>
       <w:pgSz w:w="11906" w:h="16838"/>
       <w:pgMar w:top="1417" w:right="1701" w:bottom="1417" w:left="1701" w:header="708" w:footer="708" w:gutter="0"/>
       <w:pgNumType w:start="0"/>
@@ -4143,11 +4114,9 @@
     <w:r>
       <w:t xml:space="preserve"> </w:t>
     </w:r>
-    <w:proofErr w:type="spellStart"/>
     <w:r>
       <w:t>CyL</w:t>
     </w:r>
-    <w:proofErr w:type="spellEnd"/>
     <w:r>
       <w:tab/>
     </w:r>
@@ -6141,7 +6110,7 @@
         <w:sz w:val="20"/>
       </w:rPr>
     </w:lvl>
-    <w:lvl w:ilvl="1" w:tentative="1">
+    <w:lvl w:ilvl="1">
       <w:start w:val="1"/>
       <w:numFmt w:val="bullet"/>
       <w:lvlText w:val="o"/>

</xml_diff>

<commit_message>
registro e inicio de sesion de usuarios + añadir favoritos personales
</commit_message>
<xml_diff>
--- a/docs/DAW-PI-Plantilla-Memoria.docx
+++ b/docs/DAW-PI-Plantilla-Memoria.docx
@@ -404,6 +404,39 @@
               <w:szCs w:val="40"/>
             </w:rPr>
             <w:t>Álvaro García</w:t>
+          </w:r>
+        </w:p>
+        <w:p>
+          <w:pPr>
+            <w:pStyle w:val="Prrafodelista"/>
+            <w:numPr>
+              <w:ilvl w:val="0"/>
+              <w:numId w:val="14"/>
+            </w:numPr>
+            <w:pBdr>
+              <w:top w:val="nil"/>
+              <w:left w:val="nil"/>
+              <w:bottom w:val="nil"/>
+              <w:right w:val="nil"/>
+              <w:between w:val="nil"/>
+            </w:pBdr>
+            <w:spacing w:after="0" w:line="240" w:lineRule="auto"/>
+            <w:rPr>
+              <w:color w:val="000000"/>
+              <w:sz w:val="40"/>
+              <w:szCs w:val="40"/>
+            </w:rPr>
+          </w:pPr>
+          <w:r>
+            <w:rPr>
+              <w:rFonts w:ascii="Calibri" w:eastAsia="Calibri" w:hAnsi="Calibri" w:cs="Calibri"/>
+              <w:b/>
+              <w:i/>
+              <w:color w:val="BFBFBF"/>
+              <w:sz w:val="40"/>
+              <w:szCs w:val="40"/>
+            </w:rPr>
+            <w:t xml:space="preserve">Luca mascani </w:t>
           </w:r>
         </w:p>
         <w:p>
@@ -3692,6 +3725,9 @@
       <w:r>
         <w:t xml:space="preserve">Problemas </w:t>
       </w:r>
+      <w:r>
+        <w:t>con los municipios que se añaden a favoritos</w:t>
+      </w:r>
     </w:p>
     <w:p>
       <w:pPr>
@@ -3729,7 +3765,16 @@
         <w:t xml:space="preserve">Para la coordinación del trabajo hemos usado una </w:t>
       </w:r>
       <w:r>
-        <w:t xml:space="preserve">metodología que hemos basado en el apoyo conjunto, con la que todos nos sentimos participes de todas las partes del proyecto, aportando cada uno nuestro granito de arena. Puede sonar caotico, pero lo hemos realizado de manera ordenada </w:t>
+        <w:t>metodología que hemos basado en el</w:t>
+      </w:r>
+      <w:r>
+        <w:t xml:space="preserve"> trabajo</w:t>
+      </w:r>
+      <w:r>
+        <w:t xml:space="preserve"> conjunto, con la que todos nos sentimos participes de todas las partes del proyecto, aportando cada uno nuestro granito de arena. Puede sonar caotico, pero lo hemos realizado de manera ordenada </w:t>
+      </w:r>
+      <w:r>
+        <w:t>y conjunta</w:t>
       </w:r>
     </w:p>
     <w:p/>

</xml_diff>

<commit_message>
añadir logos y captcha cloudfare
</commit_message>
<xml_diff>
--- a/docs/DAW-PI-Plantilla-Memoria.docx
+++ b/docs/DAW-PI-Plantilla-Memoria.docx
@@ -436,7 +436,31 @@
               <w:sz w:val="40"/>
               <w:szCs w:val="40"/>
             </w:rPr>
-            <w:t xml:space="preserve">Luca mascani </w:t>
+            <w:t xml:space="preserve">Luca </w:t>
+          </w:r>
+          <w:proofErr w:type="spellStart"/>
+          <w:r>
+            <w:rPr>
+              <w:rFonts w:ascii="Calibri" w:eastAsia="Calibri" w:hAnsi="Calibri" w:cs="Calibri"/>
+              <w:b/>
+              <w:i/>
+              <w:color w:val="BFBFBF"/>
+              <w:sz w:val="40"/>
+              <w:szCs w:val="40"/>
+            </w:rPr>
+            <w:t>mascani</w:t>
+          </w:r>
+          <w:proofErr w:type="spellEnd"/>
+          <w:r>
+            <w:rPr>
+              <w:rFonts w:ascii="Calibri" w:eastAsia="Calibri" w:hAnsi="Calibri" w:cs="Calibri"/>
+              <w:b/>
+              <w:i/>
+              <w:color w:val="BFBFBF"/>
+              <w:sz w:val="40"/>
+              <w:szCs w:val="40"/>
+            </w:rPr>
+            <w:t xml:space="preserve"> </w:t>
           </w:r>
         </w:p>
         <w:p>
@@ -655,7 +679,43 @@
                     <w:sz w:val="36"/>
                     <w:szCs w:val="36"/>
                   </w:rPr>
-                  <w:t xml:space="preserve">Valladolid, a  de   de </w:t>
+                  <w:t xml:space="preserve">Valladolid, a  </w:t>
+                </w:r>
+                <w:proofErr w:type="spellStart"/>
+                <w:r>
+                  <w:rPr>
+                    <w:b/>
+                    <w:sz w:val="36"/>
+                    <w:szCs w:val="36"/>
+                  </w:rPr>
+                  <w:t>de</w:t>
+                </w:r>
+                <w:proofErr w:type="spellEnd"/>
+                <w:r>
+                  <w:rPr>
+                    <w:b/>
+                    <w:sz w:val="36"/>
+                    <w:szCs w:val="36"/>
+                  </w:rPr>
+                  <w:t xml:space="preserve">   </w:t>
+                </w:r>
+                <w:proofErr w:type="spellStart"/>
+                <w:r>
+                  <w:rPr>
+                    <w:b/>
+                    <w:sz w:val="36"/>
+                    <w:szCs w:val="36"/>
+                  </w:rPr>
+                  <w:t>de</w:t>
+                </w:r>
+                <w:proofErr w:type="spellEnd"/>
+                <w:r>
+                  <w:rPr>
+                    <w:b/>
+                    <w:sz w:val="36"/>
+                    <w:szCs w:val="36"/>
+                  </w:rPr>
+                  <w:t xml:space="preserve"> </w:t>
                 </w:r>
                 <w:r>
                   <w:rPr>
@@ -673,15 +733,15 @@
         <w:p/>
       </w:sdtContent>
     </w:sdt>
-    <w:bookmarkStart w:id="1" w:name="_Toc219825587" w:displacedByCustomXml="next"/>
+    <w:bookmarkStart w:id="1" w:name="_Toc219827248" w:displacedByCustomXml="next"/>
     <w:bookmarkEnd w:id="1" w:displacedByCustomXml="next"/>
-    <w:bookmarkStart w:id="2" w:name="_Toc219825603" w:displacedByCustomXml="next"/>
+    <w:bookmarkStart w:id="2" w:name="_Toc219825886" w:displacedByCustomXml="next"/>
     <w:bookmarkEnd w:id="2" w:displacedByCustomXml="next"/>
     <w:bookmarkStart w:id="3" w:name="_Toc219825819" w:displacedByCustomXml="next"/>
     <w:bookmarkEnd w:id="3" w:displacedByCustomXml="next"/>
-    <w:bookmarkStart w:id="4" w:name="_Toc219825886" w:displacedByCustomXml="next"/>
+    <w:bookmarkStart w:id="4" w:name="_Toc219825603" w:displacedByCustomXml="next"/>
     <w:bookmarkEnd w:id="4" w:displacedByCustomXml="next"/>
-    <w:bookmarkStart w:id="5" w:name="_Toc219827248" w:displacedByCustomXml="next"/>
+    <w:bookmarkStart w:id="5" w:name="_Toc219825587" w:displacedByCustomXml="next"/>
     <w:bookmarkEnd w:id="5" w:displacedByCustomXml="next"/>
     <w:sdt>
       <w:sdtPr>
@@ -2837,6 +2897,7 @@
       </w:pPr>
       <w:bookmarkStart w:id="10" w:name="_Toc219827251"/>
       <w:bookmarkStart w:id="11" w:name="_Toc219982468"/>
+      <w:proofErr w:type="spellStart"/>
       <w:r>
         <w:rPr>
           <w:i/>
@@ -2844,6 +2905,7 @@
         </w:rPr>
         <w:t>Dataset</w:t>
       </w:r>
+      <w:proofErr w:type="spellEnd"/>
       <w:r>
         <w:t xml:space="preserve"> </w:t>
       </w:r>
@@ -2894,9 +2956,64 @@
       <w:r>
         <w:t xml:space="preserve"> </w:t>
       </w:r>
-      <w:r>
-        <w:t>https://datosabiertos.jcyl.es/web/jcyl/set/es/demografia/movimiento_poblacion/1284208120307</w:t>
-      </w:r>
+      <w:hyperlink r:id="rId10" w:history="1">
+        <w:r>
+          <w:rPr>
+            <w:rStyle w:val="Hipervnculo"/>
+          </w:rPr>
+          <w:t>https://datosabiertos.jcyl.es/we</w:t>
+        </w:r>
+        <w:r>
+          <w:rPr>
+            <w:rStyle w:val="Hipervnculo"/>
+          </w:rPr>
+          <w:t>b</w:t>
+        </w:r>
+        <w:r>
+          <w:rPr>
+            <w:rStyle w:val="Hipervnculo"/>
+          </w:rPr>
+          <w:t>/jcyl/set/es/demografia/movimiento_poblacion/1284208120307</w:t>
+        </w:r>
+      </w:hyperlink>
+    </w:p>
+    <w:p>
+      <w:pPr>
+        <w:ind w:left="720"/>
+      </w:pPr>
+      <w:hyperlink r:id="rId11" w:history="1">
+        <w:r>
+          <w:rPr>
+            <w:rStyle w:val="Hipervnculo"/>
+          </w:rPr>
+          <w:t>https://datosabiertos.jcyl.es/web/jcyl/set/es/sector-publico/municipios/1284278782067</w:t>
+        </w:r>
+      </w:hyperlink>
+    </w:p>
+    <w:p>
+      <w:pPr>
+        <w:ind w:left="720"/>
+      </w:pPr>
+      <w:hyperlink r:id="rId12" w:history="1">
+        <w:r>
+          <w:rPr>
+            <w:rStyle w:val="Hipervnculo"/>
+          </w:rPr>
+          <w:t>https://analisis.datosabiert</w:t>
+        </w:r>
+        <w:r>
+          <w:rPr>
+            <w:rStyle w:val="Hipervnculo"/>
+          </w:rPr>
+          <w:t>o</w:t>
+        </w:r>
+        <w:r>
+          <w:rPr>
+            <w:rStyle w:val="Hipervnculo"/>
+          </w:rPr>
+          <w:t>s.jcyl.es/api/explore/v2.1/catalog/datasets/registro-de-municipios-de-castilla-y-leon/records</w:t>
+        </w:r>
+      </w:hyperlink>
     </w:p>
     <w:p>
       <w:pPr>
@@ -2918,6 +3035,320 @@
     </w:p>
     <w:p>
       <w:pPr>
+        <w:ind w:left="720"/>
+      </w:pPr>
+      <w:r>
+        <w:t>1. API MNP (Movimiento Natural de Población)</w:t>
+      </w:r>
+    </w:p>
+    <w:p>
+      <w:pPr>
+        <w:ind w:left="720"/>
+      </w:pPr>
+      <w:r>
+        <w:t xml:space="preserve">API                    →  Base de Datos (tabla: </w:t>
+      </w:r>
+      <w:proofErr w:type="spellStart"/>
+      <w:r>
+        <w:t>datos_mnp</w:t>
+      </w:r>
+      <w:proofErr w:type="spellEnd"/>
+      <w:r>
+        <w:t>)</w:t>
+      </w:r>
+    </w:p>
+    <w:p>
+      <w:pPr>
+        <w:ind w:left="720"/>
+      </w:pPr>
+      <w:r>
+        <w:lastRenderedPageBreak/>
+        <w:t>────────────────────────────────────────────────────────</w:t>
+      </w:r>
+    </w:p>
+    <w:p>
+      <w:pPr>
+        <w:ind w:left="720"/>
+      </w:pPr>
+      <w:r>
+        <w:t xml:space="preserve">COD_MUNICIPIO          →  </w:t>
+      </w:r>
+      <w:proofErr w:type="spellStart"/>
+      <w:r>
+        <w:t>municipio_id</w:t>
+      </w:r>
+      <w:proofErr w:type="spellEnd"/>
+      <w:r>
+        <w:t xml:space="preserve"> (</w:t>
+      </w:r>
+      <w:proofErr w:type="spellStart"/>
+      <w:r>
+        <w:t>foreign</w:t>
+      </w:r>
+      <w:proofErr w:type="spellEnd"/>
+      <w:r>
+        <w:t xml:space="preserve"> </w:t>
+      </w:r>
+      <w:proofErr w:type="spellStart"/>
+      <w:r>
+        <w:t>key</w:t>
+      </w:r>
+      <w:proofErr w:type="spellEnd"/>
+      <w:r>
+        <w:t>)</w:t>
+      </w:r>
+    </w:p>
+    <w:p>
+      <w:pPr>
+        <w:ind w:left="720"/>
+      </w:pPr>
+      <w:r>
+        <w:t xml:space="preserve">ANNO                   →  </w:t>
+      </w:r>
+      <w:proofErr w:type="spellStart"/>
+      <w:r>
+        <w:t>anno</w:t>
+      </w:r>
+      <w:proofErr w:type="spellEnd"/>
+    </w:p>
+    <w:p>
+      <w:pPr>
+        <w:ind w:left="720"/>
+      </w:pPr>
+      <w:r>
+        <w:t>VALOR_VARIABLE         →  valor</w:t>
+      </w:r>
+    </w:p>
+    <w:p>
+      <w:pPr>
+        <w:ind w:left="720"/>
+      </w:pPr>
+      <w:r>
+        <w:t xml:space="preserve">COD_FAMILIA_VARIABLES  →  </w:t>
+      </w:r>
+      <w:proofErr w:type="spellStart"/>
+      <w:r>
+        <w:t>tipo_evento</w:t>
+      </w:r>
+      <w:proofErr w:type="spellEnd"/>
+      <w:r>
+        <w:t xml:space="preserve"> ('nacimiento'|'</w:t>
+      </w:r>
+      <w:proofErr w:type="spellStart"/>
+      <w:r>
+        <w:t>defuncion</w:t>
+      </w:r>
+      <w:proofErr w:type="spellEnd"/>
+      <w:r>
+        <w:t>'|'matrimonio')</w:t>
+      </w:r>
+    </w:p>
+    <w:p>
+      <w:pPr>
+        <w:ind w:left="720"/>
+      </w:pPr>
+      <w:r>
+        <w:t>10 → Nacimientos</w:t>
+      </w:r>
+    </w:p>
+    <w:p>
+      <w:pPr>
+        <w:ind w:left="720"/>
+      </w:pPr>
+      <w:r>
+        <w:t>20 → Matrimonios</w:t>
+      </w:r>
+    </w:p>
+    <w:p>
+      <w:pPr>
+        <w:ind w:left="720"/>
+      </w:pPr>
+      <w:r>
+        <w:t>30 → Defunciones</w:t>
+      </w:r>
+    </w:p>
+    <w:p>
+      <w:pPr>
+        <w:ind w:left="720"/>
+      </w:pPr>
+    </w:p>
+    <w:p>
+      <w:pPr>
+        <w:ind w:left="720"/>
+      </w:pPr>
+      <w:r>
+        <w:t xml:space="preserve">2. API </w:t>
+      </w:r>
+      <w:proofErr w:type="spellStart"/>
+      <w:r>
+        <w:t>OpenDataSoft</w:t>
+      </w:r>
+      <w:proofErr w:type="spellEnd"/>
+      <w:r>
+        <w:t xml:space="preserve"> - Registro de Municipios</w:t>
+      </w:r>
+    </w:p>
+    <w:p>
+      <w:pPr>
+        <w:ind w:left="720"/>
+      </w:pPr>
+      <w:r>
+        <w:t>API              →  Base de Datos</w:t>
+      </w:r>
+    </w:p>
+    <w:p>
+      <w:pPr>
+        <w:ind w:left="720"/>
+      </w:pPr>
+      <w:r>
+        <w:t>──────────────────────────────────────────</w:t>
+      </w:r>
+    </w:p>
+    <w:p>
+      <w:pPr>
+        <w:ind w:left="720"/>
+      </w:pPr>
+      <w:proofErr w:type="spellStart"/>
+      <w:r>
+        <w:t>Cod_INE</w:t>
+      </w:r>
+      <w:proofErr w:type="spellEnd"/>
+      <w:r>
+        <w:t xml:space="preserve">          →  </w:t>
+      </w:r>
+      <w:proofErr w:type="spellStart"/>
+      <w:r>
+        <w:t>municipios.codigo_ine</w:t>
+      </w:r>
+      <w:proofErr w:type="spellEnd"/>
+    </w:p>
+    <w:p>
+      <w:pPr>
+        <w:ind w:left="720"/>
+      </w:pPr>
+      <w:r>
+        <w:t xml:space="preserve">Municipio        →  </w:t>
+      </w:r>
+      <w:proofErr w:type="spellStart"/>
+      <w:r>
+        <w:t>municipios.nombre</w:t>
+      </w:r>
+      <w:proofErr w:type="spellEnd"/>
+    </w:p>
+    <w:p>
+      <w:pPr>
+        <w:ind w:left="720"/>
+      </w:pPr>
+      <w:proofErr w:type="spellStart"/>
+      <w:r>
+        <w:t>Cod_Provincia</w:t>
+      </w:r>
+      <w:proofErr w:type="spellEnd"/>
+      <w:r>
+        <w:t xml:space="preserve">    →  </w:t>
+      </w:r>
+      <w:proofErr w:type="spellStart"/>
+      <w:r>
+        <w:t>provincias.codigo_ine</w:t>
+      </w:r>
+      <w:proofErr w:type="spellEnd"/>
+    </w:p>
+    <w:p>
+      <w:pPr>
+        <w:ind w:left="720"/>
+      </w:pPr>
+      <w:r>
+        <w:t xml:space="preserve">Provincia        →  </w:t>
+      </w:r>
+      <w:proofErr w:type="spellStart"/>
+      <w:r>
+        <w:t>provincias.nombre</w:t>
+      </w:r>
+      <w:proofErr w:type="spellEnd"/>
+    </w:p>
+    <w:p>
+      <w:pPr>
+        <w:ind w:left="720"/>
+      </w:pPr>
+    </w:p>
+    <w:p>
+      <w:pPr>
+        <w:ind w:left="720"/>
+      </w:pPr>
+      <w:r>
+        <w:t xml:space="preserve">3. API </w:t>
+      </w:r>
+      <w:proofErr w:type="spellStart"/>
+      <w:r>
+        <w:t>OpenDataSoft</w:t>
+      </w:r>
+      <w:proofErr w:type="spellEnd"/>
+      <w:r>
+        <w:t xml:space="preserve"> - Población de Municipios</w:t>
+      </w:r>
+    </w:p>
+    <w:p>
+      <w:pPr>
+        <w:ind w:left="720"/>
+      </w:pPr>
+      <w:r>
+        <w:t>API         →  Base de Datos</w:t>
+      </w:r>
+    </w:p>
+    <w:p>
+      <w:pPr>
+        <w:ind w:left="720"/>
+      </w:pPr>
+      <w:r>
+        <w:t>────────────────────────────────</w:t>
+      </w:r>
+    </w:p>
+    <w:p>
+      <w:pPr>
+        <w:ind w:left="720"/>
+      </w:pPr>
+      <w:proofErr w:type="spellStart"/>
+      <w:r>
+        <w:t>cod_ine</w:t>
+      </w:r>
+      <w:proofErr w:type="spellEnd"/>
+      <w:r>
+        <w:t xml:space="preserve">     →  </w:t>
+      </w:r>
+      <w:proofErr w:type="spellStart"/>
+      <w:r>
+        <w:t>municipios.codigo_ine</w:t>
+      </w:r>
+      <w:proofErr w:type="spellEnd"/>
+      <w:r>
+        <w:t xml:space="preserve"> (búsqueda)</w:t>
+      </w:r>
+    </w:p>
+    <w:p>
+      <w:pPr>
+        <w:ind w:left="720"/>
+      </w:pPr>
+      <w:proofErr w:type="spellStart"/>
+      <w:r>
+        <w:t>poblacion</w:t>
+      </w:r>
+      <w:proofErr w:type="spellEnd"/>
+      <w:r>
+        <w:t xml:space="preserve">   →  </w:t>
+      </w:r>
+      <w:proofErr w:type="spellStart"/>
+      <w:r>
+        <w:t>municipios.poblacion</w:t>
+      </w:r>
+      <w:proofErr w:type="spellEnd"/>
+    </w:p>
+    <w:p>
+      <w:pPr>
+        <w:ind w:left="720"/>
+      </w:pPr>
+    </w:p>
+    <w:p>
+      <w:pPr>
         <w:pStyle w:val="Ttulo2"/>
       </w:pPr>
       <w:bookmarkStart w:id="12" w:name="_Toc219827252"/>
@@ -2944,6 +3375,7 @@
       <w:r>
         <w:t xml:space="preserve">. Ej. </w:t>
       </w:r>
+      <w:proofErr w:type="spellStart"/>
       <w:r>
         <w:rPr>
           <w:i/>
@@ -2958,6 +3390,7 @@
         </w:rPr>
         <w:t>ogin</w:t>
       </w:r>
+      <w:proofErr w:type="spellEnd"/>
       <w:r>
         <w:t xml:space="preserve">, </w:t>
       </w:r>
@@ -3122,6 +3555,7 @@
       <w:r>
         <w:t xml:space="preserve"> del </w:t>
       </w:r>
+      <w:proofErr w:type="spellStart"/>
       <w:r>
         <w:rPr>
           <w:i/>
@@ -3129,6 +3563,7 @@
         </w:rPr>
         <w:t>layout</w:t>
       </w:r>
+      <w:proofErr w:type="spellEnd"/>
       <w:r>
         <w:t xml:space="preserve"> principal</w:t>
       </w:r>
@@ -3148,6 +3583,7 @@
       <w:r>
         <w:t xml:space="preserve"> y </w:t>
       </w:r>
+      <w:proofErr w:type="spellStart"/>
       <w:r>
         <w:rPr>
           <w:i/>
@@ -3155,6 +3591,7 @@
         </w:rPr>
         <w:t>mobile</w:t>
       </w:r>
+      <w:proofErr w:type="spellEnd"/>
       <w:r>
         <w:t>.</w:t>
       </w:r>
@@ -3213,6 +3650,7 @@
       </w:pPr>
       <w:bookmarkStart w:id="24" w:name="_Toc219827258"/>
       <w:bookmarkStart w:id="25" w:name="_Toc219982475"/>
+      <w:proofErr w:type="spellStart"/>
       <w:r>
         <w:rPr>
           <w:i/>
@@ -3220,6 +3658,7 @@
         </w:rPr>
         <w:t>Stack</w:t>
       </w:r>
+      <w:proofErr w:type="spellEnd"/>
       <w:r>
         <w:t xml:space="preserve"> tecnológico</w:t>
       </w:r>
@@ -3244,6 +3683,7 @@
       <w:r>
         <w:t xml:space="preserve"> Especificar </w:t>
       </w:r>
+      <w:proofErr w:type="spellStart"/>
       <w:r>
         <w:rPr>
           <w:i/>
@@ -3251,9 +3691,11 @@
         </w:rPr>
         <w:t>stack</w:t>
       </w:r>
+      <w:proofErr w:type="spellEnd"/>
       <w:r>
         <w:t xml:space="preserve"> tecnológico y versión utilizada. Ej. Lenguajes utilizados en cada parte de la aplicación, librerías o </w:t>
       </w:r>
+      <w:proofErr w:type="spellStart"/>
       <w:r>
         <w:rPr>
           <w:i/>
@@ -3261,6 +3703,7 @@
         </w:rPr>
         <w:t>frameworks</w:t>
       </w:r>
+      <w:proofErr w:type="spellEnd"/>
       <w:r>
         <w:t xml:space="preserve"> utilizados.</w:t>
       </w:r>
@@ -3293,8 +3736,13 @@
         <w:jc w:val="both"/>
       </w:pPr>
       <w:r>
-        <w:t>Visual Studio Code</w:t>
-      </w:r>
+        <w:t xml:space="preserve">Visual Studio </w:t>
+      </w:r>
+      <w:proofErr w:type="spellStart"/>
+      <w:r>
+        <w:t>Code</w:t>
+      </w:r>
+      <w:proofErr w:type="spellEnd"/>
     </w:p>
     <w:p>
       <w:pPr>
@@ -3504,12 +3952,14 @@
       <w:r>
         <w:t xml:space="preserve">mportar SQL, configurar </w:t>
       </w:r>
+      <w:proofErr w:type="spellStart"/>
       <w:r>
         <w:rPr>
           <w:rFonts w:ascii="Consolas" w:hAnsi="Consolas"/>
         </w:rPr>
         <w:t>config.php</w:t>
       </w:r>
+      <w:proofErr w:type="spellEnd"/>
       <w:r>
         <w:t>, etc.).</w:t>
       </w:r>
@@ -3521,13 +3971,22 @@
           <w:numId w:val="10"/>
         </w:numPr>
       </w:pPr>
+      <w:proofErr w:type="spellStart"/>
       <w:r>
         <w:rPr>
           <w:b/>
           <w:bCs/>
         </w:rPr>
         <w:lastRenderedPageBreak/>
-        <w:t>URLs:</w:t>
+        <w:t>URLs</w:t>
+      </w:r>
+      <w:proofErr w:type="spellEnd"/>
+      <w:r>
+        <w:rPr>
+          <w:b/>
+          <w:bCs/>
+        </w:rPr>
+        <w:t>:</w:t>
       </w:r>
     </w:p>
     <w:p>
@@ -3537,7 +3996,7 @@
           <w:numId w:val="10"/>
         </w:numPr>
       </w:pPr>
-      <w:hyperlink r:id="rId10" w:history="1">
+      <w:hyperlink r:id="rId13" w:history="1">
         <w:r>
           <w:rPr>
             <w:rStyle w:val="Hipervnculo"/>
@@ -3570,7 +4029,15 @@
       <w:bookmarkStart w:id="34" w:name="_Toc219827263"/>
       <w:bookmarkStart w:id="35" w:name="_Toc219982480"/>
       <w:r>
-        <w:t>Sostenibilidad y "Green Coding"</w:t>
+        <w:t xml:space="preserve">Sostenibilidad y "Green </w:t>
+      </w:r>
+      <w:proofErr w:type="spellStart"/>
+      <w:r>
+        <w:t>Coding</w:t>
+      </w:r>
+      <w:proofErr w:type="spellEnd"/>
+      <w:r>
+        <w:t>"</w:t>
       </w:r>
       <w:bookmarkEnd w:id="34"/>
       <w:bookmarkEnd w:id="35"/>
@@ -3629,7 +4096,15 @@
         <w:t>Se ha</w:t>
       </w:r>
       <w:r>
-        <w:t xml:space="preserve"> minificado el CSS/JS? ¿</w:t>
+        <w:t xml:space="preserve"> </w:t>
+      </w:r>
+      <w:proofErr w:type="spellStart"/>
+      <w:r>
+        <w:t>minificado</w:t>
+      </w:r>
+      <w:proofErr w:type="spellEnd"/>
+      <w:r>
+        <w:t xml:space="preserve"> el CSS/JS? ¿</w:t>
       </w:r>
       <w:r>
         <w:t>Se ha</w:t>
@@ -3712,7 +4187,23 @@
         </w:numPr>
       </w:pPr>
       <w:r>
-        <w:t>Muchos datos en la api, por lo que con la diferencia de nombres nos costo cargarlos a la bbdd y coordinarlo todo correctamente</w:t>
+        <w:t xml:space="preserve">Muchos datos en la api, por lo que con la diferencia de nombres nos </w:t>
+      </w:r>
+      <w:proofErr w:type="spellStart"/>
+      <w:r>
+        <w:t>costo</w:t>
+      </w:r>
+      <w:proofErr w:type="spellEnd"/>
+      <w:r>
+        <w:t xml:space="preserve"> cargarlos a la </w:t>
+      </w:r>
+      <w:proofErr w:type="spellStart"/>
+      <w:r>
+        <w:t>bbdd</w:t>
+      </w:r>
+      <w:proofErr w:type="spellEnd"/>
+      <w:r>
+        <w:t xml:space="preserve"> y coordinarlo todo correctamente</w:t>
       </w:r>
     </w:p>
     <w:p>
@@ -3727,6 +4218,17 @@
       </w:r>
       <w:r>
         <w:t>con los municipios que se añaden a favoritos</w:t>
+      </w:r>
+    </w:p>
+    <w:p>
+      <w:pPr>
+        <w:numPr>
+          <w:ilvl w:val="1"/>
+          <w:numId w:val="11"/>
+        </w:numPr>
+      </w:pPr>
+      <w:r>
+        <w:t>En el año 2020 no hay datos de defunciones en salamanca en la api</w:t>
       </w:r>
     </w:p>
     <w:p>
@@ -3771,7 +4273,15 @@
         <w:t xml:space="preserve"> trabajo</w:t>
       </w:r>
       <w:r>
-        <w:t xml:space="preserve"> conjunto, con la que todos nos sentimos participes de todas las partes del proyecto, aportando cada uno nuestro granito de arena. Puede sonar caotico, pero lo hemos realizado de manera ordenada </w:t>
+        <w:t xml:space="preserve"> conjunto, con la que todos nos sentimos participes de todas las partes del proyecto, aportando cada uno nuestro granito de arena. Puede sonar </w:t>
+      </w:r>
+      <w:proofErr w:type="spellStart"/>
+      <w:r>
+        <w:t>caotico</w:t>
+      </w:r>
+      <w:proofErr w:type="spellEnd"/>
+      <w:r>
+        <w:t xml:space="preserve">, pero lo hemos realizado de manera ordenada </w:t>
       </w:r>
       <w:r>
         <w:t>y conjunta</w:t>
@@ -3827,8 +4337,8 @@
         <w:t xml:space="preserve"> para ser comercializable?</w:t>
       </w:r>
     </w:p>
-    <w:bookmarkStart w:id="42" w:name="_Toc219982484" w:displacedByCustomXml="next"/>
-    <w:bookmarkStart w:id="43" w:name="_Toc219827267" w:displacedByCustomXml="next"/>
+    <w:bookmarkStart w:id="42" w:name="_Toc219827267" w:displacedByCustomXml="next"/>
+    <w:bookmarkStart w:id="43" w:name="_Toc219982484" w:displacedByCustomXml="next"/>
     <w:sdt>
       <w:sdtPr>
         <w:rPr>
@@ -3973,10 +4483,10 @@
     <w:p/>
     <w:p/>
     <w:sectPr>
-      <w:headerReference w:type="default" r:id="rId11"/>
-      <w:footerReference w:type="default" r:id="rId12"/>
-      <w:headerReference w:type="first" r:id="rId13"/>
-      <w:footerReference w:type="first" r:id="rId14"/>
+      <w:headerReference w:type="default" r:id="rId14"/>
+      <w:footerReference w:type="default" r:id="rId15"/>
+      <w:headerReference w:type="first" r:id="rId16"/>
+      <w:footerReference w:type="first" r:id="rId17"/>
       <w:pgSz w:w="11906" w:h="16838"/>
       <w:pgMar w:top="1417" w:right="1701" w:bottom="1417" w:left="1701" w:header="708" w:footer="708" w:gutter="0"/>
       <w:pgNumType w:start="0"/>
@@ -4159,9 +4669,11 @@
     <w:r>
       <w:t xml:space="preserve"> </w:t>
     </w:r>
+    <w:proofErr w:type="spellStart"/>
     <w:r>
       <w:t>CyL</w:t>
     </w:r>
+    <w:proofErr w:type="spellEnd"/>
     <w:r>
       <w:tab/>
     </w:r>
@@ -8030,6 +8542,18 @@
       </w:tcPr>
     </w:tblStylePr>
   </w:style>
+  <w:style w:type="character" w:styleId="Hipervnculovisitado">
+    <w:name w:val="FollowedHyperlink"/>
+    <w:basedOn w:val="Fuentedeprrafopredeter"/>
+    <w:uiPriority w:val="99"/>
+    <w:semiHidden/>
+    <w:unhideWhenUsed/>
+    <w:rsid w:val="003B4B63"/>
+    <w:rPr>
+      <w:color w:val="96607D" w:themeColor="followedHyperlink"/>
+      <w:u w:val="single"/>
+    </w:rPr>
+  </w:style>
 </w:styles>
 </file>
 

</xml_diff>

<commit_message>
correciones de color en perfil y favoritos
</commit_message>
<xml_diff>
--- a/docs/DAW-PI-Plantilla-Memoria.docx
+++ b/docs/DAW-PI-Plantilla-Memoria.docx
@@ -436,7 +436,29 @@
               <w:sz w:val="40"/>
               <w:szCs w:val="40"/>
             </w:rPr>
-            <w:t xml:space="preserve">Luca mascani </w:t>
+            <w:t xml:space="preserve">Luca </w:t>
+          </w:r>
+          <w:r>
+            <w:rPr>
+              <w:rFonts w:ascii="Calibri" w:eastAsia="Calibri" w:hAnsi="Calibri" w:cs="Calibri"/>
+              <w:b/>
+              <w:i/>
+              <w:color w:val="BFBFBF"/>
+              <w:sz w:val="40"/>
+              <w:szCs w:val="40"/>
+            </w:rPr>
+            <w:t>M</w:t>
+          </w:r>
+          <w:r>
+            <w:rPr>
+              <w:rFonts w:ascii="Calibri" w:eastAsia="Calibri" w:hAnsi="Calibri" w:cs="Calibri"/>
+              <w:b/>
+              <w:i/>
+              <w:color w:val="BFBFBF"/>
+              <w:sz w:val="40"/>
+              <w:szCs w:val="40"/>
+            </w:rPr>
+            <w:t xml:space="preserve">ascani </w:t>
           </w:r>
         </w:p>
         <w:p>
@@ -673,15 +695,15 @@
         <w:p/>
       </w:sdtContent>
     </w:sdt>
-    <w:bookmarkStart w:id="1" w:name="_Toc219827248" w:displacedByCustomXml="next"/>
+    <w:bookmarkStart w:id="1" w:name="_Toc219825587" w:displacedByCustomXml="next"/>
     <w:bookmarkEnd w:id="1" w:displacedByCustomXml="next"/>
-    <w:bookmarkStart w:id="2" w:name="_Toc219825886" w:displacedByCustomXml="next"/>
+    <w:bookmarkStart w:id="2" w:name="_Toc219825603" w:displacedByCustomXml="next"/>
     <w:bookmarkEnd w:id="2" w:displacedByCustomXml="next"/>
     <w:bookmarkStart w:id="3" w:name="_Toc219825819" w:displacedByCustomXml="next"/>
     <w:bookmarkEnd w:id="3" w:displacedByCustomXml="next"/>
-    <w:bookmarkStart w:id="4" w:name="_Toc219825603" w:displacedByCustomXml="next"/>
+    <w:bookmarkStart w:id="4" w:name="_Toc219825886" w:displacedByCustomXml="next"/>
     <w:bookmarkEnd w:id="4" w:displacedByCustomXml="next"/>
-    <w:bookmarkStart w:id="5" w:name="_Toc219825587" w:displacedByCustomXml="next"/>
+    <w:bookmarkStart w:id="5" w:name="_Toc219827248" w:displacedByCustomXml="next"/>
     <w:bookmarkEnd w:id="5" w:displacedByCustomXml="next"/>
     <w:sdt>
       <w:sdtPr>
@@ -2477,6 +2499,7 @@
         <w:t xml:space="preserve"> </w:t>
       </w:r>
     </w:p>
+    <w:p/>
     <w:p>
       <w:pPr>
         <w:keepNext/>
@@ -2544,27 +2567,14 @@
       <w:r>
         <w:t xml:space="preserve">Figura </w:t>
       </w:r>
-      <w:r>
-        <w:fldChar w:fldCharType="begin"/>
-      </w:r>
-      <w:r>
-        <w:instrText xml:space="preserve"> SEQ Figura \* ARABIC </w:instrText>
-      </w:r>
-      <w:r>
-        <w:fldChar w:fldCharType="separate"/>
-      </w:r>
-      <w:r>
-        <w:rPr>
-          <w:noProof/>
-        </w:rPr>
-        <w:t>1</w:t>
-      </w:r>
-      <w:r>
-        <w:rPr>
-          <w:noProof/>
-        </w:rPr>
-        <w:fldChar w:fldCharType="end"/>
-      </w:r>
+      <w:fldSimple w:instr=" SEQ Figura \* ARABIC ">
+        <w:r>
+          <w:rPr>
+            <w:noProof/>
+          </w:rPr>
+          <w:t>1</w:t>
+        </w:r>
+      </w:fldSimple>
       <w:r>
         <w:t>. Ejemplo de leyenda numerada para una imagen o diagrama.</w:t>
       </w:r>
@@ -2579,35 +2589,16 @@
       <w:r>
         <w:t xml:space="preserve">Tabla </w:t>
       </w:r>
-      <w:r>
-        <w:fldChar w:fldCharType="begin"/>
-      </w:r>
-      <w:r>
-        <w:instrText xml:space="preserve"> SEQ Tabla \* ARABIC </w:instrText>
-      </w:r>
-      <w:r>
-        <w:fldChar w:fldCharType="separate"/>
-      </w:r>
-      <w:r>
-        <w:rPr>
-          <w:noProof/>
-        </w:rPr>
-        <w:t>1</w:t>
-      </w:r>
-      <w:r>
-        <w:rPr>
-          <w:noProof/>
-        </w:rPr>
-        <w:fldChar w:fldCharType="end"/>
-      </w:r>
-      <w:r>
-        <w:t>.</w:t>
-      </w:r>
-      <w:r>
-        <w:t>tipología de las máquinas recreativas analizadas</w:t>
-      </w:r>
-      <w:r>
-        <w:t>.</w:t>
+      <w:fldSimple w:instr=" SEQ Tabla \* ARABIC ">
+        <w:r>
+          <w:rPr>
+            <w:noProof/>
+          </w:rPr>
+          <w:t>1</w:t>
+        </w:r>
+      </w:fldSimple>
+      <w:r>
+        <w:t>..</w:t>
       </w:r>
     </w:p>
     <w:tbl>
@@ -2899,19 +2890,7 @@
           <w:rPr>
             <w:rStyle w:val="Hipervnculo"/>
           </w:rPr>
-          <w:t>https://datosabiertos.jcyl.es/we</w:t>
-        </w:r>
-        <w:r>
-          <w:rPr>
-            <w:rStyle w:val="Hipervnculo"/>
-          </w:rPr>
-          <w:t>b</w:t>
-        </w:r>
-        <w:r>
-          <w:rPr>
-            <w:rStyle w:val="Hipervnculo"/>
-          </w:rPr>
-          <w:t>/jcyl/set/es/demografia/movimiento_poblacion/1284208120307</w:t>
+          <w:t>https://datosabiertos.jcyl.es/web/jcyl/set/es/demografia/movimiento_poblacion/1284208120307</w:t>
         </w:r>
       </w:hyperlink>
     </w:p>
@@ -2937,19 +2916,7 @@
           <w:rPr>
             <w:rStyle w:val="Hipervnculo"/>
           </w:rPr>
-          <w:t>https://analisis.datosabiert</w:t>
-        </w:r>
-        <w:r>
-          <w:rPr>
-            <w:rStyle w:val="Hipervnculo"/>
-          </w:rPr>
-          <w:t>o</w:t>
-        </w:r>
-        <w:r>
-          <w:rPr>
-            <w:rStyle w:val="Hipervnculo"/>
-          </w:rPr>
-          <w:t>s.jcyl.es/api/explore/v2.1/catalog/datasets/registro-de-municipios-de-castilla-y-leon/records</w:t>
+          <w:t>https://analisis.datosabiertos.jcyl.es/api/explore/v2.1/catalog/datasets/registro-de-municipios-de-castilla-y-leon/records</w:t>
         </w:r>
       </w:hyperlink>
     </w:p>
@@ -2984,6 +2951,7 @@
         <w:ind w:left="720"/>
       </w:pPr>
       <w:r>
+        <w:lastRenderedPageBreak/>
         <w:t>API                    →  Base de Datos (tabla: datos_mnp)</w:t>
       </w:r>
     </w:p>
@@ -2992,7 +2960,6 @@
         <w:ind w:left="720"/>
       </w:pPr>
       <w:r>
-        <w:lastRenderedPageBreak/>
         <w:t>────────────────────────────────────────────────────────</w:t>
       </w:r>
     </w:p>
@@ -3235,6 +3202,7 @@
     </w:p>
     <w:p>
       <w:r>
+        <w:lastRenderedPageBreak/>
         <w:t xml:space="preserve">Ejemplo: </w:t>
       </w:r>
       <w:r>
@@ -3254,7 +3222,6 @@
       <w:bookmarkStart w:id="16" w:name="_Toc219827254"/>
       <w:bookmarkStart w:id="17" w:name="_Toc219982471"/>
       <w:r>
-        <w:lastRenderedPageBreak/>
         <w:t>Diseño</w:t>
       </w:r>
       <w:bookmarkEnd w:id="16"/>
@@ -3703,6 +3670,7 @@
       <w:bookmarkStart w:id="32" w:name="_Toc219827262"/>
       <w:bookmarkStart w:id="33" w:name="_Toc219982479"/>
       <w:r>
+        <w:lastRenderedPageBreak/>
         <w:t>Despliegue</w:t>
       </w:r>
       <w:bookmarkEnd w:id="32"/>
@@ -3773,7 +3741,6 @@
           <w:b/>
           <w:bCs/>
         </w:rPr>
-        <w:lastRenderedPageBreak/>
         <w:t>URLs:</w:t>
       </w:r>
     </w:p>
@@ -4066,6 +4033,7 @@
       <w:bookmarkStart w:id="40" w:name="_Toc219827266"/>
       <w:bookmarkStart w:id="41" w:name="_Toc219982483"/>
       <w:r>
+        <w:lastRenderedPageBreak/>
         <w:t>Líneas futuras</w:t>
       </w:r>
       <w:bookmarkEnd w:id="40"/>
@@ -4092,24 +4060,20 @@
         </w:rPr>
         <w:t xml:space="preserve">. </w:t>
       </w:r>
-      <w:r>
-        <w:t>Ej.</w:t>
-      </w:r>
-      <w:r>
-        <w:t xml:space="preserve"> ¿Qué le falta a la </w:t>
-      </w:r>
-      <w:r>
-        <w:rPr>
-          <w:rFonts w:ascii="Consolas" w:hAnsi="Consolas"/>
-        </w:rPr>
-        <w:t>app</w:t>
-      </w:r>
-      <w:r>
-        <w:t xml:space="preserve"> para ser comercializable?</w:t>
-      </w:r>
     </w:p>
-    <w:bookmarkStart w:id="42" w:name="_Toc219827267" w:displacedByCustomXml="next"/>
-    <w:bookmarkStart w:id="43" w:name="_Toc219982484" w:displacedByCustomXml="next"/>
+    <w:p>
+      <w:pPr>
+        <w:numPr>
+          <w:ilvl w:val="1"/>
+          <w:numId w:val="11"/>
+        </w:numPr>
+      </w:pPr>
+      <w:r>
+        <w:t>Aunque la Api de movimiento natural tiene una cantidad inmensa  de datos, nosotros únicamente usamos los relativos a nacimientos, matrimonios y defunciones, a la web se le pueden aplicar muchas mejorar para visualizar todo tipos de datos y filtrados</w:t>
+      </w:r>
+    </w:p>
+    <w:bookmarkStart w:id="42" w:name="_Toc219982484" w:displacedByCustomXml="next"/>
+    <w:bookmarkStart w:id="43" w:name="_Toc219827267" w:displacedByCustomXml="next"/>
     <w:sdt>
       <w:sdtPr>
         <w:rPr>

</xml_diff>

<commit_message>
favoritos en pestaña provincia y correciones visuales
</commit_message>
<xml_diff>
--- a/docs/DAW-PI-Plantilla-Memoria.docx
+++ b/docs/DAW-PI-Plantilla-Memoria.docx
@@ -438,6 +438,7 @@
             </w:rPr>
             <w:t xml:space="preserve">Luca </w:t>
           </w:r>
+          <w:proofErr w:type="spellStart"/>
           <w:r>
             <w:rPr>
               <w:rFonts w:ascii="Calibri" w:eastAsia="Calibri" w:hAnsi="Calibri" w:cs="Calibri"/>
@@ -458,7 +459,19 @@
               <w:sz w:val="40"/>
               <w:szCs w:val="40"/>
             </w:rPr>
-            <w:t xml:space="preserve">ascani </w:t>
+            <w:t>ascani</w:t>
+          </w:r>
+          <w:proofErr w:type="spellEnd"/>
+          <w:r>
+            <w:rPr>
+              <w:rFonts w:ascii="Calibri" w:eastAsia="Calibri" w:hAnsi="Calibri" w:cs="Calibri"/>
+              <w:b/>
+              <w:i/>
+              <w:color w:val="BFBFBF"/>
+              <w:sz w:val="40"/>
+              <w:szCs w:val="40"/>
+            </w:rPr>
+            <w:t xml:space="preserve"> </w:t>
           </w:r>
         </w:p>
         <w:p>
@@ -677,7 +690,53 @@
                     <w:sz w:val="36"/>
                     <w:szCs w:val="36"/>
                   </w:rPr>
-                  <w:t xml:space="preserve">Valladolid, a  de   de </w:t>
+                  <w:t xml:space="preserve">Valladolid, </w:t>
+                </w:r>
+                <w:proofErr w:type="gramStart"/>
+                <w:r>
+                  <w:rPr>
+                    <w:b/>
+                    <w:sz w:val="36"/>
+                    <w:szCs w:val="36"/>
+                  </w:rPr>
+                  <w:t xml:space="preserve">a  </w:t>
+                </w:r>
+                <w:proofErr w:type="spellStart"/>
+                <w:r>
+                  <w:rPr>
+                    <w:b/>
+                    <w:sz w:val="36"/>
+                    <w:szCs w:val="36"/>
+                  </w:rPr>
+                  <w:t>de</w:t>
+                </w:r>
+                <w:proofErr w:type="spellEnd"/>
+                <w:proofErr w:type="gramEnd"/>
+                <w:r>
+                  <w:rPr>
+                    <w:b/>
+                    <w:sz w:val="36"/>
+                    <w:szCs w:val="36"/>
+                  </w:rPr>
+                  <w:t xml:space="preserve">   </w:t>
+                </w:r>
+                <w:proofErr w:type="spellStart"/>
+                <w:r>
+                  <w:rPr>
+                    <w:b/>
+                    <w:sz w:val="36"/>
+                    <w:szCs w:val="36"/>
+                  </w:rPr>
+                  <w:t>de</w:t>
+                </w:r>
+                <w:proofErr w:type="spellEnd"/>
+                <w:r>
+                  <w:rPr>
+                    <w:b/>
+                    <w:sz w:val="36"/>
+                    <w:szCs w:val="36"/>
+                  </w:rPr>
+                  <w:t xml:space="preserve"> </w:t>
                 </w:r>
                 <w:r>
                   <w:rPr>
@@ -2499,6 +2558,45 @@
         <w:t xml:space="preserve"> </w:t>
       </w:r>
     </w:p>
+    <w:p>
+      <w:r>
+        <w:t xml:space="preserve">Hoy en día tenemos acceso a muchísimos datos públicos, pero de nada sirven si no podemos visualizarlos de forma clara. Este proyecto, Demografía </w:t>
+      </w:r>
+      <w:proofErr w:type="spellStart"/>
+      <w:r>
+        <w:t>CyL</w:t>
+      </w:r>
+      <w:proofErr w:type="spellEnd"/>
+      <w:r>
+        <w:t>, nace con un objetivo práctico: transformar los datos "en crudo" de la Junta de Castilla y León en información útil y fácil de entender para cualquier persona.</w:t>
+      </w:r>
+    </w:p>
+    <w:p>
+      <w:r>
+        <w:t xml:space="preserve">La aplicación se centra en analizar el Movimiento Natural de la Población (nacimientos, defunciones y matrimonios) en nuestra comunidad. En lugar de descargar hojas de cálculo o leer tablas interminables, el sistema se conecta directamente a las </w:t>
+      </w:r>
+      <w:proofErr w:type="spellStart"/>
+      <w:r>
+        <w:t>APIs</w:t>
+      </w:r>
+      <w:proofErr w:type="spellEnd"/>
+      <w:r>
+        <w:t xml:space="preserve"> oficiales de la Junta, procesa la información histórica (2020-2023) y la presenta mediante gráficos interactivos y mapas claros.</w:t>
+      </w:r>
+    </w:p>
+    <w:p>
+      <w:r>
+        <w:t xml:space="preserve">Técnicamente, es una solución web completa desarrollada con Laravel 11 y </w:t>
+      </w:r>
+      <w:proofErr w:type="spellStart"/>
+      <w:r>
+        <w:t>Tailwind</w:t>
+      </w:r>
+      <w:proofErr w:type="spellEnd"/>
+      <w:r>
+        <w:t xml:space="preserve"> CSS. El reto principal ha sido crear un sistema capaz de gestionar y actualizar la información de los más de 2.200 municipios que tiene Castilla y León, ofreciendo una experiencia de usuario fluida, moderna y visualmente atractiva.</w:t>
+      </w:r>
+    </w:p>
     <w:p/>
     <w:p>
       <w:pPr>
@@ -2567,14 +2665,27 @@
       <w:r>
         <w:t xml:space="preserve">Figura </w:t>
       </w:r>
-      <w:fldSimple w:instr=" SEQ Figura \* ARABIC ">
-        <w:r>
-          <w:rPr>
-            <w:noProof/>
-          </w:rPr>
-          <w:t>1</w:t>
-        </w:r>
-      </w:fldSimple>
+      <w:r>
+        <w:fldChar w:fldCharType="begin"/>
+      </w:r>
+      <w:r>
+        <w:instrText xml:space="preserve"> SEQ Figura \* ARABIC </w:instrText>
+      </w:r>
+      <w:r>
+        <w:fldChar w:fldCharType="separate"/>
+      </w:r>
+      <w:r>
+        <w:rPr>
+          <w:noProof/>
+        </w:rPr>
+        <w:t>1</w:t>
+      </w:r>
+      <w:r>
+        <w:rPr>
+          <w:noProof/>
+        </w:rPr>
+        <w:fldChar w:fldCharType="end"/>
+      </w:r>
       <w:r>
         <w:t>. Ejemplo de leyenda numerada para una imagen o diagrama.</w:t>
       </w:r>
@@ -2589,41 +2700,69 @@
       <w:r>
         <w:t xml:space="preserve">Tabla </w:t>
       </w:r>
-      <w:fldSimple w:instr=" SEQ Tabla \* ARABIC ">
-        <w:r>
-          <w:rPr>
-            <w:noProof/>
-          </w:rPr>
-          <w:t>1</w:t>
-        </w:r>
-      </w:fldSimple>
-      <w:r>
-        <w:t>..</w:t>
+      <w:r>
+        <w:fldChar w:fldCharType="begin"/>
+      </w:r>
+      <w:r>
+        <w:instrText xml:space="preserve"> SEQ Tabla \* ARABIC </w:instrText>
+      </w:r>
+      <w:r>
+        <w:fldChar w:fldCharType="separate"/>
+      </w:r>
+      <w:r>
+        <w:rPr>
+          <w:noProof/>
+        </w:rPr>
+        <w:t>1</w:t>
+      </w:r>
+      <w:r>
+        <w:rPr>
+          <w:noProof/>
+        </w:rPr>
+        <w:fldChar w:fldCharType="end"/>
+      </w:r>
+      <w:r>
+        <w:t>.</w:t>
+      </w:r>
+      <w:r>
+        <w:t xml:space="preserve"> </w:t>
+      </w:r>
+      <w:r>
+        <w:t xml:space="preserve">Ficha técnica del proyecto </w:t>
+      </w:r>
+      <w:proofErr w:type="spellStart"/>
+      <w:r>
+        <w:t>DatosJuntaCyL</w:t>
+      </w:r>
+      <w:proofErr w:type="spellEnd"/>
+      <w:r>
+        <w:t>.</w:t>
       </w:r>
     </w:p>
     <w:tbl>
       <w:tblPr>
-        <w:tblStyle w:val="Tablaconcuadrcula5oscura"/>
-        <w:tblW w:w="11094" w:type="dxa"/>
-        <w:tblInd w:w="-1176" w:type="dxa"/>
+        <w:tblStyle w:val="Tablaconcuadrcula4-nfasis1"/>
+        <w:tblW w:w="11513" w:type="dxa"/>
+        <w:tblInd w:w="-1528" w:type="dxa"/>
         <w:tblLook w:val="04A0" w:firstRow="1" w:lastRow="0" w:firstColumn="1" w:lastColumn="0" w:noHBand="0" w:noVBand="1"/>
       </w:tblPr>
       <w:tblGrid>
-        <w:gridCol w:w="1464"/>
-        <w:gridCol w:w="2684"/>
-        <w:gridCol w:w="2559"/>
-        <w:gridCol w:w="2434"/>
-        <w:gridCol w:w="1953"/>
+        <w:gridCol w:w="1632"/>
+        <w:gridCol w:w="2032"/>
+        <w:gridCol w:w="2029"/>
+        <w:gridCol w:w="2164"/>
+        <w:gridCol w:w="1491"/>
+        <w:gridCol w:w="2165"/>
       </w:tblGrid>
       <w:tr>
         <w:trPr>
           <w:cnfStyle w:val="100000000000" w:firstRow="1" w:lastRow="0" w:firstColumn="0" w:lastColumn="0" w:oddVBand="0" w:evenVBand="0" w:oddHBand="0" w:evenHBand="0" w:firstRowFirstColumn="0" w:firstRowLastColumn="0" w:lastRowFirstColumn="0" w:lastRowLastColumn="0"/>
-          <w:trHeight w:val="476"/>
+          <w:trHeight w:val="541"/>
         </w:trPr>
         <w:tc>
           <w:tcPr>
             <w:cnfStyle w:val="001000000000" w:firstRow="0" w:lastRow="0" w:firstColumn="1" w:lastColumn="0" w:oddVBand="0" w:evenVBand="0" w:oddHBand="0" w:evenHBand="0" w:firstRowFirstColumn="0" w:firstRowLastColumn="0" w:lastRowFirstColumn="0" w:lastRowLastColumn="0"/>
-            <w:tcW w:w="1464" w:type="dxa"/>
+            <w:tcW w:w="1596" w:type="dxa"/>
           </w:tcPr>
           <w:p>
             <w:pPr>
@@ -2632,11 +2771,18 @@
                 <w:bCs w:val="0"/>
               </w:rPr>
             </w:pPr>
+            <w:r>
+              <w:rPr>
+                <w:b w:val="0"/>
+                <w:bCs w:val="0"/>
+              </w:rPr>
+              <w:t>Nombre del proyecto</w:t>
+            </w:r>
           </w:p>
         </w:tc>
         <w:tc>
           <w:tcPr>
-            <w:tcW w:w="2684" w:type="dxa"/>
+            <w:tcW w:w="2038" w:type="dxa"/>
           </w:tcPr>
           <w:p>
             <w:pPr>
@@ -2646,11 +2792,18 @@
                 <w:bCs w:val="0"/>
               </w:rPr>
             </w:pPr>
+            <w:r>
+              <w:rPr>
+                <w:b w:val="0"/>
+                <w:bCs w:val="0"/>
+              </w:rPr>
+              <w:t>Tipo de software</w:t>
+            </w:r>
           </w:p>
         </w:tc>
         <w:tc>
           <w:tcPr>
-            <w:tcW w:w="2559" w:type="dxa"/>
+            <w:tcW w:w="2039" w:type="dxa"/>
           </w:tcPr>
           <w:p>
             <w:pPr>
@@ -2660,11 +2813,18 @@
                 <w:bCs w:val="0"/>
               </w:rPr>
             </w:pPr>
+            <w:r>
+              <w:rPr>
+                <w:b w:val="0"/>
+                <w:bCs w:val="0"/>
+              </w:rPr>
+              <w:t>Fuente de datos</w:t>
+            </w:r>
           </w:p>
         </w:tc>
         <w:tc>
           <w:tcPr>
-            <w:tcW w:w="2434" w:type="dxa"/>
+            <w:tcW w:w="2173" w:type="dxa"/>
           </w:tcPr>
           <w:p>
             <w:pPr>
@@ -2674,11 +2834,27 @@
                 <w:bCs w:val="0"/>
               </w:rPr>
             </w:pPr>
+            <w:r>
+              <w:rPr>
+                <w:b w:val="0"/>
+                <w:bCs w:val="0"/>
+              </w:rPr>
+              <w:t xml:space="preserve">Cobertura </w:t>
+            </w:r>
+            <w:proofErr w:type="spellStart"/>
+            <w:r>
+              <w:rPr>
+                <w:b w:val="0"/>
+                <w:bCs w:val="0"/>
+              </w:rPr>
+              <w:t>geografica</w:t>
+            </w:r>
+            <w:proofErr w:type="spellEnd"/>
           </w:p>
         </w:tc>
         <w:tc>
           <w:tcPr>
-            <w:tcW w:w="1953" w:type="dxa"/>
+            <w:tcW w:w="1494" w:type="dxa"/>
           </w:tcPr>
           <w:p>
             <w:pPr>
@@ -2688,120 +2864,180 @@
                 <w:bCs w:val="0"/>
               </w:rPr>
             </w:pPr>
+            <w:r>
+              <w:rPr>
+                <w:b w:val="0"/>
+                <w:bCs w:val="0"/>
+              </w:rPr>
+              <w:t>Periodo analizado</w:t>
+            </w:r>
+          </w:p>
+        </w:tc>
+        <w:tc>
+          <w:tcPr>
+            <w:tcW w:w="2173" w:type="dxa"/>
+          </w:tcPr>
+          <w:p>
+            <w:pPr>
+              <w:cnfStyle w:val="100000000000" w:firstRow="1" w:lastRow="0" w:firstColumn="0" w:lastColumn="0" w:oddVBand="0" w:evenVBand="0" w:oddHBand="0" w:evenHBand="0" w:firstRowFirstColumn="0" w:firstRowLastColumn="0" w:lastRowFirstColumn="0" w:lastRowLastColumn="0"/>
+              <w:rPr>
+                <w:b w:val="0"/>
+                <w:bCs w:val="0"/>
+              </w:rPr>
+            </w:pPr>
+            <w:r>
+              <w:rPr>
+                <w:b w:val="0"/>
+                <w:bCs w:val="0"/>
+              </w:rPr>
+              <w:t>Tecnologías principales</w:t>
+            </w:r>
           </w:p>
         </w:tc>
       </w:tr>
       <w:tr>
         <w:trPr>
           <w:cnfStyle w:val="000000100000" w:firstRow="0" w:lastRow="0" w:firstColumn="0" w:lastColumn="0" w:oddVBand="0" w:evenVBand="0" w:oddHBand="1" w:evenHBand="0" w:firstRowFirstColumn="0" w:firstRowLastColumn="0" w:lastRowFirstColumn="0" w:lastRowLastColumn="0"/>
-          <w:trHeight w:val="476"/>
+          <w:trHeight w:val="1829"/>
         </w:trPr>
         <w:tc>
           <w:tcPr>
             <w:cnfStyle w:val="001000000000" w:firstRow="0" w:lastRow="0" w:firstColumn="1" w:lastColumn="0" w:oddVBand="0" w:evenVBand="0" w:oddHBand="0" w:evenHBand="0" w:firstRowFirstColumn="0" w:firstRowLastColumn="0" w:lastRowFirstColumn="0" w:lastRowLastColumn="0"/>
-            <w:tcW w:w="1464" w:type="dxa"/>
+            <w:tcW w:w="1596" w:type="dxa"/>
           </w:tcPr>
           <w:p>
+            <w:pPr>
+              <w:rPr>
+                <w:b w:val="0"/>
+                <w:bCs w:val="0"/>
+              </w:rPr>
+            </w:pPr>
+            <w:proofErr w:type="spellStart"/>
             <w:r>
-              <w:t>Descripción:</w:t>
+              <w:rPr>
+                <w:b w:val="0"/>
+                <w:bCs w:val="0"/>
+              </w:rPr>
+              <w:t>DatosJuntaCyL</w:t>
+            </w:r>
+            <w:proofErr w:type="spellEnd"/>
+            <w:r>
+              <w:rPr>
+                <w:b w:val="0"/>
+                <w:bCs w:val="0"/>
+              </w:rPr>
+              <w:t xml:space="preserve"> (Demografía </w:t>
+            </w:r>
+            <w:proofErr w:type="spellStart"/>
+            <w:r>
+              <w:rPr>
+                <w:b w:val="0"/>
+                <w:bCs w:val="0"/>
+              </w:rPr>
+              <w:t>CyL</w:t>
+            </w:r>
+            <w:proofErr w:type="spellEnd"/>
+            <w:r>
+              <w:rPr>
+                <w:b w:val="0"/>
+                <w:bCs w:val="0"/>
+              </w:rPr>
+              <w:t>)</w:t>
             </w:r>
           </w:p>
         </w:tc>
         <w:tc>
           <w:tcPr>
-            <w:tcW w:w="2684" w:type="dxa"/>
+            <w:tcW w:w="2038" w:type="dxa"/>
           </w:tcPr>
           <w:p>
             <w:pPr>
               <w:cnfStyle w:val="000000100000" w:firstRow="0" w:lastRow="0" w:firstColumn="0" w:lastColumn="0" w:oddVBand="0" w:evenVBand="0" w:oddHBand="1" w:evenHBand="0" w:firstRowFirstColumn="0" w:firstRowLastColumn="0" w:lastRowFirstColumn="0" w:lastRowLastColumn="0"/>
             </w:pPr>
+            <w:r>
+              <w:t>Aplicación Web de Visualización de Datos (</w:t>
+            </w:r>
+            <w:proofErr w:type="spellStart"/>
+            <w:r>
+              <w:t>Dashboard</w:t>
+            </w:r>
+            <w:proofErr w:type="spellEnd"/>
+            <w:r>
+              <w:t>)</w:t>
+            </w:r>
           </w:p>
         </w:tc>
         <w:tc>
           <w:tcPr>
-            <w:tcW w:w="2559" w:type="dxa"/>
+            <w:tcW w:w="2039" w:type="dxa"/>
           </w:tcPr>
           <w:p>
             <w:pPr>
               <w:cnfStyle w:val="000000100000" w:firstRow="0" w:lastRow="0" w:firstColumn="0" w:lastColumn="0" w:oddVBand="0" w:evenVBand="0" w:oddHBand="1" w:evenHBand="0" w:firstRowFirstColumn="0" w:firstRowLastColumn="0" w:lastRowFirstColumn="0" w:lastRowLastColumn="0"/>
             </w:pPr>
+            <w:r>
+              <w:t>Portal de Datos Abiertos de la Junta de Castilla y León</w:t>
+            </w:r>
           </w:p>
         </w:tc>
         <w:tc>
           <w:tcPr>
-            <w:tcW w:w="2434" w:type="dxa"/>
+            <w:tcW w:w="2173" w:type="dxa"/>
           </w:tcPr>
           <w:p>
             <w:pPr>
               <w:cnfStyle w:val="000000100000" w:firstRow="0" w:lastRow="0" w:firstColumn="0" w:lastColumn="0" w:oddVBand="0" w:evenVBand="0" w:oddHBand="1" w:evenHBand="0" w:firstRowFirstColumn="0" w:firstRowLastColumn="0" w:lastRowFirstColumn="0" w:lastRowLastColumn="0"/>
             </w:pPr>
+            <w:r>
+              <w:t xml:space="preserve">9 provincias y +2.200 municipios de </w:t>
+            </w:r>
+            <w:proofErr w:type="spellStart"/>
+            <w:r>
+              <w:t>CyL</w:t>
+            </w:r>
+            <w:proofErr w:type="spellEnd"/>
           </w:p>
         </w:tc>
         <w:tc>
           <w:tcPr>
-            <w:tcW w:w="1953" w:type="dxa"/>
+            <w:tcW w:w="1494" w:type="dxa"/>
           </w:tcPr>
           <w:p>
             <w:pPr>
               <w:cnfStyle w:val="000000100000" w:firstRow="0" w:lastRow="0" w:firstColumn="0" w:lastColumn="0" w:oddVBand="0" w:evenVBand="0" w:oddHBand="1" w:evenHBand="0" w:firstRowFirstColumn="0" w:firstRowLastColumn="0" w:lastRowFirstColumn="0" w:lastRowLastColumn="0"/>
             </w:pPr>
+            <w:r>
+              <w:t>En nuestro proyecto:</w:t>
+            </w:r>
           </w:p>
-        </w:tc>
-      </w:tr>
-      <w:tr>
-        <w:trPr>
-          <w:trHeight w:val="501"/>
-        </w:trPr>
-        <w:tc>
-          <w:tcPr>
-            <w:cnfStyle w:val="001000000000" w:firstRow="0" w:lastRow="0" w:firstColumn="1" w:lastColumn="0" w:oddVBand="0" w:evenVBand="0" w:oddHBand="0" w:evenHBand="0" w:firstRowFirstColumn="0" w:firstRowLastColumn="0" w:lastRowFirstColumn="0" w:lastRowLastColumn="0"/>
-            <w:tcW w:w="1464" w:type="dxa"/>
-          </w:tcPr>
-          <w:p/>
-        </w:tc>
-        <w:tc>
-          <w:tcPr>
-            <w:tcW w:w="2684" w:type="dxa"/>
-          </w:tcPr>
           <w:p>
             <w:pPr>
-              <w:cnfStyle w:val="000000000000" w:firstRow="0" w:lastRow="0" w:firstColumn="0" w:lastColumn="0" w:oddVBand="0" w:evenVBand="0" w:oddHBand="0" w:evenHBand="0" w:firstRowFirstColumn="0" w:firstRowLastColumn="0" w:lastRowFirstColumn="0" w:lastRowLastColumn="0"/>
-              <w:rPr>
-                <w:b/>
-                <w:bCs/>
-              </w:rPr>
+              <w:cnfStyle w:val="000000100000" w:firstRow="0" w:lastRow="0" w:firstColumn="0" w:lastColumn="0" w:oddVBand="0" w:evenVBand="0" w:oddHBand="1" w:evenHBand="0" w:firstRowFirstColumn="0" w:firstRowLastColumn="0" w:lastRowFirstColumn="0" w:lastRowLastColumn="0"/>
             </w:pPr>
+            <w:r>
+              <w:t>Series históricas del MNP (2020 - 2023)</w:t>
+            </w:r>
           </w:p>
         </w:tc>
         <w:tc>
           <w:tcPr>
-            <w:tcW w:w="2559" w:type="dxa"/>
+            <w:tcW w:w="2173" w:type="dxa"/>
           </w:tcPr>
           <w:p>
             <w:pPr>
-              <w:cnfStyle w:val="000000000000" w:firstRow="0" w:lastRow="0" w:firstColumn="0" w:lastColumn="0" w:oddVBand="0" w:evenVBand="0" w:oddHBand="0" w:evenHBand="0" w:firstRowFirstColumn="0" w:firstRowLastColumn="0" w:lastRowFirstColumn="0" w:lastRowLastColumn="0"/>
+              <w:cnfStyle w:val="000000100000" w:firstRow="0" w:lastRow="0" w:firstColumn="0" w:lastColumn="0" w:oddVBand="0" w:evenVBand="0" w:oddHBand="1" w:evenHBand="0" w:firstRowFirstColumn="0" w:firstRowLastColumn="0" w:lastRowFirstColumn="0" w:lastRowLastColumn="0"/>
             </w:pPr>
-          </w:p>
-        </w:tc>
-        <w:tc>
-          <w:tcPr>
-            <w:tcW w:w="2434" w:type="dxa"/>
-          </w:tcPr>
-          <w:p>
-            <w:pPr>
-              <w:cnfStyle w:val="000000000000" w:firstRow="0" w:lastRow="0" w:firstColumn="0" w:lastColumn="0" w:oddVBand="0" w:evenVBand="0" w:oddHBand="0" w:evenHBand="0" w:firstRowFirstColumn="0" w:firstRowLastColumn="0" w:lastRowFirstColumn="0" w:lastRowLastColumn="0"/>
-            </w:pPr>
-          </w:p>
-        </w:tc>
-        <w:tc>
-          <w:tcPr>
-            <w:tcW w:w="1953" w:type="dxa"/>
-          </w:tcPr>
-          <w:p>
-            <w:pPr>
-              <w:spacing w:after="480"/>
-              <w:cnfStyle w:val="000000000000" w:firstRow="0" w:lastRow="0" w:firstColumn="0" w:lastColumn="0" w:oddVBand="0" w:evenVBand="0" w:oddHBand="0" w:evenHBand="0" w:firstRowFirstColumn="0" w:firstRowLastColumn="0" w:lastRowFirstColumn="0" w:lastRowLastColumn="0"/>
-            </w:pPr>
+            <w:r>
+              <w:t xml:space="preserve">Laravel 11, </w:t>
+            </w:r>
+            <w:proofErr w:type="spellStart"/>
+            <w:r>
+              <w:t>Tailwind</w:t>
+            </w:r>
+            <w:proofErr w:type="spellEnd"/>
+            <w:r>
+              <w:t xml:space="preserve"> CSS 4.0, Chart.js, MySQL</w:t>
+            </w:r>
           </w:p>
         </w:tc>
       </w:tr>
@@ -2828,6 +3064,7 @@
       </w:pPr>
       <w:bookmarkStart w:id="10" w:name="_Toc219827251"/>
       <w:bookmarkStart w:id="11" w:name="_Toc219982468"/>
+      <w:proofErr w:type="spellStart"/>
       <w:r>
         <w:rPr>
           <w:i/>
@@ -2835,6 +3072,7 @@
         </w:rPr>
         <w:t>Dataset</w:t>
       </w:r>
+      <w:proofErr w:type="spellEnd"/>
       <w:r>
         <w:t xml:space="preserve"> </w:t>
       </w:r>
@@ -2867,6 +3105,22 @@
       <w:r>
         <w:t>Consultas al movimiento natural de la población</w:t>
       </w:r>
+      <w:r>
+        <w:t xml:space="preserve">, registro de municipios de castilla y </w:t>
+      </w:r>
+      <w:proofErr w:type="gramStart"/>
+      <w:r>
+        <w:t>león ,</w:t>
+      </w:r>
+      <w:proofErr w:type="gramEnd"/>
+      <w:r>
+        <w:t xml:space="preserve"> y municipios de castilla y </w:t>
+      </w:r>
+      <w:proofErr w:type="spellStart"/>
+      <w:r>
+        <w:t>leon</w:t>
+      </w:r>
+      <w:proofErr w:type="spellEnd"/>
     </w:p>
     <w:p>
       <w:pPr>
@@ -2903,7 +3157,19 @@
           <w:rPr>
             <w:rStyle w:val="Hipervnculo"/>
           </w:rPr>
-          <w:t>https://datosabiertos.jcyl.es/web/jcyl/set/es/sector-publico/municipios/1284278782067</w:t>
+          <w:t>https://datosabiertos.jcy</w:t>
+        </w:r>
+        <w:r>
+          <w:rPr>
+            <w:rStyle w:val="Hipervnculo"/>
+          </w:rPr>
+          <w:t>l</w:t>
+        </w:r>
+        <w:r>
+          <w:rPr>
+            <w:rStyle w:val="Hipervnculo"/>
+          </w:rPr>
+          <w:t>.es/web/jcyl/set/es/sector-publico/municipios/1284278782067</w:t>
         </w:r>
       </w:hyperlink>
     </w:p>
@@ -2951,48 +3217,319 @@
         <w:ind w:left="720"/>
       </w:pPr>
       <w:r>
+        <w:t xml:space="preserve">API                    </w:t>
+      </w:r>
+      <w:proofErr w:type="gramStart"/>
+      <w:r>
+        <w:t>→  Base</w:t>
+      </w:r>
+      <w:proofErr w:type="gramEnd"/>
+      <w:r>
+        <w:t xml:space="preserve"> de Datos (tabla: </w:t>
+      </w:r>
+      <w:proofErr w:type="spellStart"/>
+      <w:r>
+        <w:t>datos_mnp</w:t>
+      </w:r>
+      <w:proofErr w:type="spellEnd"/>
+      <w:r>
+        <w:t>)</w:t>
+      </w:r>
+    </w:p>
+    <w:p>
+      <w:pPr>
+        <w:ind w:left="720"/>
+      </w:pPr>
+      <w:r>
+        <w:t>────────────────────────────────────────────────────────</w:t>
+      </w:r>
+    </w:p>
+    <w:p>
+      <w:pPr>
+        <w:ind w:left="720"/>
+      </w:pPr>
+      <w:r>
+        <w:t xml:space="preserve">COD_MUNICIPIO          </w:t>
+      </w:r>
+      <w:proofErr w:type="gramStart"/>
+      <w:r>
+        <w:t xml:space="preserve">→  </w:t>
+      </w:r>
+      <w:proofErr w:type="spellStart"/>
+      <w:r>
+        <w:t>municipio</w:t>
+      </w:r>
+      <w:proofErr w:type="gramEnd"/>
+      <w:r>
+        <w:t>_id</w:t>
+      </w:r>
+      <w:proofErr w:type="spellEnd"/>
+      <w:r>
+        <w:t xml:space="preserve"> (</w:t>
+      </w:r>
+      <w:proofErr w:type="spellStart"/>
+      <w:r>
+        <w:t>foreign</w:t>
+      </w:r>
+      <w:proofErr w:type="spellEnd"/>
+      <w:r>
+        <w:t xml:space="preserve"> </w:t>
+      </w:r>
+      <w:proofErr w:type="spellStart"/>
+      <w:r>
+        <w:t>key</w:t>
+      </w:r>
+      <w:proofErr w:type="spellEnd"/>
+      <w:r>
+        <w:t>)</w:t>
+      </w:r>
+    </w:p>
+    <w:p>
+      <w:pPr>
+        <w:ind w:left="720"/>
+      </w:pPr>
+      <w:r>
+        <w:t xml:space="preserve">ANNO                   </w:t>
+      </w:r>
+      <w:proofErr w:type="gramStart"/>
+      <w:r>
+        <w:t xml:space="preserve">→  </w:t>
+      </w:r>
+      <w:proofErr w:type="spellStart"/>
+      <w:r>
+        <w:t>anno</w:t>
+      </w:r>
+      <w:proofErr w:type="spellEnd"/>
+      <w:proofErr w:type="gramEnd"/>
+    </w:p>
+    <w:p>
+      <w:pPr>
+        <w:ind w:left="720"/>
+      </w:pPr>
+      <w:r>
+        <w:t xml:space="preserve">VALOR_VARIABLE         </w:t>
+      </w:r>
+      <w:proofErr w:type="gramStart"/>
+      <w:r>
+        <w:t>→  valor</w:t>
+      </w:r>
+      <w:proofErr w:type="gramEnd"/>
+    </w:p>
+    <w:p>
+      <w:pPr>
+        <w:ind w:left="720"/>
+      </w:pPr>
+      <w:r>
+        <w:t>COD_FAMILIA_</w:t>
+      </w:r>
+      <w:proofErr w:type="gramStart"/>
+      <w:r>
+        <w:t>VARIABLES  →</w:t>
+      </w:r>
+      <w:proofErr w:type="gramEnd"/>
+      <w:r>
+        <w:t xml:space="preserve">  </w:t>
+      </w:r>
+      <w:proofErr w:type="spellStart"/>
+      <w:r>
+        <w:t>tipo_evento</w:t>
+      </w:r>
+      <w:proofErr w:type="spellEnd"/>
+      <w:r>
+        <w:t xml:space="preserve"> ('nacimiento'|'</w:t>
+      </w:r>
+      <w:proofErr w:type="spellStart"/>
+      <w:r>
+        <w:t>defuncion</w:t>
+      </w:r>
+      <w:proofErr w:type="spellEnd"/>
+      <w:r>
+        <w:t>'|'matrimonio')</w:t>
+      </w:r>
+    </w:p>
+    <w:p>
+      <w:pPr>
+        <w:ind w:left="720"/>
+      </w:pPr>
+      <w:r>
+        <w:t>10 → Nacimientos</w:t>
+      </w:r>
+    </w:p>
+    <w:p>
+      <w:pPr>
+        <w:ind w:left="720"/>
+      </w:pPr>
+      <w:r>
+        <w:t>20 → Matrimonios</w:t>
+      </w:r>
+    </w:p>
+    <w:p>
+      <w:pPr>
+        <w:ind w:left="720"/>
+      </w:pPr>
+      <w:r>
+        <w:t>30 → Defunciones</w:t>
+      </w:r>
+    </w:p>
+    <w:p>
+      <w:pPr>
+        <w:ind w:left="720"/>
+      </w:pPr>
+    </w:p>
+    <w:p>
+      <w:pPr>
+        <w:ind w:left="720"/>
+      </w:pPr>
+      <w:r>
+        <w:t xml:space="preserve">2. API </w:t>
+      </w:r>
+      <w:proofErr w:type="spellStart"/>
+      <w:r>
+        <w:t>OpenDataSoft</w:t>
+      </w:r>
+      <w:proofErr w:type="spellEnd"/>
+      <w:r>
+        <w:t xml:space="preserve"> - Registro de Municipios</w:t>
+      </w:r>
+    </w:p>
+    <w:p>
+      <w:pPr>
+        <w:ind w:left="720"/>
+      </w:pPr>
+      <w:r>
+        <w:t xml:space="preserve">API              </w:t>
+      </w:r>
+      <w:proofErr w:type="gramStart"/>
+      <w:r>
+        <w:t>→  Base</w:t>
+      </w:r>
+      <w:proofErr w:type="gramEnd"/>
+      <w:r>
+        <w:t xml:space="preserve"> de Datos</w:t>
+      </w:r>
+    </w:p>
+    <w:p>
+      <w:pPr>
+        <w:ind w:left="720"/>
+      </w:pPr>
+      <w:r>
+        <w:t>──────────────────────────────────────────</w:t>
+      </w:r>
+    </w:p>
+    <w:p>
+      <w:pPr>
+        <w:ind w:left="720"/>
+      </w:pPr>
+      <w:proofErr w:type="spellStart"/>
+      <w:r>
         <w:lastRenderedPageBreak/>
-        <w:t>API                    →  Base de Datos (tabla: datos_mnp)</w:t>
-      </w:r>
+        <w:t>Cod_INE</w:t>
+      </w:r>
+      <w:proofErr w:type="spellEnd"/>
+      <w:r>
+        <w:t xml:space="preserve">          </w:t>
+      </w:r>
+      <w:proofErr w:type="gramStart"/>
+      <w:r>
+        <w:t xml:space="preserve">→  </w:t>
+      </w:r>
+      <w:proofErr w:type="spellStart"/>
+      <w:r>
+        <w:t>municipios</w:t>
+      </w:r>
+      <w:proofErr w:type="gramEnd"/>
+      <w:r>
+        <w:t>.codigo_ine</w:t>
+      </w:r>
+      <w:proofErr w:type="spellEnd"/>
     </w:p>
     <w:p>
       <w:pPr>
         <w:ind w:left="720"/>
       </w:pPr>
       <w:r>
-        <w:t>────────────────────────────────────────────────────────</w:t>
-      </w:r>
+        <w:t xml:space="preserve">Municipio        </w:t>
+      </w:r>
+      <w:proofErr w:type="gramStart"/>
+      <w:r>
+        <w:t xml:space="preserve">→  </w:t>
+      </w:r>
+      <w:proofErr w:type="spellStart"/>
+      <w:r>
+        <w:t>municipios</w:t>
+      </w:r>
+      <w:proofErr w:type="gramEnd"/>
+      <w:r>
+        <w:t>.nombre</w:t>
+      </w:r>
+      <w:proofErr w:type="spellEnd"/>
     </w:p>
     <w:p>
       <w:pPr>
         <w:ind w:left="720"/>
       </w:pPr>
-      <w:r>
-        <w:t>COD_MUNICIPIO          →  municipio_id (foreign key)</w:t>
-      </w:r>
+      <w:proofErr w:type="spellStart"/>
+      <w:r>
+        <w:t>Cod_Provincia</w:t>
+      </w:r>
+      <w:proofErr w:type="spellEnd"/>
+      <w:r>
+        <w:t xml:space="preserve">    </w:t>
+      </w:r>
+      <w:proofErr w:type="gramStart"/>
+      <w:r>
+        <w:t xml:space="preserve">→  </w:t>
+      </w:r>
+      <w:proofErr w:type="spellStart"/>
+      <w:r>
+        <w:t>provincias</w:t>
+      </w:r>
+      <w:proofErr w:type="gramEnd"/>
+      <w:r>
+        <w:t>.codigo_ine</w:t>
+      </w:r>
+      <w:proofErr w:type="spellEnd"/>
     </w:p>
     <w:p>
       <w:pPr>
         <w:ind w:left="720"/>
       </w:pPr>
       <w:r>
-        <w:t>ANNO                   →  anno</w:t>
-      </w:r>
+        <w:t xml:space="preserve">Provincia        </w:t>
+      </w:r>
+      <w:proofErr w:type="gramStart"/>
+      <w:r>
+        <w:t xml:space="preserve">→  </w:t>
+      </w:r>
+      <w:proofErr w:type="spellStart"/>
+      <w:r>
+        <w:t>provincias</w:t>
+      </w:r>
+      <w:proofErr w:type="gramEnd"/>
+      <w:r>
+        <w:t>.nombre</w:t>
+      </w:r>
+      <w:proofErr w:type="spellEnd"/>
     </w:p>
     <w:p>
       <w:pPr>
         <w:ind w:left="720"/>
       </w:pPr>
-      <w:r>
-        <w:t>VALOR_VARIABLE         →  valor</w:t>
-      </w:r>
     </w:p>
     <w:p>
       <w:pPr>
         <w:ind w:left="720"/>
       </w:pPr>
       <w:r>
-        <w:t>COD_FAMILIA_VARIABLES  →  tipo_evento ('nacimiento'|'defuncion'|'matrimonio')</w:t>
+        <w:t xml:space="preserve">3. API </w:t>
+      </w:r>
+      <w:proofErr w:type="spellStart"/>
+      <w:r>
+        <w:t>OpenDataSoft</w:t>
+      </w:r>
+      <w:proofErr w:type="spellEnd"/>
+      <w:r>
+        <w:t xml:space="preserve"> - Población de Municipios</w:t>
       </w:r>
     </w:p>
     <w:p>
@@ -3000,7 +3537,15 @@
         <w:ind w:left="720"/>
       </w:pPr>
       <w:r>
-        <w:t>10 → Nacimientos</w:t>
+        <w:t xml:space="preserve">API         </w:t>
+      </w:r>
+      <w:proofErr w:type="gramStart"/>
+      <w:r>
+        <w:t>→  Base</w:t>
+      </w:r>
+      <w:proofErr w:type="gramEnd"/>
+      <w:r>
+        <w:t xml:space="preserve"> de Datos</w:t>
       </w:r>
     </w:p>
     <w:p>
@@ -3008,122 +3553,63 @@
         <w:ind w:left="720"/>
       </w:pPr>
       <w:r>
-        <w:t>20 → Matrimonios</w:t>
+        <w:t>────────────────────────────────</w:t>
       </w:r>
     </w:p>
     <w:p>
       <w:pPr>
         <w:ind w:left="720"/>
       </w:pPr>
-      <w:r>
-        <w:t>30 → Defunciones</w:t>
+      <w:proofErr w:type="spellStart"/>
+      <w:r>
+        <w:t>cod_ine</w:t>
+      </w:r>
+      <w:proofErr w:type="spellEnd"/>
+      <w:r>
+        <w:t xml:space="preserve">     </w:t>
+      </w:r>
+      <w:proofErr w:type="gramStart"/>
+      <w:r>
+        <w:t xml:space="preserve">→  </w:t>
+      </w:r>
+      <w:proofErr w:type="spellStart"/>
+      <w:r>
+        <w:t>municipios</w:t>
+      </w:r>
+      <w:proofErr w:type="gramEnd"/>
+      <w:r>
+        <w:t>.codigo_ine</w:t>
+      </w:r>
+      <w:proofErr w:type="spellEnd"/>
+      <w:r>
+        <w:t xml:space="preserve"> (búsqueda)</w:t>
       </w:r>
     </w:p>
     <w:p>
       <w:pPr>
         <w:ind w:left="720"/>
       </w:pPr>
-    </w:p>
-    <w:p>
-      <w:pPr>
-        <w:ind w:left="720"/>
-      </w:pPr>
-      <w:r>
-        <w:t>2. API OpenDataSoft - Registro de Municipios</w:t>
-      </w:r>
-    </w:p>
-    <w:p>
-      <w:pPr>
-        <w:ind w:left="720"/>
-      </w:pPr>
-      <w:r>
-        <w:t>API              →  Base de Datos</w:t>
-      </w:r>
-    </w:p>
-    <w:p>
-      <w:pPr>
-        <w:ind w:left="720"/>
-      </w:pPr>
-      <w:r>
-        <w:t>──────────────────────────────────────────</w:t>
-      </w:r>
-    </w:p>
-    <w:p>
-      <w:pPr>
-        <w:ind w:left="720"/>
-      </w:pPr>
-      <w:r>
-        <w:t>Cod_INE          →  municipios.codigo_ine</w:t>
-      </w:r>
-    </w:p>
-    <w:p>
-      <w:pPr>
-        <w:ind w:left="720"/>
-      </w:pPr>
-      <w:r>
-        <w:t>Municipio        →  municipios.nombre</w:t>
-      </w:r>
-    </w:p>
-    <w:p>
-      <w:pPr>
-        <w:ind w:left="720"/>
-      </w:pPr>
-      <w:r>
-        <w:t>Cod_Provincia    →  provincias.codigo_ine</w:t>
-      </w:r>
-    </w:p>
-    <w:p>
-      <w:pPr>
-        <w:ind w:left="720"/>
-      </w:pPr>
-      <w:r>
-        <w:t>Provincia        →  provincias.nombre</w:t>
-      </w:r>
-    </w:p>
-    <w:p>
-      <w:pPr>
-        <w:ind w:left="720"/>
-      </w:pPr>
-    </w:p>
-    <w:p>
-      <w:pPr>
-        <w:ind w:left="720"/>
-      </w:pPr>
-      <w:r>
-        <w:t>3. API OpenDataSoft - Población de Municipios</w:t>
-      </w:r>
-    </w:p>
-    <w:p>
-      <w:pPr>
-        <w:ind w:left="720"/>
-      </w:pPr>
-      <w:r>
-        <w:t>API         →  Base de Datos</w:t>
-      </w:r>
-    </w:p>
-    <w:p>
-      <w:pPr>
-        <w:ind w:left="720"/>
-      </w:pPr>
-      <w:r>
-        <w:t>────────────────────────────────</w:t>
-      </w:r>
-    </w:p>
-    <w:p>
-      <w:pPr>
-        <w:ind w:left="720"/>
-      </w:pPr>
-      <w:r>
-        <w:t>cod_ine     →  municipios.codigo_ine (búsqueda)</w:t>
-      </w:r>
-    </w:p>
-    <w:p>
-      <w:pPr>
-        <w:ind w:left="720"/>
-      </w:pPr>
-      <w:r>
-        <w:t>poblacion   →  municipios.poblacion</w:t>
-      </w:r>
+      <w:proofErr w:type="spellStart"/>
+      <w:r>
+        <w:t>poblacion</w:t>
+      </w:r>
+      <w:proofErr w:type="spellEnd"/>
+      <w:r>
+        <w:t xml:space="preserve">   </w:t>
+      </w:r>
+      <w:proofErr w:type="gramStart"/>
+      <w:r>
+        <w:t xml:space="preserve">→  </w:t>
+      </w:r>
+      <w:proofErr w:type="spellStart"/>
+      <w:r>
+        <w:t>municipios</w:t>
+      </w:r>
+      <w:proofErr w:type="gramEnd"/>
+      <w:r>
+        <w:t>.poblacion</w:t>
+      </w:r>
+      <w:proofErr w:type="spellEnd"/>
     </w:p>
     <w:p>
       <w:pPr>
@@ -3150,43 +3636,194 @@
     </w:p>
     <w:p>
       <w:r>
-        <w:t>Listado</w:t>
-      </w:r>
-      <w:r>
-        <w:t xml:space="preserve"> de las funcionalidades implementadas</w:t>
-      </w:r>
-      <w:r>
-        <w:t xml:space="preserve">. Ej. </w:t>
-      </w:r>
-      <w:r>
-        <w:rPr>
-          <w:i/>
-          <w:iCs/>
-        </w:rPr>
-        <w:t>l</w:t>
-      </w:r>
-      <w:r>
-        <w:rPr>
-          <w:i/>
-          <w:iCs/>
-        </w:rPr>
-        <w:t>ogin</w:t>
-      </w:r>
-      <w:r>
-        <w:t xml:space="preserve">, </w:t>
-      </w:r>
-      <w:r>
-        <w:t>f</w:t>
-      </w:r>
-      <w:r>
-        <w:t xml:space="preserve">avoritos, </w:t>
-      </w:r>
-      <w:r>
-        <w:t>g</w:t>
-      </w:r>
-      <w:r>
-        <w:t>ráficas, etc.</w:t>
-      </w:r>
+        <w:t>El sistema implementa las siguientes funcionalidades divididas por módulos:</w:t>
+      </w:r>
+    </w:p>
+    <w:p>
+      <w:pPr>
+        <w:rPr>
+          <w:b/>
+          <w:bCs/>
+        </w:rPr>
+      </w:pPr>
+      <w:r>
+        <w:rPr>
+          <w:b/>
+          <w:bCs/>
+        </w:rPr>
+        <w:t>Módulo de Visualización y Análisis</w:t>
+      </w:r>
+    </w:p>
+    <w:p/>
+    <w:p>
+      <w:pPr>
+        <w:pStyle w:val="Prrafodelista"/>
+        <w:numPr>
+          <w:ilvl w:val="0"/>
+          <w:numId w:val="19"/>
+        </w:numPr>
+      </w:pPr>
+      <w:r>
+        <w:t xml:space="preserve">RF-01. </w:t>
+      </w:r>
+      <w:proofErr w:type="spellStart"/>
+      <w:r>
+        <w:t>Dashboard</w:t>
+      </w:r>
+      <w:proofErr w:type="spellEnd"/>
+      <w:r>
+        <w:t xml:space="preserve"> General: Visualización de tarjetas con contadores globales (total de provincias, municipios y registros), resumen de eventos MNP y tablas de clasificación ("Top 10 Municipios más activos").</w:t>
+      </w:r>
+    </w:p>
+    <w:p/>
+    <w:p>
+      <w:pPr>
+        <w:pStyle w:val="Prrafodelista"/>
+        <w:numPr>
+          <w:ilvl w:val="0"/>
+          <w:numId w:val="19"/>
+        </w:numPr>
+      </w:pPr>
+      <w:r>
+        <w:t>RF-02. Fichas de Detalle: Generación de vistas detalladas por provincia y municipio que incluyen gráficos de evolución temporal (líneas), distribución de eventos y tablas de registros históricos.</w:t>
+      </w:r>
+    </w:p>
+    <w:p/>
+    <w:p>
+      <w:pPr>
+        <w:pStyle w:val="Prrafodelista"/>
+        <w:numPr>
+          <w:ilvl w:val="0"/>
+          <w:numId w:val="19"/>
+        </w:numPr>
+      </w:pPr>
+      <w:r>
+        <w:t>RF-03. Comparador Interactivo: Herramienta que permite seleccionar dos provincias distintas y visualizar una comparativa "lado a lado" de sus métricas, calculando automáticamente la diferencia numérica entre ambas.</w:t>
+      </w:r>
+    </w:p>
+    <w:p/>
+    <w:p>
+      <w:pPr>
+        <w:pStyle w:val="Prrafodelista"/>
+        <w:numPr>
+          <w:ilvl w:val="0"/>
+          <w:numId w:val="19"/>
+        </w:numPr>
+      </w:pPr>
+      <w:r>
+        <w:t>RF-04. Mapas y Gráficos: Representación visual de datos mediante gráficos interactivos (Chart.js) y acceso a mapas de calor para identificar densidades demográficas.</w:t>
+      </w:r>
+    </w:p>
+    <w:p/>
+    <w:p>
+      <w:pPr>
+        <w:rPr>
+          <w:b/>
+          <w:bCs/>
+        </w:rPr>
+      </w:pPr>
+      <w:r>
+        <w:rPr>
+          <w:b/>
+          <w:bCs/>
+        </w:rPr>
+        <w:t>Módulo de Navegación y Búsqueda</w:t>
+      </w:r>
+    </w:p>
+    <w:p/>
+    <w:p>
+      <w:pPr>
+        <w:pStyle w:val="Prrafodelista"/>
+        <w:numPr>
+          <w:ilvl w:val="0"/>
+          <w:numId w:val="19"/>
+        </w:numPr>
+      </w:pPr>
+      <w:r>
+        <w:t>RF-05. Buscador y Filtros: Sistema de búsqueda en tiempo real para localizar provincias o municipios por nombre y código INE.</w:t>
+      </w:r>
+    </w:p>
+    <w:p/>
+    <w:p>
+      <w:pPr>
+        <w:rPr>
+          <w:b/>
+          <w:bCs/>
+        </w:rPr>
+      </w:pPr>
+      <w:r>
+        <w:rPr>
+          <w:b/>
+          <w:bCs/>
+        </w:rPr>
+        <w:t>Módulo de Usuario y Personalización</w:t>
+      </w:r>
+    </w:p>
+    <w:p/>
+    <w:p>
+      <w:pPr>
+        <w:pStyle w:val="Prrafodelista"/>
+        <w:numPr>
+          <w:ilvl w:val="0"/>
+          <w:numId w:val="19"/>
+        </w:numPr>
+      </w:pPr>
+      <w:r>
+        <w:t>RF-0</w:t>
+      </w:r>
+      <w:r>
+        <w:t>6</w:t>
+      </w:r>
+      <w:r>
+        <w:t>. Gestión de Perfil: Área privada donde el usuario puede consultar su información y acceder a configuraciones personales.</w:t>
+      </w:r>
+    </w:p>
+    <w:p/>
+    <w:p>
+      <w:pPr>
+        <w:pStyle w:val="Prrafodelista"/>
+        <w:numPr>
+          <w:ilvl w:val="0"/>
+          <w:numId w:val="19"/>
+        </w:numPr>
+      </w:pPr>
+      <w:r>
+        <w:t>RF-0</w:t>
+      </w:r>
+      <w:r>
+        <w:t>7</w:t>
+      </w:r>
+      <w:r>
+        <w:t>. Sistema de Favoritos: Funcionalidad que permite marcar municipios específicos como "Favoritos" para acceder rápidamente a ellos desde un panel dedicado y realizar un seguimiento personalizado</w:t>
+      </w:r>
+    </w:p>
+    <w:p>
+      <w:pPr>
+        <w:pStyle w:val="Prrafodelista"/>
+      </w:pPr>
+    </w:p>
+    <w:p>
+      <w:pPr>
+        <w:pStyle w:val="Prrafodelista"/>
+        <w:numPr>
+          <w:ilvl w:val="0"/>
+          <w:numId w:val="19"/>
+        </w:numPr>
+      </w:pPr>
+      <w:r>
+        <w:t>RF-0</w:t>
+      </w:r>
+      <w:r>
+        <w:t>8</w:t>
+      </w:r>
+      <w:r>
+        <w:t>. Autenticación Segura: Sistema de registro e inicio de sesión de usuarios protegido mediante CAPTCHA para prevenir accesos automatizados y ataques de fuerza bruta.</w:t>
+      </w:r>
+    </w:p>
+    <w:p>
+      <w:pPr>
+        <w:pStyle w:val="Prrafodelista"/>
+      </w:pPr>
     </w:p>
     <w:p>
       <w:pPr>
@@ -3202,7 +3839,6 @@
     </w:p>
     <w:p>
       <w:r>
-        <w:lastRenderedPageBreak/>
         <w:t xml:space="preserve">Ejemplo: </w:t>
       </w:r>
       <w:r>
@@ -3336,6 +3972,7 @@
       <w:r>
         <w:t xml:space="preserve"> del </w:t>
       </w:r>
+      <w:proofErr w:type="spellStart"/>
       <w:r>
         <w:rPr>
           <w:i/>
@@ -3343,6 +3980,7 @@
         </w:rPr>
         <w:t>layout</w:t>
       </w:r>
+      <w:proofErr w:type="spellEnd"/>
       <w:r>
         <w:t xml:space="preserve"> principal</w:t>
       </w:r>
@@ -3362,6 +4000,7 @@
       <w:r>
         <w:t xml:space="preserve"> y </w:t>
       </w:r>
+      <w:proofErr w:type="spellStart"/>
       <w:r>
         <w:rPr>
           <w:i/>
@@ -3369,6 +4008,7 @@
         </w:rPr>
         <w:t>mobile</w:t>
       </w:r>
+      <w:proofErr w:type="spellEnd"/>
       <w:r>
         <w:t>.</w:t>
       </w:r>
@@ -3416,6 +4056,7 @@
       <w:bookmarkStart w:id="22" w:name="_Toc219827257"/>
       <w:bookmarkStart w:id="23" w:name="_Toc219982474"/>
       <w:r>
+        <w:lastRenderedPageBreak/>
         <w:t>Desarrollo</w:t>
       </w:r>
       <w:bookmarkEnd w:id="22"/>
@@ -3427,6 +4068,7 @@
       </w:pPr>
       <w:bookmarkStart w:id="24" w:name="_Toc219827258"/>
       <w:bookmarkStart w:id="25" w:name="_Toc219982475"/>
+      <w:proofErr w:type="spellStart"/>
       <w:r>
         <w:rPr>
           <w:i/>
@@ -3434,11 +4076,725 @@
         </w:rPr>
         <w:t>Stack</w:t>
       </w:r>
+      <w:proofErr w:type="spellEnd"/>
       <w:r>
         <w:t xml:space="preserve"> tecnológico</w:t>
       </w:r>
       <w:bookmarkEnd w:id="24"/>
       <w:bookmarkEnd w:id="25"/>
+    </w:p>
+    <w:p>
+      <w:pPr>
+        <w:pStyle w:val="NormalWeb"/>
+        <w:rPr>
+          <w:rFonts w:asciiTheme="minorHAnsi" w:hAnsiTheme="minorHAnsi" w:cs="Arial"/>
+        </w:rPr>
+      </w:pPr>
+      <w:r>
+        <w:rPr>
+          <w:rFonts w:asciiTheme="minorHAnsi" w:hAnsiTheme="minorHAnsi" w:cs="Arial"/>
+          <w:b/>
+          <w:bCs/>
+        </w:rPr>
+        <w:t>Entorno:</w:t>
+      </w:r>
+      <w:r>
+        <w:rPr>
+          <w:rFonts w:asciiTheme="minorHAnsi" w:hAnsiTheme="minorHAnsi" w:cs="Arial"/>
+        </w:rPr>
+        <w:t xml:space="preserve"> </w:t>
+      </w:r>
+      <w:proofErr w:type="spellStart"/>
+      <w:r>
+        <w:rPr>
+          <w:rFonts w:asciiTheme="minorHAnsi" w:hAnsiTheme="minorHAnsi" w:cs="Arial"/>
+          <w:b/>
+          <w:bCs/>
+        </w:rPr>
+        <w:t>Backend</w:t>
+      </w:r>
+      <w:proofErr w:type="spellEnd"/>
+      <w:r>
+        <w:rPr>
+          <w:rFonts w:asciiTheme="minorHAnsi" w:hAnsiTheme="minorHAnsi" w:cs="Arial"/>
+          <w:b/>
+          <w:bCs/>
+        </w:rPr>
+        <w:t xml:space="preserve"> (Servidor)</w:t>
+      </w:r>
+    </w:p>
+    <w:p>
+      <w:pPr>
+        <w:numPr>
+          <w:ilvl w:val="0"/>
+          <w:numId w:val="20"/>
+        </w:numPr>
+        <w:spacing w:before="100" w:beforeAutospacing="1" w:after="100" w:afterAutospacing="1" w:line="240" w:lineRule="auto"/>
+        <w:rPr>
+          <w:rFonts w:eastAsia="Times New Roman" w:cs="Arial"/>
+          <w:kern w:val="0"/>
+          <w:lang w:eastAsia="es-ES"/>
+          <w14:ligatures w14:val="none"/>
+        </w:rPr>
+      </w:pPr>
+      <w:r>
+        <w:rPr>
+          <w:rFonts w:eastAsia="Times New Roman" w:cs="Arial"/>
+          <w:b/>
+          <w:bCs/>
+          <w:kern w:val="0"/>
+          <w:lang w:eastAsia="es-ES"/>
+          <w14:ligatures w14:val="none"/>
+        </w:rPr>
+        <w:t>Lenguaje:</w:t>
+      </w:r>
+      <w:r>
+        <w:rPr>
+          <w:rFonts w:eastAsia="Times New Roman" w:cs="Arial"/>
+          <w:kern w:val="0"/>
+          <w:lang w:eastAsia="es-ES"/>
+          <w14:ligatures w14:val="none"/>
+        </w:rPr>
+        <w:t xml:space="preserve"> PHP 8.2. Se ha elegido esta versión por </w:t>
+      </w:r>
+      <w:proofErr w:type="gramStart"/>
+      <w:r>
+        <w:rPr>
+          <w:rFonts w:eastAsia="Times New Roman" w:cs="Arial"/>
+          <w:kern w:val="0"/>
+          <w:lang w:eastAsia="es-ES"/>
+          <w14:ligatures w14:val="none"/>
+        </w:rPr>
+        <w:t>su mejoras</w:t>
+      </w:r>
+      <w:proofErr w:type="gramEnd"/>
+      <w:r>
+        <w:rPr>
+          <w:rFonts w:eastAsia="Times New Roman" w:cs="Arial"/>
+          <w:kern w:val="0"/>
+          <w:lang w:eastAsia="es-ES"/>
+          <w14:ligatures w14:val="none"/>
+        </w:rPr>
+        <w:t xml:space="preserve"> en el sistema de tipos y rendimiento.</w:t>
+      </w:r>
+    </w:p>
+    <w:p>
+      <w:pPr>
+        <w:numPr>
+          <w:ilvl w:val="0"/>
+          <w:numId w:val="20"/>
+        </w:numPr>
+        <w:spacing w:before="100" w:beforeAutospacing="1" w:after="100" w:afterAutospacing="1" w:line="240" w:lineRule="auto"/>
+        <w:rPr>
+          <w:rFonts w:eastAsia="Times New Roman" w:cs="Arial"/>
+          <w:kern w:val="0"/>
+          <w:lang w:eastAsia="es-ES"/>
+          <w14:ligatures w14:val="none"/>
+        </w:rPr>
+      </w:pPr>
+      <w:r>
+        <w:rPr>
+          <w:rFonts w:eastAsia="Times New Roman" w:cs="Arial"/>
+          <w:b/>
+          <w:bCs/>
+          <w:kern w:val="0"/>
+          <w:lang w:eastAsia="es-ES"/>
+          <w14:ligatures w14:val="none"/>
+        </w:rPr>
+        <w:t>Framework:</w:t>
+      </w:r>
+      <w:r>
+        <w:rPr>
+          <w:rFonts w:eastAsia="Times New Roman" w:cs="Arial"/>
+          <w:kern w:val="0"/>
+          <w:lang w:eastAsia="es-ES"/>
+          <w14:ligatures w14:val="none"/>
+        </w:rPr>
+        <w:t xml:space="preserve"> </w:t>
+      </w:r>
+      <w:r>
+        <w:rPr>
+          <w:rFonts w:eastAsia="Times New Roman" w:cs="Arial"/>
+          <w:b/>
+          <w:bCs/>
+          <w:kern w:val="0"/>
+          <w:lang w:eastAsia="es-ES"/>
+          <w14:ligatures w14:val="none"/>
+        </w:rPr>
+        <w:t>Laravel 11</w:t>
+      </w:r>
+      <w:r>
+        <w:rPr>
+          <w:rFonts w:eastAsia="Times New Roman" w:cs="Arial"/>
+          <w:kern w:val="0"/>
+          <w:lang w:eastAsia="es-ES"/>
+          <w14:ligatures w14:val="none"/>
+        </w:rPr>
+        <w:t xml:space="preserve">. Utilizado como núcleo del proyecto para la gestión de rutas, controladores y la interacción con la base de datos a través del ORM </w:t>
+      </w:r>
+      <w:proofErr w:type="spellStart"/>
+      <w:r>
+        <w:rPr>
+          <w:rFonts w:eastAsia="Times New Roman" w:cs="Arial"/>
+          <w:kern w:val="0"/>
+          <w:lang w:eastAsia="es-ES"/>
+          <w14:ligatures w14:val="none"/>
+        </w:rPr>
+        <w:t>Eloquent</w:t>
+      </w:r>
+      <w:proofErr w:type="spellEnd"/>
+      <w:r>
+        <w:rPr>
+          <w:rFonts w:eastAsia="Times New Roman" w:cs="Arial"/>
+          <w:kern w:val="0"/>
+          <w:lang w:eastAsia="es-ES"/>
+          <w14:ligatures w14:val="none"/>
+        </w:rPr>
+        <w:t>.</w:t>
+      </w:r>
+    </w:p>
+    <w:p>
+      <w:pPr>
+        <w:numPr>
+          <w:ilvl w:val="1"/>
+          <w:numId w:val="20"/>
+        </w:numPr>
+        <w:spacing w:before="100" w:beforeAutospacing="1" w:after="100" w:afterAutospacing="1" w:line="240" w:lineRule="auto"/>
+        <w:rPr>
+          <w:rFonts w:eastAsia="Times New Roman" w:cs="Arial"/>
+          <w:kern w:val="0"/>
+          <w:lang w:eastAsia="es-ES"/>
+          <w14:ligatures w14:val="none"/>
+        </w:rPr>
+      </w:pPr>
+      <w:r>
+        <w:rPr>
+          <w:rFonts w:eastAsia="Times New Roman" w:cs="Arial"/>
+          <w:i/>
+          <w:iCs/>
+          <w:kern w:val="0"/>
+          <w:lang w:eastAsia="es-ES"/>
+          <w14:ligatures w14:val="none"/>
+        </w:rPr>
+        <w:t>Librerías destacadas:</w:t>
+      </w:r>
+      <w:r>
+        <w:rPr>
+          <w:rFonts w:eastAsia="Times New Roman" w:cs="Arial"/>
+          <w:kern w:val="0"/>
+          <w:lang w:eastAsia="es-ES"/>
+          <w14:ligatures w14:val="none"/>
+        </w:rPr>
+        <w:t xml:space="preserve"> </w:t>
+      </w:r>
+      <w:proofErr w:type="spellStart"/>
+      <w:r>
+        <w:rPr>
+          <w:rFonts w:eastAsia="Times New Roman" w:cs="Arial"/>
+          <w:kern w:val="0"/>
+          <w:sz w:val="20"/>
+          <w:szCs w:val="20"/>
+          <w:lang w:eastAsia="es-ES"/>
+          <w14:ligatures w14:val="none"/>
+        </w:rPr>
+        <w:t>GuzzleHTTP</w:t>
+      </w:r>
+      <w:proofErr w:type="spellEnd"/>
+      <w:r>
+        <w:rPr>
+          <w:rFonts w:eastAsia="Times New Roman" w:cs="Arial"/>
+          <w:kern w:val="0"/>
+          <w:lang w:eastAsia="es-ES"/>
+          <w14:ligatures w14:val="none"/>
+        </w:rPr>
+        <w:t xml:space="preserve"> (para el consumo de las </w:t>
+      </w:r>
+      <w:proofErr w:type="spellStart"/>
+      <w:r>
+        <w:rPr>
+          <w:rFonts w:eastAsia="Times New Roman" w:cs="Arial"/>
+          <w:kern w:val="0"/>
+          <w:lang w:eastAsia="es-ES"/>
+          <w14:ligatures w14:val="none"/>
+        </w:rPr>
+        <w:t>APIs</w:t>
+      </w:r>
+      <w:proofErr w:type="spellEnd"/>
+      <w:r>
+        <w:rPr>
+          <w:rFonts w:eastAsia="Times New Roman" w:cs="Arial"/>
+          <w:kern w:val="0"/>
+          <w:lang w:eastAsia="es-ES"/>
+          <w14:ligatures w14:val="none"/>
+        </w:rPr>
+        <w:t xml:space="preserve"> de la Junta) y </w:t>
+      </w:r>
+      <w:proofErr w:type="spellStart"/>
+      <w:r>
+        <w:rPr>
+          <w:rFonts w:eastAsia="Times New Roman" w:cs="Arial"/>
+          <w:kern w:val="0"/>
+          <w:sz w:val="20"/>
+          <w:szCs w:val="20"/>
+          <w:lang w:eastAsia="es-ES"/>
+          <w14:ligatures w14:val="none"/>
+        </w:rPr>
+        <w:t>Artisan</w:t>
+      </w:r>
+      <w:proofErr w:type="spellEnd"/>
+      <w:r>
+        <w:rPr>
+          <w:rFonts w:eastAsia="Times New Roman" w:cs="Arial"/>
+          <w:kern w:val="0"/>
+          <w:lang w:eastAsia="es-ES"/>
+          <w14:ligatures w14:val="none"/>
+        </w:rPr>
+        <w:t xml:space="preserve"> (para la creación de comandos personalizados de importación de datos).</w:t>
+      </w:r>
+    </w:p>
+    <w:p>
+      <w:pPr>
+        <w:numPr>
+          <w:ilvl w:val="0"/>
+          <w:numId w:val="20"/>
+        </w:numPr>
+        <w:spacing w:before="100" w:beforeAutospacing="1" w:after="100" w:afterAutospacing="1" w:line="240" w:lineRule="auto"/>
+        <w:rPr>
+          <w:rFonts w:eastAsia="Times New Roman" w:cs="Arial"/>
+          <w:kern w:val="0"/>
+          <w:lang w:eastAsia="es-ES"/>
+          <w14:ligatures w14:val="none"/>
+        </w:rPr>
+      </w:pPr>
+      <w:r>
+        <w:rPr>
+          <w:rFonts w:eastAsia="Times New Roman" w:cs="Arial"/>
+          <w:b/>
+          <w:bCs/>
+          <w:kern w:val="0"/>
+          <w:lang w:eastAsia="es-ES"/>
+          <w14:ligatures w14:val="none"/>
+        </w:rPr>
+        <w:t>Base de Datos:</w:t>
+      </w:r>
+      <w:r>
+        <w:rPr>
+          <w:rFonts w:eastAsia="Times New Roman" w:cs="Arial"/>
+          <w:kern w:val="0"/>
+          <w:lang w:eastAsia="es-ES"/>
+          <w14:ligatures w14:val="none"/>
+        </w:rPr>
+        <w:t xml:space="preserve"> </w:t>
+      </w:r>
+      <w:r>
+        <w:rPr>
+          <w:rFonts w:eastAsia="Times New Roman" w:cs="Arial"/>
+          <w:b/>
+          <w:bCs/>
+          <w:kern w:val="0"/>
+          <w:lang w:eastAsia="es-ES"/>
+          <w14:ligatures w14:val="none"/>
+        </w:rPr>
+        <w:t>MySQL 8.0</w:t>
+      </w:r>
+      <w:r>
+        <w:rPr>
+          <w:rFonts w:eastAsia="Times New Roman" w:cs="Arial"/>
+          <w:kern w:val="0"/>
+          <w:lang w:eastAsia="es-ES"/>
+          <w14:ligatures w14:val="none"/>
+        </w:rPr>
+        <w:t>. Sistema de gestión de bases de datos relacional donde se almacena la información de los más de 2.200 municipios y el histórico del MNP.</w:t>
+      </w:r>
+    </w:p>
+    <w:p>
+      <w:pPr>
+        <w:spacing w:before="100" w:beforeAutospacing="1" w:after="100" w:afterAutospacing="1" w:line="240" w:lineRule="auto"/>
+        <w:rPr>
+          <w:rFonts w:eastAsia="Times New Roman" w:cs="Arial"/>
+          <w:kern w:val="0"/>
+          <w:lang w:eastAsia="es-ES"/>
+          <w14:ligatures w14:val="none"/>
+        </w:rPr>
+      </w:pPr>
+      <w:proofErr w:type="spellStart"/>
+      <w:r>
+        <w:rPr>
+          <w:rFonts w:eastAsia="Times New Roman" w:cs="Arial"/>
+          <w:b/>
+          <w:bCs/>
+          <w:kern w:val="0"/>
+          <w:lang w:eastAsia="es-ES"/>
+          <w14:ligatures w14:val="none"/>
+        </w:rPr>
+        <w:t>Frontend</w:t>
+      </w:r>
+      <w:proofErr w:type="spellEnd"/>
+      <w:r>
+        <w:rPr>
+          <w:rFonts w:eastAsia="Times New Roman" w:cs="Arial"/>
+          <w:b/>
+          <w:bCs/>
+          <w:kern w:val="0"/>
+          <w:lang w:eastAsia="es-ES"/>
+          <w14:ligatures w14:val="none"/>
+        </w:rPr>
+        <w:t xml:space="preserve"> (Cliente)</w:t>
+      </w:r>
+    </w:p>
+    <w:p>
+      <w:pPr>
+        <w:numPr>
+          <w:ilvl w:val="0"/>
+          <w:numId w:val="21"/>
+        </w:numPr>
+        <w:spacing w:before="100" w:beforeAutospacing="1" w:after="100" w:afterAutospacing="1" w:line="240" w:lineRule="auto"/>
+        <w:rPr>
+          <w:rFonts w:eastAsia="Times New Roman" w:cs="Arial"/>
+          <w:kern w:val="0"/>
+          <w:lang w:eastAsia="es-ES"/>
+          <w14:ligatures w14:val="none"/>
+        </w:rPr>
+      </w:pPr>
+      <w:r>
+        <w:rPr>
+          <w:rFonts w:eastAsia="Times New Roman" w:cs="Arial"/>
+          <w:b/>
+          <w:bCs/>
+          <w:kern w:val="0"/>
+          <w:lang w:eastAsia="es-ES"/>
+          <w14:ligatures w14:val="none"/>
+        </w:rPr>
+        <w:t>Motor de Plantillas:</w:t>
+      </w:r>
+      <w:r>
+        <w:rPr>
+          <w:rFonts w:eastAsia="Times New Roman" w:cs="Arial"/>
+          <w:kern w:val="0"/>
+          <w:lang w:eastAsia="es-ES"/>
+          <w14:ligatures w14:val="none"/>
+        </w:rPr>
+        <w:t xml:space="preserve"> </w:t>
+      </w:r>
+      <w:r>
+        <w:rPr>
+          <w:rFonts w:eastAsia="Times New Roman" w:cs="Arial"/>
+          <w:b/>
+          <w:bCs/>
+          <w:kern w:val="0"/>
+          <w:lang w:eastAsia="es-ES"/>
+          <w14:ligatures w14:val="none"/>
+        </w:rPr>
+        <w:t>Blade</w:t>
+      </w:r>
+      <w:r>
+        <w:rPr>
+          <w:rFonts w:eastAsia="Times New Roman" w:cs="Arial"/>
+          <w:kern w:val="0"/>
+          <w:lang w:eastAsia="es-ES"/>
+          <w14:ligatures w14:val="none"/>
+        </w:rPr>
+        <w:t>. Integrado nativamente en Laravel para la generación de vistas dinámicas.</w:t>
+      </w:r>
+    </w:p>
+    <w:p>
+      <w:pPr>
+        <w:numPr>
+          <w:ilvl w:val="0"/>
+          <w:numId w:val="21"/>
+        </w:numPr>
+        <w:spacing w:before="100" w:beforeAutospacing="1" w:after="100" w:afterAutospacing="1" w:line="240" w:lineRule="auto"/>
+        <w:rPr>
+          <w:rFonts w:eastAsia="Times New Roman" w:cs="Arial"/>
+          <w:kern w:val="0"/>
+          <w:lang w:eastAsia="es-ES"/>
+          <w14:ligatures w14:val="none"/>
+        </w:rPr>
+      </w:pPr>
+      <w:r>
+        <w:rPr>
+          <w:rFonts w:eastAsia="Times New Roman" w:cs="Arial"/>
+          <w:b/>
+          <w:bCs/>
+          <w:kern w:val="0"/>
+          <w:lang w:eastAsia="es-ES"/>
+          <w14:ligatures w14:val="none"/>
+        </w:rPr>
+        <w:t>Estilos:</w:t>
+      </w:r>
+      <w:r>
+        <w:rPr>
+          <w:rFonts w:eastAsia="Times New Roman" w:cs="Arial"/>
+          <w:kern w:val="0"/>
+          <w:lang w:eastAsia="es-ES"/>
+          <w14:ligatures w14:val="none"/>
+        </w:rPr>
+        <w:t xml:space="preserve"> </w:t>
+      </w:r>
+      <w:proofErr w:type="spellStart"/>
+      <w:r>
+        <w:rPr>
+          <w:rFonts w:eastAsia="Times New Roman" w:cs="Arial"/>
+          <w:b/>
+          <w:bCs/>
+          <w:kern w:val="0"/>
+          <w:lang w:eastAsia="es-ES"/>
+          <w14:ligatures w14:val="none"/>
+        </w:rPr>
+        <w:t>Tailwind</w:t>
+      </w:r>
+      <w:proofErr w:type="spellEnd"/>
+      <w:r>
+        <w:rPr>
+          <w:rFonts w:eastAsia="Times New Roman" w:cs="Arial"/>
+          <w:b/>
+          <w:bCs/>
+          <w:kern w:val="0"/>
+          <w:lang w:eastAsia="es-ES"/>
+          <w14:ligatures w14:val="none"/>
+        </w:rPr>
+        <w:t xml:space="preserve"> CSS 4.0</w:t>
+      </w:r>
+      <w:r>
+        <w:rPr>
+          <w:rFonts w:eastAsia="Times New Roman" w:cs="Arial"/>
+          <w:kern w:val="0"/>
+          <w:lang w:eastAsia="es-ES"/>
+          <w14:ligatures w14:val="none"/>
+        </w:rPr>
+        <w:t xml:space="preserve">. Framework de utilidad para un diseño rápido, moderno y totalmente responsivo (Mobile </w:t>
+      </w:r>
+      <w:proofErr w:type="spellStart"/>
+      <w:r>
+        <w:rPr>
+          <w:rFonts w:eastAsia="Times New Roman" w:cs="Arial"/>
+          <w:kern w:val="0"/>
+          <w:lang w:eastAsia="es-ES"/>
+          <w14:ligatures w14:val="none"/>
+        </w:rPr>
+        <w:t>First</w:t>
+      </w:r>
+      <w:proofErr w:type="spellEnd"/>
+      <w:r>
+        <w:rPr>
+          <w:rFonts w:eastAsia="Times New Roman" w:cs="Arial"/>
+          <w:kern w:val="0"/>
+          <w:lang w:eastAsia="es-ES"/>
+          <w14:ligatures w14:val="none"/>
+        </w:rPr>
+        <w:t>).</w:t>
+      </w:r>
+    </w:p>
+    <w:p>
+      <w:pPr>
+        <w:numPr>
+          <w:ilvl w:val="0"/>
+          <w:numId w:val="21"/>
+        </w:numPr>
+        <w:spacing w:before="100" w:beforeAutospacing="1" w:after="100" w:afterAutospacing="1" w:line="240" w:lineRule="auto"/>
+        <w:rPr>
+          <w:rFonts w:eastAsia="Times New Roman" w:cs="Arial"/>
+          <w:kern w:val="0"/>
+          <w:lang w:eastAsia="es-ES"/>
+          <w14:ligatures w14:val="none"/>
+        </w:rPr>
+      </w:pPr>
+      <w:r>
+        <w:rPr>
+          <w:rFonts w:eastAsia="Times New Roman" w:cs="Arial"/>
+          <w:b/>
+          <w:bCs/>
+          <w:kern w:val="0"/>
+          <w:lang w:eastAsia="es-ES"/>
+          <w14:ligatures w14:val="none"/>
+        </w:rPr>
+        <w:t>Scripting:</w:t>
+      </w:r>
+      <w:r>
+        <w:rPr>
+          <w:rFonts w:eastAsia="Times New Roman" w:cs="Arial"/>
+          <w:kern w:val="0"/>
+          <w:lang w:eastAsia="es-ES"/>
+          <w14:ligatures w14:val="none"/>
+        </w:rPr>
+        <w:t xml:space="preserve"> </w:t>
+      </w:r>
+      <w:r>
+        <w:rPr>
+          <w:rFonts w:eastAsia="Times New Roman" w:cs="Arial"/>
+          <w:b/>
+          <w:bCs/>
+          <w:kern w:val="0"/>
+          <w:lang w:eastAsia="es-ES"/>
+          <w14:ligatures w14:val="none"/>
+        </w:rPr>
+        <w:t>JavaScript (ES6)</w:t>
+      </w:r>
+      <w:r>
+        <w:rPr>
+          <w:rFonts w:eastAsia="Times New Roman" w:cs="Arial"/>
+          <w:kern w:val="0"/>
+          <w:lang w:eastAsia="es-ES"/>
+          <w14:ligatures w14:val="none"/>
+        </w:rPr>
+        <w:t>. Utilizado para la lógica del lado del cliente, peticiones asíncronas (AJAX/</w:t>
+      </w:r>
+      <w:proofErr w:type="spellStart"/>
+      <w:r>
+        <w:rPr>
+          <w:rFonts w:eastAsia="Times New Roman" w:cs="Arial"/>
+          <w:kern w:val="0"/>
+          <w:lang w:eastAsia="es-ES"/>
+          <w14:ligatures w14:val="none"/>
+        </w:rPr>
+        <w:t>Fetch</w:t>
+      </w:r>
+      <w:proofErr w:type="spellEnd"/>
+      <w:r>
+        <w:rPr>
+          <w:rFonts w:eastAsia="Times New Roman" w:cs="Arial"/>
+          <w:kern w:val="0"/>
+          <w:lang w:eastAsia="es-ES"/>
+          <w14:ligatures w14:val="none"/>
+        </w:rPr>
+        <w:t>) y la interactividad de la interfaz.</w:t>
+      </w:r>
+    </w:p>
+    <w:p>
+      <w:pPr>
+        <w:numPr>
+          <w:ilvl w:val="0"/>
+          <w:numId w:val="21"/>
+        </w:numPr>
+        <w:spacing w:before="100" w:beforeAutospacing="1" w:after="100" w:afterAutospacing="1" w:line="240" w:lineRule="auto"/>
+        <w:rPr>
+          <w:rFonts w:eastAsia="Times New Roman" w:cs="Arial"/>
+          <w:kern w:val="0"/>
+          <w:lang w:eastAsia="es-ES"/>
+          <w14:ligatures w14:val="none"/>
+        </w:rPr>
+      </w:pPr>
+      <w:r>
+        <w:rPr>
+          <w:rFonts w:eastAsia="Times New Roman" w:cs="Arial"/>
+          <w:b/>
+          <w:bCs/>
+          <w:kern w:val="0"/>
+          <w:lang w:eastAsia="es-ES"/>
+          <w14:ligatures w14:val="none"/>
+        </w:rPr>
+        <w:t>Visualización de Datos:</w:t>
+      </w:r>
+      <w:r>
+        <w:rPr>
+          <w:rFonts w:eastAsia="Times New Roman" w:cs="Arial"/>
+          <w:kern w:val="0"/>
+          <w:lang w:eastAsia="es-ES"/>
+          <w14:ligatures w14:val="none"/>
+        </w:rPr>
+        <w:t xml:space="preserve"> </w:t>
+      </w:r>
+      <w:r>
+        <w:rPr>
+          <w:rFonts w:eastAsia="Times New Roman" w:cs="Arial"/>
+          <w:b/>
+          <w:bCs/>
+          <w:kern w:val="0"/>
+          <w:lang w:eastAsia="es-ES"/>
+          <w14:ligatures w14:val="none"/>
+        </w:rPr>
+        <w:t>Chart.js</w:t>
+      </w:r>
+      <w:r>
+        <w:rPr>
+          <w:rFonts w:eastAsia="Times New Roman" w:cs="Arial"/>
+          <w:kern w:val="0"/>
+          <w:lang w:eastAsia="es-ES"/>
+          <w14:ligatures w14:val="none"/>
+        </w:rPr>
+        <w:t>. Librería empleada para la renderización de los gráficos de barras, líneas y donuts que muestran las estadísticas demográficas.</w:t>
+      </w:r>
+    </w:p>
+    <w:p>
+      <w:pPr>
+        <w:numPr>
+          <w:ilvl w:val="0"/>
+          <w:numId w:val="21"/>
+        </w:numPr>
+        <w:spacing w:before="100" w:beforeAutospacing="1" w:after="100" w:afterAutospacing="1" w:line="240" w:lineRule="auto"/>
+        <w:rPr>
+          <w:rFonts w:eastAsia="Times New Roman" w:cs="Arial"/>
+          <w:kern w:val="0"/>
+          <w:lang w:eastAsia="es-ES"/>
+          <w14:ligatures w14:val="none"/>
+        </w:rPr>
+      </w:pPr>
+      <w:r>
+        <w:rPr>
+          <w:rFonts w:eastAsia="Times New Roman" w:cs="Arial"/>
+          <w:b/>
+          <w:bCs/>
+          <w:kern w:val="0"/>
+          <w:lang w:eastAsia="es-ES"/>
+          <w14:ligatures w14:val="none"/>
+        </w:rPr>
+        <w:t>Empaquetador:</w:t>
+      </w:r>
+      <w:r>
+        <w:rPr>
+          <w:rFonts w:eastAsia="Times New Roman" w:cs="Arial"/>
+          <w:kern w:val="0"/>
+          <w:lang w:eastAsia="es-ES"/>
+          <w14:ligatures w14:val="none"/>
+        </w:rPr>
+        <w:t xml:space="preserve"> </w:t>
+      </w:r>
+      <w:r>
+        <w:rPr>
+          <w:rFonts w:eastAsia="Times New Roman" w:cs="Arial"/>
+          <w:b/>
+          <w:bCs/>
+          <w:kern w:val="0"/>
+          <w:lang w:eastAsia="es-ES"/>
+          <w14:ligatures w14:val="none"/>
+        </w:rPr>
+        <w:t>Vite 7.0</w:t>
+      </w:r>
+      <w:r>
+        <w:rPr>
+          <w:rFonts w:eastAsia="Times New Roman" w:cs="Arial"/>
+          <w:kern w:val="0"/>
+          <w:lang w:eastAsia="es-ES"/>
+          <w14:ligatures w14:val="none"/>
+        </w:rPr>
+        <w:t>. Herramienta de compilación que optimiza la carga de recursos (</w:t>
+      </w:r>
+      <w:proofErr w:type="spellStart"/>
+      <w:r>
+        <w:rPr>
+          <w:rFonts w:eastAsia="Times New Roman" w:cs="Arial"/>
+          <w:kern w:val="0"/>
+          <w:lang w:eastAsia="es-ES"/>
+          <w14:ligatures w14:val="none"/>
+        </w:rPr>
+        <w:t>assets</w:t>
+      </w:r>
+      <w:proofErr w:type="spellEnd"/>
+      <w:r>
+        <w:rPr>
+          <w:rFonts w:eastAsia="Times New Roman" w:cs="Arial"/>
+          <w:kern w:val="0"/>
+          <w:lang w:eastAsia="es-ES"/>
+          <w14:ligatures w14:val="none"/>
+        </w:rPr>
+        <w:t>) y permite la recarga en caliente durante el desarrollo.</w:t>
+      </w:r>
+    </w:p>
+    <w:p>
+      <w:pPr>
+        <w:ind w:left="720"/>
+        <w:jc w:val="both"/>
+      </w:pPr>
     </w:p>
     <w:p>
       <w:pPr>
@@ -3453,45 +4809,6 @@
           <w:b/>
           <w:bCs/>
         </w:rPr>
-        <w:t>Entorno:</w:t>
-      </w:r>
-      <w:r>
-        <w:t xml:space="preserve"> Especificar </w:t>
-      </w:r>
-      <w:r>
-        <w:rPr>
-          <w:i/>
-          <w:iCs/>
-        </w:rPr>
-        <w:t>stack</w:t>
-      </w:r>
-      <w:r>
-        <w:t xml:space="preserve"> tecnológico y versión utilizada. Ej. Lenguajes utilizados en cada parte de la aplicación, librerías o </w:t>
-      </w:r>
-      <w:r>
-        <w:rPr>
-          <w:i/>
-          <w:iCs/>
-        </w:rPr>
-        <w:t>frameworks</w:t>
-      </w:r>
-      <w:r>
-        <w:t xml:space="preserve"> utilizados.</w:t>
-      </w:r>
-    </w:p>
-    <w:p>
-      <w:pPr>
-        <w:numPr>
-          <w:ilvl w:val="0"/>
-          <w:numId w:val="10"/>
-        </w:numPr>
-        <w:jc w:val="both"/>
-      </w:pPr>
-      <w:r>
-        <w:rPr>
-          <w:b/>
-          <w:bCs/>
-        </w:rPr>
         <w:t>Software:</w:t>
       </w:r>
       <w:r>
@@ -3507,8 +4824,13 @@
         <w:jc w:val="both"/>
       </w:pPr>
       <w:r>
-        <w:t>Visual Studio Code</w:t>
-      </w:r>
+        <w:t xml:space="preserve">Visual Studio </w:t>
+      </w:r>
+      <w:proofErr w:type="spellStart"/>
+      <w:r>
+        <w:t>Code</w:t>
+      </w:r>
+      <w:proofErr w:type="spellEnd"/>
     </w:p>
     <w:p>
       <w:pPr>
@@ -3524,6 +4846,43 @@
     </w:p>
     <w:p>
       <w:pPr>
+        <w:numPr>
+          <w:ilvl w:val="1"/>
+          <w:numId w:val="10"/>
+        </w:numPr>
+        <w:jc w:val="both"/>
+      </w:pPr>
+      <w:proofErr w:type="spellStart"/>
+      <w:r>
+        <w:t>Laragon</w:t>
+      </w:r>
+      <w:proofErr w:type="spellEnd"/>
+      <w:r>
+        <w:t xml:space="preserve"> </w:t>
+      </w:r>
+    </w:p>
+    <w:p>
+      <w:pPr>
+        <w:numPr>
+          <w:ilvl w:val="1"/>
+          <w:numId w:val="10"/>
+        </w:numPr>
+        <w:jc w:val="both"/>
+      </w:pPr>
+      <w:r>
+        <w:t xml:space="preserve">Git / </w:t>
+      </w:r>
+      <w:proofErr w:type="spellStart"/>
+      <w:r>
+        <w:t>Github</w:t>
+      </w:r>
+      <w:proofErr w:type="spellEnd"/>
+      <w:r>
+        <w:t xml:space="preserve"> </w:t>
+      </w:r>
+    </w:p>
+    <w:p>
+      <w:pPr>
         <w:pStyle w:val="Ttulo2"/>
       </w:pPr>
       <w:bookmarkStart w:id="26" w:name="_Toc219827259"/>
@@ -3564,6 +4923,7 @@
       <w:bookmarkStart w:id="28" w:name="_Toc219827260"/>
       <w:bookmarkStart w:id="29" w:name="_Toc219982477"/>
       <w:r>
+        <w:lastRenderedPageBreak/>
         <w:t>Descripción del funcionamiento</w:t>
       </w:r>
       <w:bookmarkEnd w:id="28"/>
@@ -3670,7 +5030,6 @@
       <w:bookmarkStart w:id="32" w:name="_Toc219827262"/>
       <w:bookmarkStart w:id="33" w:name="_Toc219982479"/>
       <w:r>
-        <w:lastRenderedPageBreak/>
         <w:t>Despliegue</w:t>
       </w:r>
       <w:bookmarkEnd w:id="32"/>
@@ -3719,12 +5078,14 @@
       <w:r>
         <w:t xml:space="preserve">mportar SQL, configurar </w:t>
       </w:r>
+      <w:proofErr w:type="spellStart"/>
       <w:r>
         <w:rPr>
           <w:rFonts w:ascii="Consolas" w:hAnsi="Consolas"/>
         </w:rPr>
         <w:t>config.php</w:t>
       </w:r>
+      <w:proofErr w:type="spellEnd"/>
       <w:r>
         <w:t>, etc.).</w:t>
       </w:r>
@@ -3736,12 +5097,21 @@
           <w:numId w:val="10"/>
         </w:numPr>
       </w:pPr>
+      <w:proofErr w:type="spellStart"/>
       <w:r>
         <w:rPr>
           <w:b/>
           <w:bCs/>
         </w:rPr>
-        <w:t>URLs:</w:t>
+        <w:t>URLs</w:t>
+      </w:r>
+      <w:proofErr w:type="spellEnd"/>
+      <w:r>
+        <w:rPr>
+          <w:b/>
+          <w:bCs/>
+        </w:rPr>
+        <w:t>:</w:t>
       </w:r>
     </w:p>
     <w:p>
@@ -3784,7 +5154,15 @@
       <w:bookmarkStart w:id="34" w:name="_Toc219827263"/>
       <w:bookmarkStart w:id="35" w:name="_Toc219982480"/>
       <w:r>
-        <w:t>Sostenibilidad y "Green Coding"</w:t>
+        <w:t xml:space="preserve">Sostenibilidad y "Green </w:t>
+      </w:r>
+      <w:proofErr w:type="spellStart"/>
+      <w:r>
+        <w:t>Coding</w:t>
+      </w:r>
+      <w:proofErr w:type="spellEnd"/>
+      <w:r>
+        <w:t>"</w:t>
       </w:r>
       <w:bookmarkEnd w:id="34"/>
       <w:bookmarkEnd w:id="35"/>
@@ -3799,70 +5177,407 @@
     </w:p>
     <w:p>
       <w:pPr>
+        <w:pStyle w:val="NormalWeb"/>
+        <w:rPr>
+          <w:rFonts w:asciiTheme="minorHAnsi" w:hAnsiTheme="minorHAnsi"/>
+        </w:rPr>
+      </w:pPr>
+      <w:r>
+        <w:rPr>
+          <w:rFonts w:asciiTheme="minorHAnsi" w:hAnsiTheme="minorHAnsi"/>
+          <w:b/>
+          <w:bCs/>
+        </w:rPr>
+        <w:t>Estrategia de Caché:</w:t>
+      </w:r>
+      <w:r>
+        <w:rPr>
+          <w:rFonts w:asciiTheme="minorHAnsi" w:hAnsiTheme="minorHAnsi"/>
+        </w:rPr>
+        <w:t xml:space="preserve"> </w:t>
+      </w:r>
+      <w:r>
+        <w:rPr>
+          <w:rFonts w:asciiTheme="minorHAnsi" w:hAnsiTheme="minorHAnsi"/>
+        </w:rPr>
+        <w:t xml:space="preserve"> </w:t>
+      </w:r>
+      <w:r>
+        <w:rPr>
+          <w:rFonts w:asciiTheme="minorHAnsi" w:hAnsiTheme="minorHAnsi"/>
+        </w:rPr>
+        <w:t>La decisión de arquitectura más sostenible del proyecto ha sido no consumir la API de la Junta en tiempo real para cada visita.</w:t>
+      </w:r>
+    </w:p>
+    <w:p>
+      <w:pPr>
         <w:numPr>
           <w:ilvl w:val="0"/>
-          <w:numId w:val="9"/>
+          <w:numId w:val="22"/>
         </w:numPr>
-        <w:jc w:val="both"/>
-      </w:pPr>
-      <w:r>
-        <w:rPr>
+        <w:spacing w:before="100" w:beforeAutospacing="1" w:after="100" w:afterAutospacing="1" w:line="240" w:lineRule="auto"/>
+        <w:rPr>
+          <w:rFonts w:eastAsia="Times New Roman" w:cs="Times New Roman"/>
+          <w:kern w:val="0"/>
+          <w:lang w:eastAsia="es-ES"/>
+          <w14:ligatures w14:val="none"/>
+        </w:rPr>
+      </w:pPr>
+      <w:r>
+        <w:rPr>
+          <w:rFonts w:eastAsia="Times New Roman" w:cs="Times New Roman"/>
           <w:b/>
           <w:bCs/>
-        </w:rPr>
-        <w:t>Estrategia de Caché:</w:t>
-      </w:r>
-      <w:r>
-        <w:t xml:space="preserve"> Explicación técnica de cómo </w:t>
-      </w:r>
-      <w:r>
-        <w:t>se han</w:t>
-      </w:r>
-      <w:r>
-        <w:t xml:space="preserve"> evitado llamadas innecesarias a la API (tiempo de caché, almacenamiento local o en BD).</w:t>
+          <w:kern w:val="0"/>
+          <w:lang w:eastAsia="es-ES"/>
+          <w14:ligatures w14:val="none"/>
+        </w:rPr>
+        <w:t>Problema:</w:t>
+      </w:r>
+      <w:r>
+        <w:rPr>
+          <w:rFonts w:eastAsia="Times New Roman" w:cs="Times New Roman"/>
+          <w:kern w:val="0"/>
+          <w:lang w:eastAsia="es-ES"/>
+          <w14:ligatures w14:val="none"/>
+        </w:rPr>
+        <w:t xml:space="preserve"> Si cada vez que un usuario entra en la web, la aplicación tuviera que consultar la API externa, se generarían miles de peticiones HTTP innecesarias, consumiendo ancho de banda y tiempo de CPU en ambos servidores.</w:t>
       </w:r>
     </w:p>
     <w:p>
       <w:pPr>
         <w:numPr>
           <w:ilvl w:val="0"/>
-          <w:numId w:val="9"/>
+          <w:numId w:val="22"/>
         </w:numPr>
-      </w:pPr>
-      <w:r>
-        <w:rPr>
+        <w:spacing w:before="100" w:beforeAutospacing="1" w:after="100" w:afterAutospacing="1" w:line="240" w:lineRule="auto"/>
+        <w:rPr>
+          <w:rFonts w:eastAsia="Times New Roman" w:cs="Times New Roman"/>
+          <w:kern w:val="0"/>
+          <w:lang w:eastAsia="es-ES"/>
+          <w14:ligatures w14:val="none"/>
+        </w:rPr>
+      </w:pPr>
+      <w:r>
+        <w:rPr>
+          <w:rFonts w:eastAsia="Times New Roman" w:cs="Times New Roman"/>
           <w:b/>
           <w:bCs/>
+          <w:kern w:val="0"/>
+          <w:lang w:eastAsia="es-ES"/>
+          <w14:ligatures w14:val="none"/>
+        </w:rPr>
+        <w:t>Solución "Green":</w:t>
+      </w:r>
+      <w:r>
+        <w:rPr>
+          <w:rFonts w:eastAsia="Times New Roman" w:cs="Times New Roman"/>
+          <w:kern w:val="0"/>
+          <w:lang w:eastAsia="es-ES"/>
+          <w14:ligatures w14:val="none"/>
+        </w:rPr>
+        <w:t xml:space="preserve"> Se ha implementado un sistema de ingesta y persistencia en base de datos local (MySQL). Los datos se descargan una sola vez mediante los comandos personalizados (</w:t>
+      </w:r>
+      <w:proofErr w:type="spellStart"/>
+      <w:r>
+        <w:rPr>
+          <w:rFonts w:eastAsia="Times New Roman" w:cs="Courier New"/>
+          <w:kern w:val="0"/>
+          <w:sz w:val="20"/>
+          <w:szCs w:val="20"/>
+          <w:lang w:eastAsia="es-ES"/>
+          <w14:ligatures w14:val="none"/>
+        </w:rPr>
+        <w:t>php</w:t>
+      </w:r>
+      <w:proofErr w:type="spellEnd"/>
+      <w:r>
+        <w:rPr>
+          <w:rFonts w:eastAsia="Times New Roman" w:cs="Courier New"/>
+          <w:kern w:val="0"/>
+          <w:sz w:val="20"/>
+          <w:szCs w:val="20"/>
+          <w:lang w:eastAsia="es-ES"/>
+          <w14:ligatures w14:val="none"/>
+        </w:rPr>
+        <w:t xml:space="preserve"> </w:t>
+      </w:r>
+      <w:proofErr w:type="spellStart"/>
+      <w:r>
+        <w:rPr>
+          <w:rFonts w:eastAsia="Times New Roman" w:cs="Courier New"/>
+          <w:kern w:val="0"/>
+          <w:sz w:val="20"/>
+          <w:szCs w:val="20"/>
+          <w:lang w:eastAsia="es-ES"/>
+          <w14:ligatures w14:val="none"/>
+        </w:rPr>
+        <w:t>artisan</w:t>
+      </w:r>
+      <w:proofErr w:type="spellEnd"/>
+      <w:r>
+        <w:rPr>
+          <w:rFonts w:eastAsia="Times New Roman" w:cs="Courier New"/>
+          <w:kern w:val="0"/>
+          <w:sz w:val="20"/>
+          <w:szCs w:val="20"/>
+          <w:lang w:eastAsia="es-ES"/>
+          <w14:ligatures w14:val="none"/>
+        </w:rPr>
+        <w:t xml:space="preserve"> </w:t>
+      </w:r>
+      <w:proofErr w:type="spellStart"/>
+      <w:proofErr w:type="gramStart"/>
+      <w:r>
+        <w:rPr>
+          <w:rFonts w:eastAsia="Times New Roman" w:cs="Courier New"/>
+          <w:kern w:val="0"/>
+          <w:sz w:val="20"/>
+          <w:szCs w:val="20"/>
+          <w:lang w:eastAsia="es-ES"/>
+          <w14:ligatures w14:val="none"/>
+        </w:rPr>
+        <w:t>mnp:import</w:t>
+      </w:r>
+      <w:proofErr w:type="spellEnd"/>
+      <w:proofErr w:type="gramEnd"/>
+      <w:r>
+        <w:rPr>
+          <w:rFonts w:eastAsia="Times New Roman" w:cs="Times New Roman"/>
+          <w:kern w:val="0"/>
+          <w:lang w:eastAsia="es-ES"/>
+          <w14:ligatures w14:val="none"/>
+        </w:rPr>
+        <w:t>) y se sirven desde local.</w:t>
+      </w:r>
+    </w:p>
+    <w:p>
+      <w:pPr>
+        <w:pStyle w:val="NormalWeb"/>
+        <w:rPr>
+          <w:rFonts w:asciiTheme="minorHAnsi" w:hAnsiTheme="minorHAnsi"/>
+        </w:rPr>
+      </w:pPr>
+      <w:r>
+        <w:rPr>
+          <w:rFonts w:asciiTheme="minorHAnsi" w:hAnsiTheme="minorHAnsi"/>
+          <w:b/>
+          <w:bCs/>
         </w:rPr>
         <w:t>Optimización de recursos:</w:t>
       </w:r>
       <w:r>
-        <w:t xml:space="preserve"> ¿</w:t>
-      </w:r>
-      <w:r>
-        <w:t>Se ha</w:t>
-      </w:r>
-      <w:r>
-        <w:t xml:space="preserve"> minificado el CSS/JS? ¿</w:t>
-      </w:r>
-      <w:r>
-        <w:t>Se ha</w:t>
-      </w:r>
-      <w:r>
-        <w:t xml:space="preserve"> usado carga diferida de scripts?</w:t>
+        <w:rPr>
+          <w:rFonts w:asciiTheme="minorHAnsi" w:hAnsiTheme="minorHAnsi"/>
+        </w:rPr>
+        <w:t xml:space="preserve"> </w:t>
+      </w:r>
+      <w:r>
+        <w:rPr>
+          <w:rFonts w:asciiTheme="minorHAnsi" w:hAnsiTheme="minorHAnsi"/>
+        </w:rPr>
+        <w:t>El peso de la página web influye directamente en la energía necesaria para transmitirla y renderizarla.</w:t>
       </w:r>
     </w:p>
     <w:p>
       <w:pPr>
         <w:numPr>
           <w:ilvl w:val="0"/>
-          <w:numId w:val="9"/>
+          <w:numId w:val="23"/>
         </w:numPr>
-      </w:pPr>
-      <w:r>
-        <w:rPr>
+        <w:spacing w:before="100" w:beforeAutospacing="1" w:after="100" w:afterAutospacing="1" w:line="240" w:lineRule="auto"/>
+        <w:rPr>
+          <w:rFonts w:eastAsia="Times New Roman" w:cs="Times New Roman"/>
+          <w:kern w:val="0"/>
+          <w:lang w:eastAsia="es-ES"/>
+          <w14:ligatures w14:val="none"/>
+        </w:rPr>
+      </w:pPr>
+      <w:proofErr w:type="spellStart"/>
+      <w:r>
+        <w:rPr>
+          <w:rFonts w:eastAsia="Times New Roman" w:cs="Times New Roman"/>
           <w:b/>
           <w:bCs/>
+          <w:kern w:val="0"/>
+          <w:lang w:eastAsia="es-ES"/>
+          <w14:ligatures w14:val="none"/>
+        </w:rPr>
+        <w:t>Minificación</w:t>
+      </w:r>
+      <w:proofErr w:type="spellEnd"/>
+      <w:r>
+        <w:rPr>
+          <w:rFonts w:eastAsia="Times New Roman" w:cs="Times New Roman"/>
+          <w:b/>
+          <w:bCs/>
+          <w:kern w:val="0"/>
+          <w:lang w:eastAsia="es-ES"/>
+          <w14:ligatures w14:val="none"/>
+        </w:rPr>
+        <w:t>:</w:t>
+      </w:r>
+      <w:r>
+        <w:rPr>
+          <w:rFonts w:eastAsia="Times New Roman" w:cs="Times New Roman"/>
+          <w:kern w:val="0"/>
+          <w:lang w:eastAsia="es-ES"/>
+          <w14:ligatures w14:val="none"/>
+        </w:rPr>
+        <w:t xml:space="preserve"> Gracias al uso de </w:t>
+      </w:r>
+      <w:r>
+        <w:rPr>
+          <w:rFonts w:eastAsia="Times New Roman" w:cs="Times New Roman"/>
+          <w:b/>
+          <w:bCs/>
+          <w:kern w:val="0"/>
+          <w:lang w:eastAsia="es-ES"/>
+          <w14:ligatures w14:val="none"/>
+        </w:rPr>
+        <w:t>Vite</w:t>
+      </w:r>
+      <w:r>
+        <w:rPr>
+          <w:rFonts w:eastAsia="Times New Roman" w:cs="Times New Roman"/>
+          <w:kern w:val="0"/>
+          <w:lang w:eastAsia="es-ES"/>
+          <w14:ligatures w14:val="none"/>
+        </w:rPr>
+        <w:t xml:space="preserve"> como empaquetador, todo el código JavaScript y CSS se compila y </w:t>
+      </w:r>
+      <w:proofErr w:type="spellStart"/>
+      <w:r>
+        <w:rPr>
+          <w:rFonts w:eastAsia="Times New Roman" w:cs="Times New Roman"/>
+          <w:kern w:val="0"/>
+          <w:lang w:eastAsia="es-ES"/>
+          <w14:ligatures w14:val="none"/>
+        </w:rPr>
+        <w:t>minifica</w:t>
+      </w:r>
+      <w:proofErr w:type="spellEnd"/>
+      <w:r>
+        <w:rPr>
+          <w:rFonts w:eastAsia="Times New Roman" w:cs="Times New Roman"/>
+          <w:kern w:val="0"/>
+          <w:lang w:eastAsia="es-ES"/>
+          <w14:ligatures w14:val="none"/>
+        </w:rPr>
+        <w:t xml:space="preserve"> para producción. Se eliminan espacios en blanco y comentarios, reduciendo el tamaño de los archivos transferidos.</w:t>
+      </w:r>
+    </w:p>
+    <w:p>
+      <w:pPr>
+        <w:numPr>
+          <w:ilvl w:val="0"/>
+          <w:numId w:val="23"/>
+        </w:numPr>
+        <w:spacing w:before="100" w:beforeAutospacing="1" w:after="100" w:afterAutospacing="1" w:line="240" w:lineRule="auto"/>
+        <w:rPr>
+          <w:rFonts w:eastAsia="Times New Roman" w:cs="Times New Roman"/>
+          <w:kern w:val="0"/>
+          <w:lang w:eastAsia="es-ES"/>
+          <w14:ligatures w14:val="none"/>
+        </w:rPr>
+      </w:pPr>
+      <w:proofErr w:type="spellStart"/>
+      <w:r>
+        <w:rPr>
+          <w:rFonts w:eastAsia="Times New Roman" w:cs="Times New Roman"/>
+          <w:b/>
+          <w:bCs/>
+          <w:kern w:val="0"/>
+          <w:lang w:eastAsia="es-ES"/>
+          <w14:ligatures w14:val="none"/>
+        </w:rPr>
+        <w:t>Tree-Shaking</w:t>
+      </w:r>
+      <w:proofErr w:type="spellEnd"/>
+      <w:r>
+        <w:rPr>
+          <w:rFonts w:eastAsia="Times New Roman" w:cs="Times New Roman"/>
+          <w:b/>
+          <w:bCs/>
+          <w:kern w:val="0"/>
+          <w:lang w:eastAsia="es-ES"/>
+          <w14:ligatures w14:val="none"/>
+        </w:rPr>
+        <w:t xml:space="preserve"> en CSS:</w:t>
+      </w:r>
+      <w:r>
+        <w:rPr>
+          <w:rFonts w:eastAsia="Times New Roman" w:cs="Times New Roman"/>
+          <w:kern w:val="0"/>
+          <w:lang w:eastAsia="es-ES"/>
+          <w14:ligatures w14:val="none"/>
+        </w:rPr>
+        <w:t xml:space="preserve"> Al utilizar </w:t>
+      </w:r>
+      <w:proofErr w:type="spellStart"/>
+      <w:r>
+        <w:rPr>
+          <w:rFonts w:eastAsia="Times New Roman" w:cs="Times New Roman"/>
+          <w:b/>
+          <w:bCs/>
+          <w:kern w:val="0"/>
+          <w:lang w:eastAsia="es-ES"/>
+          <w14:ligatures w14:val="none"/>
+        </w:rPr>
+        <w:t>Tailwind</w:t>
+      </w:r>
+      <w:proofErr w:type="spellEnd"/>
+      <w:r>
+        <w:rPr>
+          <w:rFonts w:eastAsia="Times New Roman" w:cs="Times New Roman"/>
+          <w:b/>
+          <w:bCs/>
+          <w:kern w:val="0"/>
+          <w:lang w:eastAsia="es-ES"/>
+          <w14:ligatures w14:val="none"/>
+        </w:rPr>
+        <w:t xml:space="preserve"> CSS</w:t>
+      </w:r>
+      <w:r>
+        <w:rPr>
+          <w:rFonts w:eastAsia="Times New Roman" w:cs="Times New Roman"/>
+          <w:kern w:val="0"/>
+          <w:lang w:eastAsia="es-ES"/>
+          <w14:ligatures w14:val="none"/>
+        </w:rPr>
+        <w:t xml:space="preserve">, el compilador analiza los archivos HTML/Blade y genera una hoja de estilos que contiene </w:t>
+      </w:r>
+      <w:r>
+        <w:rPr>
+          <w:rFonts w:eastAsia="Times New Roman" w:cs="Times New Roman"/>
+          <w:i/>
+          <w:iCs/>
+          <w:kern w:val="0"/>
+          <w:lang w:eastAsia="es-ES"/>
+          <w14:ligatures w14:val="none"/>
+        </w:rPr>
+        <w:t>únicamente</w:t>
+      </w:r>
+      <w:r>
+        <w:rPr>
+          <w:rFonts w:eastAsia="Times New Roman" w:cs="Times New Roman"/>
+          <w:kern w:val="0"/>
+          <w:lang w:eastAsia="es-ES"/>
+          <w14:ligatures w14:val="none"/>
+        </w:rPr>
+        <w:t xml:space="preserve"> las clases que realmente se están utilizando en el proyecto, descartando todo el CSS sobrante. Esto garantiza que el navegador del usuario no descargue ni procese ni un byte de más.</w:t>
+      </w:r>
+    </w:p>
+    <w:p>
+      <w:pPr>
+        <w:ind w:left="720"/>
+      </w:pPr>
+    </w:p>
+    <w:p>
+      <w:r>
+        <w:rPr>
+          <w:b/>
+          <w:bCs/>
         </w:rPr>
         <w:t>Reflexión:</w:t>
       </w:r>
@@ -3875,6 +5590,466 @@
       <w:r>
         <w:t xml:space="preserve"> sistema de caché frente a una consulta directa constante?</w:t>
       </w:r>
+    </w:p>
+    <w:p>
+      <w:pPr>
+        <w:ind w:left="720"/>
+        <w:rPr>
+          <w:rFonts w:eastAsia="Times New Roman" w:cs="Times New Roman"/>
+          <w:kern w:val="0"/>
+          <w:lang w:eastAsia="es-ES"/>
+          <w14:ligatures w14:val="none"/>
+        </w:rPr>
+      </w:pPr>
+      <w:r>
+        <w:rPr>
+          <w:rFonts w:eastAsia="Times New Roman" w:cs="Times New Roman"/>
+          <w:kern w:val="0"/>
+          <w:lang w:eastAsia="es-ES"/>
+          <w14:ligatures w14:val="none"/>
+        </w:rPr>
+        <w:t>Esto reduce el tráfico de red drásticamente y convierte consultas complejas de API en consultas SQL indexadas de milisegundos, reduciendo el uso del procesador del servidor</w:t>
+      </w:r>
+    </w:p>
+    <w:p>
+      <w:pPr>
+        <w:ind w:left="720"/>
+        <w:rPr>
+          <w:rFonts w:eastAsia="Times New Roman" w:cs="Times New Roman"/>
+          <w:kern w:val="0"/>
+          <w:lang w:eastAsia="es-ES"/>
+          <w14:ligatures w14:val="none"/>
+        </w:rPr>
+      </w:pPr>
+    </w:p>
+    <w:p>
+      <w:pPr>
+        <w:rPr>
+          <w:rFonts w:eastAsia="Times New Roman" w:cs="Times New Roman"/>
+          <w:kern w:val="0"/>
+          <w:lang w:eastAsia="es-ES"/>
+          <w14:ligatures w14:val="none"/>
+        </w:rPr>
+      </w:pPr>
+      <w:r>
+        <w:rPr>
+          <w:rFonts w:eastAsia="Times New Roman" w:cs="Times New Roman"/>
+          <w:kern w:val="0"/>
+          <w:lang w:eastAsia="es-ES"/>
+          <w14:ligatures w14:val="none"/>
+        </w:rPr>
+        <w:t>Además…</w:t>
+      </w:r>
+    </w:p>
+    <w:p>
+      <w:pPr>
+        <w:spacing w:before="100" w:beforeAutospacing="1" w:after="100" w:afterAutospacing="1" w:line="240" w:lineRule="auto"/>
+        <w:rPr>
+          <w:rFonts w:eastAsia="Times New Roman" w:cs="Times New Roman"/>
+          <w:kern w:val="0"/>
+          <w:lang w:eastAsia="es-ES"/>
+          <w14:ligatures w14:val="none"/>
+        </w:rPr>
+      </w:pPr>
+      <w:r>
+        <w:rPr>
+          <w:rFonts w:eastAsia="Times New Roman" w:cs="Times New Roman"/>
+          <w:kern w:val="0"/>
+          <w:lang w:eastAsia="es-ES"/>
+          <w14:ligatures w14:val="none"/>
+        </w:rPr>
+        <w:t xml:space="preserve">- </w:t>
+      </w:r>
+      <w:r>
+        <w:rPr>
+          <w:rFonts w:eastAsia="Times New Roman" w:cs="Times New Roman"/>
+          <w:kern w:val="0"/>
+          <w:lang w:eastAsia="es-ES"/>
+          <w14:ligatures w14:val="none"/>
+        </w:rPr>
+        <w:t>Tal y como se observa en el diseño de la interfaz, se ha optado por una paleta de colores oscuros (</w:t>
+      </w:r>
+      <w:proofErr w:type="spellStart"/>
+      <w:r>
+        <w:rPr>
+          <w:rFonts w:eastAsia="Times New Roman" w:cs="Times New Roman"/>
+          <w:b/>
+          <w:bCs/>
+          <w:kern w:val="0"/>
+          <w:lang w:eastAsia="es-ES"/>
+          <w14:ligatures w14:val="none"/>
+        </w:rPr>
+        <w:t>Dark</w:t>
+      </w:r>
+      <w:proofErr w:type="spellEnd"/>
+      <w:r>
+        <w:rPr>
+          <w:rFonts w:eastAsia="Times New Roman" w:cs="Times New Roman"/>
+          <w:b/>
+          <w:bCs/>
+          <w:kern w:val="0"/>
+          <w:lang w:eastAsia="es-ES"/>
+          <w14:ligatures w14:val="none"/>
+        </w:rPr>
+        <w:t xml:space="preserve"> </w:t>
+      </w:r>
+      <w:proofErr w:type="spellStart"/>
+      <w:r>
+        <w:rPr>
+          <w:rFonts w:eastAsia="Times New Roman" w:cs="Times New Roman"/>
+          <w:b/>
+          <w:bCs/>
+          <w:kern w:val="0"/>
+          <w:lang w:eastAsia="es-ES"/>
+          <w14:ligatures w14:val="none"/>
+        </w:rPr>
+        <w:t>Mode</w:t>
+      </w:r>
+      <w:proofErr w:type="spellEnd"/>
+      <w:r>
+        <w:rPr>
+          <w:rFonts w:eastAsia="Times New Roman" w:cs="Times New Roman"/>
+          <w:kern w:val="0"/>
+          <w:lang w:eastAsia="es-ES"/>
+          <w14:ligatures w14:val="none"/>
+        </w:rPr>
+        <w:t xml:space="preserve"> nativo).</w:t>
+      </w:r>
+    </w:p>
+    <w:p>
+      <w:pPr>
+        <w:numPr>
+          <w:ilvl w:val="0"/>
+          <w:numId w:val="24"/>
+        </w:numPr>
+        <w:spacing w:before="100" w:beforeAutospacing="1" w:after="100" w:afterAutospacing="1" w:line="240" w:lineRule="auto"/>
+        <w:rPr>
+          <w:rFonts w:eastAsia="Times New Roman" w:cs="Times New Roman"/>
+          <w:kern w:val="0"/>
+          <w:lang w:eastAsia="es-ES"/>
+          <w14:ligatures w14:val="none"/>
+        </w:rPr>
+      </w:pPr>
+      <w:r>
+        <w:rPr>
+          <w:rFonts w:eastAsia="Times New Roman" w:cs="Times New Roman"/>
+          <w:b/>
+          <w:bCs/>
+          <w:kern w:val="0"/>
+          <w:lang w:eastAsia="es-ES"/>
+          <w14:ligatures w14:val="none"/>
+        </w:rPr>
+        <w:t>Justificación:</w:t>
+      </w:r>
+      <w:r>
+        <w:rPr>
+          <w:rFonts w:eastAsia="Times New Roman" w:cs="Times New Roman"/>
+          <w:kern w:val="0"/>
+          <w:lang w:eastAsia="es-ES"/>
+          <w14:ligatures w14:val="none"/>
+        </w:rPr>
+        <w:t xml:space="preserve"> En dispositivos con pantallas OLED o AMOLED (muy comunes en smartphones actuales), los píxeles negros o muy oscuros están apagados o consumen mucha menos energía que los píxeles blancos brillantes.</w:t>
+      </w:r>
+    </w:p>
+    <w:p>
+      <w:pPr>
+        <w:numPr>
+          <w:ilvl w:val="0"/>
+          <w:numId w:val="24"/>
+        </w:numPr>
+        <w:spacing w:before="100" w:beforeAutospacing="1" w:after="100" w:afterAutospacing="1" w:line="240" w:lineRule="auto"/>
+        <w:rPr>
+          <w:rFonts w:ascii="Times New Roman" w:eastAsia="Times New Roman" w:hAnsi="Times New Roman" w:cs="Times New Roman"/>
+          <w:kern w:val="0"/>
+          <w:lang w:eastAsia="es-ES"/>
+          <w14:ligatures w14:val="none"/>
+        </w:rPr>
+      </w:pPr>
+      <w:r>
+        <w:rPr>
+          <w:rFonts w:eastAsia="Times New Roman" w:cs="Times New Roman"/>
+          <w:b/>
+          <w:bCs/>
+          <w:kern w:val="0"/>
+          <w:lang w:eastAsia="es-ES"/>
+          <w14:ligatures w14:val="none"/>
+        </w:rPr>
+        <w:t>Beneficio:</w:t>
+      </w:r>
+      <w:r>
+        <w:rPr>
+          <w:rFonts w:eastAsia="Times New Roman" w:cs="Times New Roman"/>
+          <w:kern w:val="0"/>
+          <w:lang w:eastAsia="es-ES"/>
+          <w14:ligatures w14:val="none"/>
+        </w:rPr>
+        <w:t xml:space="preserve"> Dado que es una aplicación de consulta de datos donde el usuario puede pasar tiempo analizando gráficas, el modo oscuro contribuye directamente a</w:t>
+      </w:r>
+      <w:r>
+        <w:rPr>
+          <w:rFonts w:ascii="Times New Roman" w:eastAsia="Times New Roman" w:hAnsi="Times New Roman" w:cs="Times New Roman"/>
+          <w:kern w:val="0"/>
+          <w:lang w:eastAsia="es-ES"/>
+          <w14:ligatures w14:val="none"/>
+        </w:rPr>
+        <w:t xml:space="preserve"> ahorrar batería en el dispositivo del usuario final</w:t>
+      </w:r>
+    </w:p>
+    <w:p>
+      <w:pPr>
+        <w:pStyle w:val="NormalWeb"/>
+        <w:rPr>
+          <w:rFonts w:asciiTheme="minorHAnsi" w:hAnsiTheme="minorHAnsi"/>
+        </w:rPr>
+      </w:pPr>
+      <w:r>
+        <w:t>-</w:t>
+      </w:r>
+      <w:r>
+        <w:t xml:space="preserve"> </w:t>
+      </w:r>
+      <w:r>
+        <w:rPr>
+          <w:rFonts w:asciiTheme="minorHAnsi" w:hAnsiTheme="minorHAnsi"/>
+        </w:rPr>
+        <w:t xml:space="preserve">La sostenibilidad del proyecto también contempla la dimensión social y el compromiso ético con la comunidad de desarrollo Open </w:t>
+      </w:r>
+      <w:proofErr w:type="spellStart"/>
+      <w:r>
+        <w:rPr>
+          <w:rFonts w:asciiTheme="minorHAnsi" w:hAnsiTheme="minorHAnsi"/>
+        </w:rPr>
+        <w:t>Source</w:t>
+      </w:r>
+      <w:proofErr w:type="spellEnd"/>
+      <w:r>
+        <w:rPr>
+          <w:rFonts w:asciiTheme="minorHAnsi" w:hAnsiTheme="minorHAnsi"/>
+        </w:rPr>
+        <w:t>.</w:t>
+      </w:r>
+    </w:p>
+    <w:p>
+      <w:pPr>
+        <w:numPr>
+          <w:ilvl w:val="0"/>
+          <w:numId w:val="25"/>
+        </w:numPr>
+        <w:spacing w:before="100" w:beforeAutospacing="1" w:after="100" w:afterAutospacing="1" w:line="240" w:lineRule="auto"/>
+        <w:rPr>
+          <w:rFonts w:eastAsia="Times New Roman" w:cs="Times New Roman"/>
+          <w:kern w:val="0"/>
+          <w:lang w:eastAsia="es-ES"/>
+          <w14:ligatures w14:val="none"/>
+        </w:rPr>
+      </w:pPr>
+      <w:r>
+        <w:rPr>
+          <w:rFonts w:eastAsia="Times New Roman" w:cs="Times New Roman"/>
+          <w:b/>
+          <w:bCs/>
+          <w:kern w:val="0"/>
+          <w:lang w:eastAsia="es-ES"/>
+          <w14:ligatures w14:val="none"/>
+        </w:rPr>
+        <w:t>Soporte a la autoría y concienciación:</w:t>
+      </w:r>
+      <w:r>
+        <w:rPr>
+          <w:rFonts w:eastAsia="Times New Roman" w:cs="Times New Roman"/>
+          <w:kern w:val="0"/>
+          <w:lang w:eastAsia="es-ES"/>
+          <w14:ligatures w14:val="none"/>
+        </w:rPr>
+        <w:t xml:space="preserve"> Para la generación de mapas interactivos se utiliza la librería </w:t>
+      </w:r>
+      <w:proofErr w:type="spellStart"/>
+      <w:r>
+        <w:rPr>
+          <w:rFonts w:eastAsia="Times New Roman" w:cs="Times New Roman"/>
+          <w:b/>
+          <w:bCs/>
+          <w:kern w:val="0"/>
+          <w:lang w:eastAsia="es-ES"/>
+          <w14:ligatures w14:val="none"/>
+        </w:rPr>
+        <w:t>Leaflet</w:t>
+      </w:r>
+      <w:proofErr w:type="spellEnd"/>
+      <w:r>
+        <w:rPr>
+          <w:rFonts w:eastAsia="Times New Roman" w:cs="Times New Roman"/>
+          <w:kern w:val="0"/>
+          <w:lang w:eastAsia="es-ES"/>
+          <w14:ligatures w14:val="none"/>
+        </w:rPr>
+        <w:t xml:space="preserve">. Se ha tomado la decisión consciente de mantener la atribución original que incluye la bandera de Ucrania. Esto responde al llamamiento realizado por su creador, </w:t>
+      </w:r>
+      <w:proofErr w:type="spellStart"/>
+      <w:r>
+        <w:rPr>
+          <w:rFonts w:eastAsia="Times New Roman" w:cs="Times New Roman"/>
+          <w:b/>
+          <w:bCs/>
+          <w:kern w:val="0"/>
+          <w:lang w:eastAsia="es-ES"/>
+          <w14:ligatures w14:val="none"/>
+        </w:rPr>
+        <w:t>Volodymyr</w:t>
+      </w:r>
+      <w:proofErr w:type="spellEnd"/>
+      <w:r>
+        <w:rPr>
+          <w:rFonts w:eastAsia="Times New Roman" w:cs="Times New Roman"/>
+          <w:b/>
+          <w:bCs/>
+          <w:kern w:val="0"/>
+          <w:lang w:eastAsia="es-ES"/>
+          <w14:ligatures w14:val="none"/>
+        </w:rPr>
+        <w:t xml:space="preserve"> </w:t>
+      </w:r>
+      <w:proofErr w:type="spellStart"/>
+      <w:r>
+        <w:rPr>
+          <w:rFonts w:eastAsia="Times New Roman" w:cs="Times New Roman"/>
+          <w:b/>
+          <w:bCs/>
+          <w:kern w:val="0"/>
+          <w:lang w:eastAsia="es-ES"/>
+          <w14:ligatures w14:val="none"/>
+        </w:rPr>
+        <w:t>Agafonkin</w:t>
+      </w:r>
+      <w:proofErr w:type="spellEnd"/>
+      <w:r>
+        <w:rPr>
+          <w:rFonts w:eastAsia="Times New Roman" w:cs="Times New Roman"/>
+          <w:kern w:val="0"/>
+          <w:lang w:eastAsia="es-ES"/>
+          <w14:ligatures w14:val="none"/>
+        </w:rPr>
+        <w:t>, y el equipo de mantenedores, quienes solicitan visibilidad ante la invasión rusa de su país de origen.</w:t>
+      </w:r>
+    </w:p>
+    <w:p>
+      <w:pPr>
+        <w:numPr>
+          <w:ilvl w:val="0"/>
+          <w:numId w:val="25"/>
+        </w:numPr>
+        <w:spacing w:before="100" w:beforeAutospacing="1" w:after="100" w:afterAutospacing="1" w:line="240" w:lineRule="auto"/>
+        <w:rPr>
+          <w:rFonts w:eastAsia="Times New Roman" w:cs="Times New Roman"/>
+          <w:kern w:val="0"/>
+          <w:lang w:eastAsia="es-ES"/>
+          <w14:ligatures w14:val="none"/>
+        </w:rPr>
+      </w:pPr>
+      <w:r>
+        <w:rPr>
+          <w:rFonts w:eastAsia="Times New Roman" w:cs="Times New Roman"/>
+          <w:b/>
+          <w:bCs/>
+          <w:kern w:val="0"/>
+          <w:lang w:eastAsia="es-ES"/>
+          <w14:ligatures w14:val="none"/>
+        </w:rPr>
+        <w:t>Alineación con valores humanitarios:</w:t>
+      </w:r>
+      <w:r>
+        <w:rPr>
+          <w:rFonts w:eastAsia="Times New Roman" w:cs="Times New Roman"/>
+          <w:kern w:val="0"/>
+          <w:lang w:eastAsia="es-ES"/>
+          <w14:ligatures w14:val="none"/>
+        </w:rPr>
+        <w:t xml:space="preserve"> Al preservar este elemento en la interfaz, el proyecto no solo cumple con la licencia de software, sino que actúa como un vector de concienciación pasiva. Se respalda el mensaje </w:t>
+      </w:r>
+      <w:r>
+        <w:rPr>
+          <w:rFonts w:eastAsia="Times New Roman" w:cs="Times New Roman"/>
+          <w:i/>
+          <w:iCs/>
+          <w:kern w:val="0"/>
+          <w:lang w:eastAsia="es-ES"/>
+          <w14:ligatures w14:val="none"/>
+        </w:rPr>
+        <w:t xml:space="preserve">"Appeal </w:t>
+      </w:r>
+      <w:proofErr w:type="spellStart"/>
+      <w:r>
+        <w:rPr>
+          <w:rFonts w:eastAsia="Times New Roman" w:cs="Times New Roman"/>
+          <w:i/>
+          <w:iCs/>
+          <w:kern w:val="0"/>
+          <w:lang w:eastAsia="es-ES"/>
+          <w14:ligatures w14:val="none"/>
+        </w:rPr>
+        <w:t>to</w:t>
+      </w:r>
+      <w:proofErr w:type="spellEnd"/>
+      <w:r>
+        <w:rPr>
+          <w:rFonts w:eastAsia="Times New Roman" w:cs="Times New Roman"/>
+          <w:i/>
+          <w:iCs/>
+          <w:kern w:val="0"/>
+          <w:lang w:eastAsia="es-ES"/>
+          <w14:ligatures w14:val="none"/>
+        </w:rPr>
+        <w:t xml:space="preserve"> </w:t>
+      </w:r>
+      <w:proofErr w:type="spellStart"/>
+      <w:r>
+        <w:rPr>
+          <w:rFonts w:eastAsia="Times New Roman" w:cs="Times New Roman"/>
+          <w:i/>
+          <w:iCs/>
+          <w:kern w:val="0"/>
+          <w:lang w:eastAsia="es-ES"/>
+          <w14:ligatures w14:val="none"/>
+        </w:rPr>
+        <w:t>humanity</w:t>
+      </w:r>
+      <w:proofErr w:type="spellEnd"/>
+      <w:r>
+        <w:rPr>
+          <w:rFonts w:eastAsia="Times New Roman" w:cs="Times New Roman"/>
+          <w:i/>
+          <w:iCs/>
+          <w:kern w:val="0"/>
+          <w:lang w:eastAsia="es-ES"/>
+          <w14:ligatures w14:val="none"/>
+        </w:rPr>
+        <w:t>"</w:t>
+      </w:r>
+      <w:r>
+        <w:rPr>
+          <w:rFonts w:eastAsia="Times New Roman" w:cs="Times New Roman"/>
+          <w:kern w:val="0"/>
+          <w:lang w:eastAsia="es-ES"/>
+          <w14:ligatures w14:val="none"/>
+        </w:rPr>
+        <w:t xml:space="preserve"> (Llamamiento a la humanidad) incluido en la documentación de la herramienta, entendiendo que el desarrollo tecnológico no puede ser ajeno a las realidades sociales y humanitarias de sus creadores.</w:t>
+      </w:r>
+    </w:p>
+    <w:p>
+      <w:pPr>
+        <w:spacing w:before="100" w:beforeAutospacing="1" w:after="100" w:afterAutospacing="1" w:line="240" w:lineRule="auto"/>
+        <w:rPr>
+          <w:rFonts w:ascii="Times New Roman" w:eastAsia="Times New Roman" w:hAnsi="Times New Roman" w:cs="Times New Roman"/>
+          <w:kern w:val="0"/>
+          <w:lang w:eastAsia="es-ES"/>
+          <w14:ligatures w14:val="none"/>
+        </w:rPr>
+      </w:pPr>
+    </w:p>
+    <w:p>
+      <w:pPr>
+        <w:ind w:left="720"/>
+      </w:pPr>
     </w:p>
     <w:p>
       <w:pPr>
@@ -3912,6 +6087,7 @@
           <w:b/>
           <w:bCs/>
         </w:rPr>
+        <w:lastRenderedPageBreak/>
         <w:t>Dificultades encontradas:</w:t>
       </w:r>
       <w:r>
@@ -3926,7 +6102,31 @@
         </w:numPr>
       </w:pPr>
       <w:r>
-        <w:t>Muchos datos en la api, por lo que con la diferencia de nombres nos costo cargarlos a la bbdd y coordinarlo todo correctamente</w:t>
+        <w:t xml:space="preserve">Muchos datos en </w:t>
+      </w:r>
+      <w:proofErr w:type="gramStart"/>
+      <w:r>
+        <w:t>la api</w:t>
+      </w:r>
+      <w:proofErr w:type="gramEnd"/>
+      <w:r>
+        <w:t xml:space="preserve">, por lo que con la diferencia de nombres nos </w:t>
+      </w:r>
+      <w:proofErr w:type="spellStart"/>
+      <w:r>
+        <w:t>costo</w:t>
+      </w:r>
+      <w:proofErr w:type="spellEnd"/>
+      <w:r>
+        <w:t xml:space="preserve"> cargarlos a la </w:t>
+      </w:r>
+      <w:proofErr w:type="spellStart"/>
+      <w:r>
+        <w:t>bbdd</w:t>
+      </w:r>
+      <w:proofErr w:type="spellEnd"/>
+      <w:r>
+        <w:t xml:space="preserve"> y coordinarlo todo correctamente</w:t>
       </w:r>
     </w:p>
     <w:p>
@@ -3951,8 +6151,13 @@
         </w:numPr>
       </w:pPr>
       <w:r>
-        <w:t>En el año 2020 no hay datos de defunciones en salamanca en la api</w:t>
-      </w:r>
+        <w:t xml:space="preserve">En el año 2020 no hay datos de defunciones en salamanca en </w:t>
+      </w:r>
+      <w:proofErr w:type="gramStart"/>
+      <w:r>
+        <w:t>la api</w:t>
+      </w:r>
+      <w:proofErr w:type="gramEnd"/>
     </w:p>
     <w:p>
       <w:pPr>
@@ -4019,7 +6224,21 @@
         <w:t xml:space="preserve"> trabajo</w:t>
       </w:r>
       <w:r>
-        <w:t xml:space="preserve"> conjunto, con la que todos nos sentimos participes de todas las partes del proyecto, aportando cada uno nuestro granito de arena. Puede sonar caotico, pero lo hemos realizado de manera ordenada </w:t>
+        <w:t xml:space="preserve"> conjunto, con la que todos nos sentimos participes de todas las partes del proyecto, aportando cada uno nuestro granito de arena</w:t>
+      </w:r>
+      <w:r>
+        <w:t xml:space="preserve"> y nuestro punto personal</w:t>
+      </w:r>
+      <w:r>
+        <w:t xml:space="preserve">. Puede sonar </w:t>
+      </w:r>
+      <w:proofErr w:type="spellStart"/>
+      <w:r>
+        <w:t>caotico</w:t>
+      </w:r>
+      <w:proofErr w:type="spellEnd"/>
+      <w:r>
+        <w:t xml:space="preserve">, pero lo hemos realizado de manera ordenada </w:t>
       </w:r>
       <w:r>
         <w:t>y conjunta</w:t>
@@ -4033,7 +6252,6 @@
       <w:bookmarkStart w:id="40" w:name="_Toc219827266"/>
       <w:bookmarkStart w:id="41" w:name="_Toc219982483"/>
       <w:r>
-        <w:lastRenderedPageBreak/>
         <w:t>Líneas futuras</w:t>
       </w:r>
       <w:bookmarkEnd w:id="40"/>
@@ -4069,7 +6287,15 @@
         </w:numPr>
       </w:pPr>
       <w:r>
-        <w:t>Aunque la Api de movimiento natural tiene una cantidad inmensa  de datos, nosotros únicamente usamos los relativos a nacimientos, matrimonios y defunciones, a la web se le pueden aplicar muchas mejorar para visualizar todo tipos de datos y filtrados</w:t>
+        <w:t xml:space="preserve">Aunque la Api de movimiento natural tiene una cantidad </w:t>
+      </w:r>
+      <w:proofErr w:type="gramStart"/>
+      <w:r>
+        <w:t>inmensa  de</w:t>
+      </w:r>
+      <w:proofErr w:type="gramEnd"/>
+      <w:r>
+        <w:t xml:space="preserve"> datos, nosotros únicamente usamos los relativos a nacimientos, matrimonios y defunciones, a la web se le pueden aplicar muchas mejorar para visualizar todo tipos de datos y filtrados</w:t>
       </w:r>
     </w:p>
     <w:bookmarkStart w:id="42" w:name="_Toc219982484" w:displacedByCustomXml="next"/>
@@ -4390,44 +6616,153 @@
   <w:p>
     <w:pPr>
       <w:pStyle w:val="Encabezado"/>
+      <w:rPr>
+        <w:sz w:val="20"/>
+        <w:szCs w:val="20"/>
+      </w:rPr>
     </w:pPr>
     <w:r>
-      <w:t xml:space="preserve">TFG </w:t>
+      <w:t xml:space="preserve">Proyecto </w:t>
     </w:r>
+    <w:proofErr w:type="spellStart"/>
     <w:r>
-      <w:t>R</w:t>
+      <w:t>intermodular</w:t>
     </w:r>
+    <w:proofErr w:type="spellEnd"/>
     <w:r>
-      <w:t>ecreativas</w:t>
-    </w:r>
-    <w:r>
-      <w:t xml:space="preserve"> </w:t>
-    </w:r>
-    <w:r>
-      <w:t>CyL</w:t>
+      <w:tab/>
     </w:r>
     <w:r>
       <w:tab/>
     </w:r>
     <w:r>
-      <w:tab/>
+      <w:rPr>
+        <w:sz w:val="20"/>
+        <w:szCs w:val="20"/>
+      </w:rPr>
       <w:t xml:space="preserve">Samuel </w:t>
     </w:r>
     <w:r>
+      <w:rPr>
+        <w:sz w:val="20"/>
+        <w:szCs w:val="20"/>
+      </w:rPr>
       <w:t>Fernández</w:t>
     </w:r>
+  </w:p>
+  <w:p>
+    <w:pPr>
+      <w:pStyle w:val="Encabezado"/>
+      <w:rPr>
+        <w:sz w:val="20"/>
+        <w:szCs w:val="20"/>
+      </w:rPr>
+    </w:pPr>
     <w:r>
-      <w:t xml:space="preserve"> y </w:t>
+      <w:t xml:space="preserve">Datos </w:t>
+    </w:r>
+    <w:proofErr w:type="spellStart"/>
+    <w:r>
+      <w:t>AbiertosCyL</w:t>
+    </w:r>
+    <w:proofErr w:type="spellEnd"/>
+    <w:r>
+      <w:rPr>
+        <w:sz w:val="20"/>
+        <w:szCs w:val="20"/>
+      </w:rPr>
+      <w:t xml:space="preserve"> </w:t>
     </w:r>
     <w:r>
+      <w:rPr>
+        <w:sz w:val="20"/>
+        <w:szCs w:val="20"/>
+      </w:rPr>
+      <w:tab/>
+    </w:r>
+    <w:r>
+      <w:rPr>
+        <w:sz w:val="20"/>
+        <w:szCs w:val="20"/>
+      </w:rPr>
+      <w:tab/>
+    </w:r>
+    <w:r>
+      <w:rPr>
+        <w:sz w:val="20"/>
+        <w:szCs w:val="20"/>
+      </w:rPr>
       <w:t>Álvaro</w:t>
     </w:r>
     <w:r>
+      <w:rPr>
+        <w:sz w:val="20"/>
+        <w:szCs w:val="20"/>
+      </w:rPr>
       <w:t xml:space="preserve"> </w:t>
     </w:r>
     <w:r>
+      <w:rPr>
+        <w:sz w:val="20"/>
+        <w:szCs w:val="20"/>
+      </w:rPr>
       <w:t>García</w:t>
     </w:r>
+  </w:p>
+  <w:p>
+    <w:pPr>
+      <w:pStyle w:val="Encabezado"/>
+      <w:rPr>
+        <w:sz w:val="20"/>
+        <w:szCs w:val="20"/>
+      </w:rPr>
+    </w:pPr>
+    <w:r>
+      <w:rPr>
+        <w:sz w:val="20"/>
+        <w:szCs w:val="20"/>
+      </w:rPr>
+      <w:t xml:space="preserve"> </w:t>
+    </w:r>
+    <w:r>
+      <w:rPr>
+        <w:sz w:val="20"/>
+        <w:szCs w:val="20"/>
+      </w:rPr>
+      <w:tab/>
+    </w:r>
+    <w:r>
+      <w:rPr>
+        <w:sz w:val="20"/>
+        <w:szCs w:val="20"/>
+      </w:rPr>
+      <w:tab/>
+    </w:r>
+    <w:r>
+      <w:rPr>
+        <w:sz w:val="20"/>
+        <w:szCs w:val="20"/>
+      </w:rPr>
+      <w:t xml:space="preserve">Luca </w:t>
+    </w:r>
+    <w:proofErr w:type="spellStart"/>
+    <w:r>
+      <w:rPr>
+        <w:sz w:val="20"/>
+        <w:szCs w:val="20"/>
+      </w:rPr>
+      <w:t>Mascani</w:t>
+    </w:r>
+    <w:proofErr w:type="spellEnd"/>
+  </w:p>
+  <w:p>
+    <w:pPr>
+      <w:pStyle w:val="Encabezado"/>
+      <w:rPr>
+        <w:sz w:val="20"/>
+        <w:szCs w:val="20"/>
+      </w:rPr>
+    </w:pPr>
   </w:p>
 </w:hdr>
 </file>
@@ -5141,6 +7476,155 @@
     </w:lvl>
   </w:abstractNum>
   <w:abstractNum w:abstractNumId="5" w15:restartNumberingAfterBreak="0">
+    <w:nsid w:val="2B8A172E"/>
+    <w:multiLevelType w:val="multilevel"/>
+    <w:tmpl w:val="C9684156"/>
+    <w:lvl w:ilvl="0">
+      <w:start w:val="1"/>
+      <w:numFmt w:val="bullet"/>
+      <w:lvlText w:val=""/>
+      <w:lvlJc w:val="left"/>
+      <w:pPr>
+        <w:tabs>
+          <w:tab w:val="num" w:pos="720"/>
+        </w:tabs>
+        <w:ind w:left="720" w:hanging="360"/>
+      </w:pPr>
+      <w:rPr>
+        <w:rFonts w:ascii="Symbol" w:hAnsi="Symbol" w:hint="default"/>
+        <w:sz w:val="20"/>
+      </w:rPr>
+    </w:lvl>
+    <w:lvl w:ilvl="1">
+      <w:start w:val="1"/>
+      <w:numFmt w:val="bullet"/>
+      <w:lvlText w:val="o"/>
+      <w:lvlJc w:val="left"/>
+      <w:pPr>
+        <w:tabs>
+          <w:tab w:val="num" w:pos="1440"/>
+        </w:tabs>
+        <w:ind w:left="1440" w:hanging="360"/>
+      </w:pPr>
+      <w:rPr>
+        <w:rFonts w:ascii="Courier New" w:hAnsi="Courier New" w:hint="default"/>
+        <w:sz w:val="20"/>
+      </w:rPr>
+    </w:lvl>
+    <w:lvl w:ilvl="2" w:tentative="1">
+      <w:start w:val="1"/>
+      <w:numFmt w:val="bullet"/>
+      <w:lvlText w:val=""/>
+      <w:lvlJc w:val="left"/>
+      <w:pPr>
+        <w:tabs>
+          <w:tab w:val="num" w:pos="2160"/>
+        </w:tabs>
+        <w:ind w:left="2160" w:hanging="360"/>
+      </w:pPr>
+      <w:rPr>
+        <w:rFonts w:ascii="Wingdings" w:hAnsi="Wingdings" w:hint="default"/>
+        <w:sz w:val="20"/>
+      </w:rPr>
+    </w:lvl>
+    <w:lvl w:ilvl="3" w:tentative="1">
+      <w:start w:val="1"/>
+      <w:numFmt w:val="bullet"/>
+      <w:lvlText w:val=""/>
+      <w:lvlJc w:val="left"/>
+      <w:pPr>
+        <w:tabs>
+          <w:tab w:val="num" w:pos="2880"/>
+        </w:tabs>
+        <w:ind w:left="2880" w:hanging="360"/>
+      </w:pPr>
+      <w:rPr>
+        <w:rFonts w:ascii="Wingdings" w:hAnsi="Wingdings" w:hint="default"/>
+        <w:sz w:val="20"/>
+      </w:rPr>
+    </w:lvl>
+    <w:lvl w:ilvl="4" w:tentative="1">
+      <w:start w:val="1"/>
+      <w:numFmt w:val="bullet"/>
+      <w:lvlText w:val=""/>
+      <w:lvlJc w:val="left"/>
+      <w:pPr>
+        <w:tabs>
+          <w:tab w:val="num" w:pos="3600"/>
+        </w:tabs>
+        <w:ind w:left="3600" w:hanging="360"/>
+      </w:pPr>
+      <w:rPr>
+        <w:rFonts w:ascii="Wingdings" w:hAnsi="Wingdings" w:hint="default"/>
+        <w:sz w:val="20"/>
+      </w:rPr>
+    </w:lvl>
+    <w:lvl w:ilvl="5" w:tentative="1">
+      <w:start w:val="1"/>
+      <w:numFmt w:val="bullet"/>
+      <w:lvlText w:val=""/>
+      <w:lvlJc w:val="left"/>
+      <w:pPr>
+        <w:tabs>
+          <w:tab w:val="num" w:pos="4320"/>
+        </w:tabs>
+        <w:ind w:left="4320" w:hanging="360"/>
+      </w:pPr>
+      <w:rPr>
+        <w:rFonts w:ascii="Wingdings" w:hAnsi="Wingdings" w:hint="default"/>
+        <w:sz w:val="20"/>
+      </w:rPr>
+    </w:lvl>
+    <w:lvl w:ilvl="6" w:tentative="1">
+      <w:start w:val="1"/>
+      <w:numFmt w:val="bullet"/>
+      <w:lvlText w:val=""/>
+      <w:lvlJc w:val="left"/>
+      <w:pPr>
+        <w:tabs>
+          <w:tab w:val="num" w:pos="5040"/>
+        </w:tabs>
+        <w:ind w:left="5040" w:hanging="360"/>
+      </w:pPr>
+      <w:rPr>
+        <w:rFonts w:ascii="Wingdings" w:hAnsi="Wingdings" w:hint="default"/>
+        <w:sz w:val="20"/>
+      </w:rPr>
+    </w:lvl>
+    <w:lvl w:ilvl="7" w:tentative="1">
+      <w:start w:val="1"/>
+      <w:numFmt w:val="bullet"/>
+      <w:lvlText w:val=""/>
+      <w:lvlJc w:val="left"/>
+      <w:pPr>
+        <w:tabs>
+          <w:tab w:val="num" w:pos="5760"/>
+        </w:tabs>
+        <w:ind w:left="5760" w:hanging="360"/>
+      </w:pPr>
+      <w:rPr>
+        <w:rFonts w:ascii="Wingdings" w:hAnsi="Wingdings" w:hint="default"/>
+        <w:sz w:val="20"/>
+      </w:rPr>
+    </w:lvl>
+    <w:lvl w:ilvl="8" w:tentative="1">
+      <w:start w:val="1"/>
+      <w:numFmt w:val="bullet"/>
+      <w:lvlText w:val=""/>
+      <w:lvlJc w:val="left"/>
+      <w:pPr>
+        <w:tabs>
+          <w:tab w:val="num" w:pos="6480"/>
+        </w:tabs>
+        <w:ind w:left="6480" w:hanging="360"/>
+      </w:pPr>
+      <w:rPr>
+        <w:rFonts w:ascii="Wingdings" w:hAnsi="Wingdings" w:hint="default"/>
+        <w:sz w:val="20"/>
+      </w:rPr>
+    </w:lvl>
+  </w:abstractNum>
+  <w:abstractNum w:abstractNumId="6" w15:restartNumberingAfterBreak="0">
     <w:nsid w:val="3ECF5C97"/>
     <w:multiLevelType w:val="multilevel"/>
     <w:tmpl w:val="BD04DEFE"/>
@@ -5289,7 +7773,7 @@
       </w:rPr>
     </w:lvl>
   </w:abstractNum>
-  <w:abstractNum w:abstractNumId="6" w15:restartNumberingAfterBreak="0">
+  <w:abstractNum w:abstractNumId="7" w15:restartNumberingAfterBreak="0">
     <w:nsid w:val="430567F4"/>
     <w:multiLevelType w:val="multilevel"/>
     <w:tmpl w:val="83027462"/>
@@ -5438,7 +7922,7 @@
       </w:rPr>
     </w:lvl>
   </w:abstractNum>
-  <w:abstractNum w:abstractNumId="7" w15:restartNumberingAfterBreak="0">
+  <w:abstractNum w:abstractNumId="8" w15:restartNumberingAfterBreak="0">
     <w:nsid w:val="48E40E25"/>
     <w:multiLevelType w:val="multilevel"/>
     <w:tmpl w:val="89F2B02A"/>
@@ -5561,7 +8045,7 @@
       </w:rPr>
     </w:lvl>
   </w:abstractNum>
-  <w:abstractNum w:abstractNumId="8" w15:restartNumberingAfterBreak="0">
+  <w:abstractNum w:abstractNumId="9" w15:restartNumberingAfterBreak="0">
     <w:nsid w:val="49DC42FA"/>
     <w:multiLevelType w:val="multilevel"/>
     <w:tmpl w:val="7FD6942C"/>
@@ -5674,7 +8158,269 @@
       </w:pPr>
     </w:lvl>
   </w:abstractNum>
-  <w:abstractNum w:abstractNumId="9" w15:restartNumberingAfterBreak="0">
+  <w:abstractNum w:abstractNumId="10" w15:restartNumberingAfterBreak="0">
+    <w:nsid w:val="4D8E79C9"/>
+    <w:multiLevelType w:val="multilevel"/>
+    <w:tmpl w:val="B1E08756"/>
+    <w:lvl w:ilvl="0">
+      <w:start w:val="1"/>
+      <w:numFmt w:val="bullet"/>
+      <w:lvlText w:val=""/>
+      <w:lvlJc w:val="left"/>
+      <w:pPr>
+        <w:tabs>
+          <w:tab w:val="num" w:pos="720"/>
+        </w:tabs>
+        <w:ind w:left="720" w:hanging="360"/>
+      </w:pPr>
+      <w:rPr>
+        <w:rFonts w:ascii="Symbol" w:hAnsi="Symbol" w:hint="default"/>
+        <w:sz w:val="20"/>
+      </w:rPr>
+    </w:lvl>
+    <w:lvl w:ilvl="1" w:tentative="1">
+      <w:start w:val="1"/>
+      <w:numFmt w:val="bullet"/>
+      <w:lvlText w:val="o"/>
+      <w:lvlJc w:val="left"/>
+      <w:pPr>
+        <w:tabs>
+          <w:tab w:val="num" w:pos="1440"/>
+        </w:tabs>
+        <w:ind w:left="1440" w:hanging="360"/>
+      </w:pPr>
+      <w:rPr>
+        <w:rFonts w:ascii="Courier New" w:hAnsi="Courier New" w:hint="default"/>
+        <w:sz w:val="20"/>
+      </w:rPr>
+    </w:lvl>
+    <w:lvl w:ilvl="2" w:tentative="1">
+      <w:start w:val="1"/>
+      <w:numFmt w:val="bullet"/>
+      <w:lvlText w:val=""/>
+      <w:lvlJc w:val="left"/>
+      <w:pPr>
+        <w:tabs>
+          <w:tab w:val="num" w:pos="2160"/>
+        </w:tabs>
+        <w:ind w:left="2160" w:hanging="360"/>
+      </w:pPr>
+      <w:rPr>
+        <w:rFonts w:ascii="Wingdings" w:hAnsi="Wingdings" w:hint="default"/>
+        <w:sz w:val="20"/>
+      </w:rPr>
+    </w:lvl>
+    <w:lvl w:ilvl="3" w:tentative="1">
+      <w:start w:val="1"/>
+      <w:numFmt w:val="bullet"/>
+      <w:lvlText w:val=""/>
+      <w:lvlJc w:val="left"/>
+      <w:pPr>
+        <w:tabs>
+          <w:tab w:val="num" w:pos="2880"/>
+        </w:tabs>
+        <w:ind w:left="2880" w:hanging="360"/>
+      </w:pPr>
+      <w:rPr>
+        <w:rFonts w:ascii="Wingdings" w:hAnsi="Wingdings" w:hint="default"/>
+        <w:sz w:val="20"/>
+      </w:rPr>
+    </w:lvl>
+    <w:lvl w:ilvl="4" w:tentative="1">
+      <w:start w:val="1"/>
+      <w:numFmt w:val="bullet"/>
+      <w:lvlText w:val=""/>
+      <w:lvlJc w:val="left"/>
+      <w:pPr>
+        <w:tabs>
+          <w:tab w:val="num" w:pos="3600"/>
+        </w:tabs>
+        <w:ind w:left="3600" w:hanging="360"/>
+      </w:pPr>
+      <w:rPr>
+        <w:rFonts w:ascii="Wingdings" w:hAnsi="Wingdings" w:hint="default"/>
+        <w:sz w:val="20"/>
+      </w:rPr>
+    </w:lvl>
+    <w:lvl w:ilvl="5" w:tentative="1">
+      <w:start w:val="1"/>
+      <w:numFmt w:val="bullet"/>
+      <w:lvlText w:val=""/>
+      <w:lvlJc w:val="left"/>
+      <w:pPr>
+        <w:tabs>
+          <w:tab w:val="num" w:pos="4320"/>
+        </w:tabs>
+        <w:ind w:left="4320" w:hanging="360"/>
+      </w:pPr>
+      <w:rPr>
+        <w:rFonts w:ascii="Wingdings" w:hAnsi="Wingdings" w:hint="default"/>
+        <w:sz w:val="20"/>
+      </w:rPr>
+    </w:lvl>
+    <w:lvl w:ilvl="6" w:tentative="1">
+      <w:start w:val="1"/>
+      <w:numFmt w:val="bullet"/>
+      <w:lvlText w:val=""/>
+      <w:lvlJc w:val="left"/>
+      <w:pPr>
+        <w:tabs>
+          <w:tab w:val="num" w:pos="5040"/>
+        </w:tabs>
+        <w:ind w:left="5040" w:hanging="360"/>
+      </w:pPr>
+      <w:rPr>
+        <w:rFonts w:ascii="Wingdings" w:hAnsi="Wingdings" w:hint="default"/>
+        <w:sz w:val="20"/>
+      </w:rPr>
+    </w:lvl>
+    <w:lvl w:ilvl="7" w:tentative="1">
+      <w:start w:val="1"/>
+      <w:numFmt w:val="bullet"/>
+      <w:lvlText w:val=""/>
+      <w:lvlJc w:val="left"/>
+      <w:pPr>
+        <w:tabs>
+          <w:tab w:val="num" w:pos="5760"/>
+        </w:tabs>
+        <w:ind w:left="5760" w:hanging="360"/>
+      </w:pPr>
+      <w:rPr>
+        <w:rFonts w:ascii="Wingdings" w:hAnsi="Wingdings" w:hint="default"/>
+        <w:sz w:val="20"/>
+      </w:rPr>
+    </w:lvl>
+    <w:lvl w:ilvl="8" w:tentative="1">
+      <w:start w:val="1"/>
+      <w:numFmt w:val="bullet"/>
+      <w:lvlText w:val=""/>
+      <w:lvlJc w:val="left"/>
+      <w:pPr>
+        <w:tabs>
+          <w:tab w:val="num" w:pos="6480"/>
+        </w:tabs>
+        <w:ind w:left="6480" w:hanging="360"/>
+      </w:pPr>
+      <w:rPr>
+        <w:rFonts w:ascii="Wingdings" w:hAnsi="Wingdings" w:hint="default"/>
+        <w:sz w:val="20"/>
+      </w:rPr>
+    </w:lvl>
+  </w:abstractNum>
+  <w:abstractNum w:abstractNumId="11" w15:restartNumberingAfterBreak="0">
+    <w:nsid w:val="51074C9F"/>
+    <w:multiLevelType w:val="hybridMultilevel"/>
+    <w:tmpl w:val="8A3CAB52"/>
+    <w:lvl w:ilvl="0" w:tplc="9CEA4E2E">
+      <w:start w:val="9"/>
+      <w:numFmt w:val="bullet"/>
+      <w:lvlText w:val="-"/>
+      <w:lvlJc w:val="left"/>
+      <w:pPr>
+        <w:ind w:left="720" w:hanging="360"/>
+      </w:pPr>
+      <w:rPr>
+        <w:rFonts w:ascii="Aptos" w:eastAsiaTheme="minorHAnsi" w:hAnsi="Aptos" w:cstheme="minorBidi" w:hint="default"/>
+      </w:rPr>
+    </w:lvl>
+    <w:lvl w:ilvl="1" w:tplc="0C0A0003" w:tentative="1">
+      <w:start w:val="1"/>
+      <w:numFmt w:val="bullet"/>
+      <w:lvlText w:val="o"/>
+      <w:lvlJc w:val="left"/>
+      <w:pPr>
+        <w:ind w:left="1440" w:hanging="360"/>
+      </w:pPr>
+      <w:rPr>
+        <w:rFonts w:ascii="Courier New" w:hAnsi="Courier New" w:cs="Courier New" w:hint="default"/>
+      </w:rPr>
+    </w:lvl>
+    <w:lvl w:ilvl="2" w:tplc="0C0A0005" w:tentative="1">
+      <w:start w:val="1"/>
+      <w:numFmt w:val="bullet"/>
+      <w:lvlText w:val=""/>
+      <w:lvlJc w:val="left"/>
+      <w:pPr>
+        <w:ind w:left="2160" w:hanging="360"/>
+      </w:pPr>
+      <w:rPr>
+        <w:rFonts w:ascii="Wingdings" w:hAnsi="Wingdings" w:hint="default"/>
+      </w:rPr>
+    </w:lvl>
+    <w:lvl w:ilvl="3" w:tplc="0C0A0001" w:tentative="1">
+      <w:start w:val="1"/>
+      <w:numFmt w:val="bullet"/>
+      <w:lvlText w:val=""/>
+      <w:lvlJc w:val="left"/>
+      <w:pPr>
+        <w:ind w:left="2880" w:hanging="360"/>
+      </w:pPr>
+      <w:rPr>
+        <w:rFonts w:ascii="Symbol" w:hAnsi="Symbol" w:hint="default"/>
+      </w:rPr>
+    </w:lvl>
+    <w:lvl w:ilvl="4" w:tplc="0C0A0003" w:tentative="1">
+      <w:start w:val="1"/>
+      <w:numFmt w:val="bullet"/>
+      <w:lvlText w:val="o"/>
+      <w:lvlJc w:val="left"/>
+      <w:pPr>
+        <w:ind w:left="3600" w:hanging="360"/>
+      </w:pPr>
+      <w:rPr>
+        <w:rFonts w:ascii="Courier New" w:hAnsi="Courier New" w:cs="Courier New" w:hint="default"/>
+      </w:rPr>
+    </w:lvl>
+    <w:lvl w:ilvl="5" w:tplc="0C0A0005" w:tentative="1">
+      <w:start w:val="1"/>
+      <w:numFmt w:val="bullet"/>
+      <w:lvlText w:val=""/>
+      <w:lvlJc w:val="left"/>
+      <w:pPr>
+        <w:ind w:left="4320" w:hanging="360"/>
+      </w:pPr>
+      <w:rPr>
+        <w:rFonts w:ascii="Wingdings" w:hAnsi="Wingdings" w:hint="default"/>
+      </w:rPr>
+    </w:lvl>
+    <w:lvl w:ilvl="6" w:tplc="0C0A0001" w:tentative="1">
+      <w:start w:val="1"/>
+      <w:numFmt w:val="bullet"/>
+      <w:lvlText w:val=""/>
+      <w:lvlJc w:val="left"/>
+      <w:pPr>
+        <w:ind w:left="5040" w:hanging="360"/>
+      </w:pPr>
+      <w:rPr>
+        <w:rFonts w:ascii="Symbol" w:hAnsi="Symbol" w:hint="default"/>
+      </w:rPr>
+    </w:lvl>
+    <w:lvl w:ilvl="7" w:tplc="0C0A0003" w:tentative="1">
+      <w:start w:val="1"/>
+      <w:numFmt w:val="bullet"/>
+      <w:lvlText w:val="o"/>
+      <w:lvlJc w:val="left"/>
+      <w:pPr>
+        <w:ind w:left="5760" w:hanging="360"/>
+      </w:pPr>
+      <w:rPr>
+        <w:rFonts w:ascii="Courier New" w:hAnsi="Courier New" w:cs="Courier New" w:hint="default"/>
+      </w:rPr>
+    </w:lvl>
+    <w:lvl w:ilvl="8" w:tplc="0C0A0005" w:tentative="1">
+      <w:start w:val="1"/>
+      <w:numFmt w:val="bullet"/>
+      <w:lvlText w:val=""/>
+      <w:lvlJc w:val="left"/>
+      <w:pPr>
+        <w:ind w:left="6480" w:hanging="360"/>
+      </w:pPr>
+      <w:rPr>
+        <w:rFonts w:ascii="Wingdings" w:hAnsi="Wingdings" w:hint="default"/>
+      </w:rPr>
+    </w:lvl>
+  </w:abstractNum>
+  <w:abstractNum w:abstractNumId="12" w15:restartNumberingAfterBreak="0">
     <w:nsid w:val="55014489"/>
     <w:multiLevelType w:val="multilevel"/>
     <w:tmpl w:val="F8D6B7B2"/>
@@ -5819,7 +8565,7 @@
       </w:rPr>
     </w:lvl>
   </w:abstractNum>
-  <w:abstractNum w:abstractNumId="10" w15:restartNumberingAfterBreak="0">
+  <w:abstractNum w:abstractNumId="13" w15:restartNumberingAfterBreak="0">
     <w:nsid w:val="5577026F"/>
     <w:multiLevelType w:val="multilevel"/>
     <w:tmpl w:val="FD4E22C6"/>
@@ -5968,7 +8714,7 @@
       </w:rPr>
     </w:lvl>
   </w:abstractNum>
-  <w:abstractNum w:abstractNumId="11" w15:restartNumberingAfterBreak="0">
+  <w:abstractNum w:abstractNumId="14" w15:restartNumberingAfterBreak="0">
     <w:nsid w:val="55A35448"/>
     <w:multiLevelType w:val="hybridMultilevel"/>
     <w:tmpl w:val="648E2B58"/>
@@ -6081,7 +8827,156 @@
       </w:rPr>
     </w:lvl>
   </w:abstractNum>
-  <w:abstractNum w:abstractNumId="12" w15:restartNumberingAfterBreak="0">
+  <w:abstractNum w:abstractNumId="15" w15:restartNumberingAfterBreak="0">
+    <w:nsid w:val="5EAC450F"/>
+    <w:multiLevelType w:val="multilevel"/>
+    <w:tmpl w:val="2F52DBC0"/>
+    <w:lvl w:ilvl="0">
+      <w:start w:val="1"/>
+      <w:numFmt w:val="bullet"/>
+      <w:lvlText w:val=""/>
+      <w:lvlJc w:val="left"/>
+      <w:pPr>
+        <w:tabs>
+          <w:tab w:val="num" w:pos="720"/>
+        </w:tabs>
+        <w:ind w:left="720" w:hanging="360"/>
+      </w:pPr>
+      <w:rPr>
+        <w:rFonts w:ascii="Symbol" w:hAnsi="Symbol" w:hint="default"/>
+        <w:sz w:val="20"/>
+      </w:rPr>
+    </w:lvl>
+    <w:lvl w:ilvl="1" w:tentative="1">
+      <w:start w:val="1"/>
+      <w:numFmt w:val="bullet"/>
+      <w:lvlText w:val="o"/>
+      <w:lvlJc w:val="left"/>
+      <w:pPr>
+        <w:tabs>
+          <w:tab w:val="num" w:pos="1440"/>
+        </w:tabs>
+        <w:ind w:left="1440" w:hanging="360"/>
+      </w:pPr>
+      <w:rPr>
+        <w:rFonts w:ascii="Courier New" w:hAnsi="Courier New" w:hint="default"/>
+        <w:sz w:val="20"/>
+      </w:rPr>
+    </w:lvl>
+    <w:lvl w:ilvl="2" w:tentative="1">
+      <w:start w:val="1"/>
+      <w:numFmt w:val="bullet"/>
+      <w:lvlText w:val=""/>
+      <w:lvlJc w:val="left"/>
+      <w:pPr>
+        <w:tabs>
+          <w:tab w:val="num" w:pos="2160"/>
+        </w:tabs>
+        <w:ind w:left="2160" w:hanging="360"/>
+      </w:pPr>
+      <w:rPr>
+        <w:rFonts w:ascii="Wingdings" w:hAnsi="Wingdings" w:hint="default"/>
+        <w:sz w:val="20"/>
+      </w:rPr>
+    </w:lvl>
+    <w:lvl w:ilvl="3" w:tentative="1">
+      <w:start w:val="1"/>
+      <w:numFmt w:val="bullet"/>
+      <w:lvlText w:val=""/>
+      <w:lvlJc w:val="left"/>
+      <w:pPr>
+        <w:tabs>
+          <w:tab w:val="num" w:pos="2880"/>
+        </w:tabs>
+        <w:ind w:left="2880" w:hanging="360"/>
+      </w:pPr>
+      <w:rPr>
+        <w:rFonts w:ascii="Wingdings" w:hAnsi="Wingdings" w:hint="default"/>
+        <w:sz w:val="20"/>
+      </w:rPr>
+    </w:lvl>
+    <w:lvl w:ilvl="4" w:tentative="1">
+      <w:start w:val="1"/>
+      <w:numFmt w:val="bullet"/>
+      <w:lvlText w:val=""/>
+      <w:lvlJc w:val="left"/>
+      <w:pPr>
+        <w:tabs>
+          <w:tab w:val="num" w:pos="3600"/>
+        </w:tabs>
+        <w:ind w:left="3600" w:hanging="360"/>
+      </w:pPr>
+      <w:rPr>
+        <w:rFonts w:ascii="Wingdings" w:hAnsi="Wingdings" w:hint="default"/>
+        <w:sz w:val="20"/>
+      </w:rPr>
+    </w:lvl>
+    <w:lvl w:ilvl="5" w:tentative="1">
+      <w:start w:val="1"/>
+      <w:numFmt w:val="bullet"/>
+      <w:lvlText w:val=""/>
+      <w:lvlJc w:val="left"/>
+      <w:pPr>
+        <w:tabs>
+          <w:tab w:val="num" w:pos="4320"/>
+        </w:tabs>
+        <w:ind w:left="4320" w:hanging="360"/>
+      </w:pPr>
+      <w:rPr>
+        <w:rFonts w:ascii="Wingdings" w:hAnsi="Wingdings" w:hint="default"/>
+        <w:sz w:val="20"/>
+      </w:rPr>
+    </w:lvl>
+    <w:lvl w:ilvl="6" w:tentative="1">
+      <w:start w:val="1"/>
+      <w:numFmt w:val="bullet"/>
+      <w:lvlText w:val=""/>
+      <w:lvlJc w:val="left"/>
+      <w:pPr>
+        <w:tabs>
+          <w:tab w:val="num" w:pos="5040"/>
+        </w:tabs>
+        <w:ind w:left="5040" w:hanging="360"/>
+      </w:pPr>
+      <w:rPr>
+        <w:rFonts w:ascii="Wingdings" w:hAnsi="Wingdings" w:hint="default"/>
+        <w:sz w:val="20"/>
+      </w:rPr>
+    </w:lvl>
+    <w:lvl w:ilvl="7" w:tentative="1">
+      <w:start w:val="1"/>
+      <w:numFmt w:val="bullet"/>
+      <w:lvlText w:val=""/>
+      <w:lvlJc w:val="left"/>
+      <w:pPr>
+        <w:tabs>
+          <w:tab w:val="num" w:pos="5760"/>
+        </w:tabs>
+        <w:ind w:left="5760" w:hanging="360"/>
+      </w:pPr>
+      <w:rPr>
+        <w:rFonts w:ascii="Wingdings" w:hAnsi="Wingdings" w:hint="default"/>
+        <w:sz w:val="20"/>
+      </w:rPr>
+    </w:lvl>
+    <w:lvl w:ilvl="8" w:tentative="1">
+      <w:start w:val="1"/>
+      <w:numFmt w:val="bullet"/>
+      <w:lvlText w:val=""/>
+      <w:lvlJc w:val="left"/>
+      <w:pPr>
+        <w:tabs>
+          <w:tab w:val="num" w:pos="6480"/>
+        </w:tabs>
+        <w:ind w:left="6480" w:hanging="360"/>
+      </w:pPr>
+      <w:rPr>
+        <w:rFonts w:ascii="Wingdings" w:hAnsi="Wingdings" w:hint="default"/>
+        <w:sz w:val="20"/>
+      </w:rPr>
+    </w:lvl>
+  </w:abstractNum>
+  <w:abstractNum w:abstractNumId="16" w15:restartNumberingAfterBreak="0">
     <w:nsid w:val="60601C3B"/>
     <w:multiLevelType w:val="multilevel"/>
     <w:tmpl w:val="88548E2A"/>
@@ -6230,7 +9125,156 @@
       </w:rPr>
     </w:lvl>
   </w:abstractNum>
-  <w:abstractNum w:abstractNumId="13" w15:restartNumberingAfterBreak="0">
+  <w:abstractNum w:abstractNumId="17" w15:restartNumberingAfterBreak="0">
+    <w:nsid w:val="67F44CAF"/>
+    <w:multiLevelType w:val="multilevel"/>
+    <w:tmpl w:val="282214AC"/>
+    <w:lvl w:ilvl="0">
+      <w:start w:val="1"/>
+      <w:numFmt w:val="bullet"/>
+      <w:lvlText w:val=""/>
+      <w:lvlJc w:val="left"/>
+      <w:pPr>
+        <w:tabs>
+          <w:tab w:val="num" w:pos="720"/>
+        </w:tabs>
+        <w:ind w:left="720" w:hanging="360"/>
+      </w:pPr>
+      <w:rPr>
+        <w:rFonts w:ascii="Symbol" w:hAnsi="Symbol" w:hint="default"/>
+        <w:sz w:val="20"/>
+      </w:rPr>
+    </w:lvl>
+    <w:lvl w:ilvl="1" w:tentative="1">
+      <w:start w:val="1"/>
+      <w:numFmt w:val="bullet"/>
+      <w:lvlText w:val="o"/>
+      <w:lvlJc w:val="left"/>
+      <w:pPr>
+        <w:tabs>
+          <w:tab w:val="num" w:pos="1440"/>
+        </w:tabs>
+        <w:ind w:left="1440" w:hanging="360"/>
+      </w:pPr>
+      <w:rPr>
+        <w:rFonts w:ascii="Courier New" w:hAnsi="Courier New" w:hint="default"/>
+        <w:sz w:val="20"/>
+      </w:rPr>
+    </w:lvl>
+    <w:lvl w:ilvl="2" w:tentative="1">
+      <w:start w:val="1"/>
+      <w:numFmt w:val="bullet"/>
+      <w:lvlText w:val=""/>
+      <w:lvlJc w:val="left"/>
+      <w:pPr>
+        <w:tabs>
+          <w:tab w:val="num" w:pos="2160"/>
+        </w:tabs>
+        <w:ind w:left="2160" w:hanging="360"/>
+      </w:pPr>
+      <w:rPr>
+        <w:rFonts w:ascii="Wingdings" w:hAnsi="Wingdings" w:hint="default"/>
+        <w:sz w:val="20"/>
+      </w:rPr>
+    </w:lvl>
+    <w:lvl w:ilvl="3" w:tentative="1">
+      <w:start w:val="1"/>
+      <w:numFmt w:val="bullet"/>
+      <w:lvlText w:val=""/>
+      <w:lvlJc w:val="left"/>
+      <w:pPr>
+        <w:tabs>
+          <w:tab w:val="num" w:pos="2880"/>
+        </w:tabs>
+        <w:ind w:left="2880" w:hanging="360"/>
+      </w:pPr>
+      <w:rPr>
+        <w:rFonts w:ascii="Wingdings" w:hAnsi="Wingdings" w:hint="default"/>
+        <w:sz w:val="20"/>
+      </w:rPr>
+    </w:lvl>
+    <w:lvl w:ilvl="4" w:tentative="1">
+      <w:start w:val="1"/>
+      <w:numFmt w:val="bullet"/>
+      <w:lvlText w:val=""/>
+      <w:lvlJc w:val="left"/>
+      <w:pPr>
+        <w:tabs>
+          <w:tab w:val="num" w:pos="3600"/>
+        </w:tabs>
+        <w:ind w:left="3600" w:hanging="360"/>
+      </w:pPr>
+      <w:rPr>
+        <w:rFonts w:ascii="Wingdings" w:hAnsi="Wingdings" w:hint="default"/>
+        <w:sz w:val="20"/>
+      </w:rPr>
+    </w:lvl>
+    <w:lvl w:ilvl="5" w:tentative="1">
+      <w:start w:val="1"/>
+      <w:numFmt w:val="bullet"/>
+      <w:lvlText w:val=""/>
+      <w:lvlJc w:val="left"/>
+      <w:pPr>
+        <w:tabs>
+          <w:tab w:val="num" w:pos="4320"/>
+        </w:tabs>
+        <w:ind w:left="4320" w:hanging="360"/>
+      </w:pPr>
+      <w:rPr>
+        <w:rFonts w:ascii="Wingdings" w:hAnsi="Wingdings" w:hint="default"/>
+        <w:sz w:val="20"/>
+      </w:rPr>
+    </w:lvl>
+    <w:lvl w:ilvl="6" w:tentative="1">
+      <w:start w:val="1"/>
+      <w:numFmt w:val="bullet"/>
+      <w:lvlText w:val=""/>
+      <w:lvlJc w:val="left"/>
+      <w:pPr>
+        <w:tabs>
+          <w:tab w:val="num" w:pos="5040"/>
+        </w:tabs>
+        <w:ind w:left="5040" w:hanging="360"/>
+      </w:pPr>
+      <w:rPr>
+        <w:rFonts w:ascii="Wingdings" w:hAnsi="Wingdings" w:hint="default"/>
+        <w:sz w:val="20"/>
+      </w:rPr>
+    </w:lvl>
+    <w:lvl w:ilvl="7" w:tentative="1">
+      <w:start w:val="1"/>
+      <w:numFmt w:val="bullet"/>
+      <w:lvlText w:val=""/>
+      <w:lvlJc w:val="left"/>
+      <w:pPr>
+        <w:tabs>
+          <w:tab w:val="num" w:pos="5760"/>
+        </w:tabs>
+        <w:ind w:left="5760" w:hanging="360"/>
+      </w:pPr>
+      <w:rPr>
+        <w:rFonts w:ascii="Wingdings" w:hAnsi="Wingdings" w:hint="default"/>
+        <w:sz w:val="20"/>
+      </w:rPr>
+    </w:lvl>
+    <w:lvl w:ilvl="8" w:tentative="1">
+      <w:start w:val="1"/>
+      <w:numFmt w:val="bullet"/>
+      <w:lvlText w:val=""/>
+      <w:lvlJc w:val="left"/>
+      <w:pPr>
+        <w:tabs>
+          <w:tab w:val="num" w:pos="6480"/>
+        </w:tabs>
+        <w:ind w:left="6480" w:hanging="360"/>
+      </w:pPr>
+      <w:rPr>
+        <w:rFonts w:ascii="Wingdings" w:hAnsi="Wingdings" w:hint="default"/>
+        <w:sz w:val="20"/>
+      </w:rPr>
+    </w:lvl>
+  </w:abstractNum>
+  <w:abstractNum w:abstractNumId="18" w15:restartNumberingAfterBreak="0">
     <w:nsid w:val="693B54C1"/>
     <w:multiLevelType w:val="multilevel"/>
     <w:tmpl w:val="7F623010"/>
@@ -6379,7 +9423,7 @@
       </w:rPr>
     </w:lvl>
   </w:abstractNum>
-  <w:abstractNum w:abstractNumId="14" w15:restartNumberingAfterBreak="0">
+  <w:abstractNum w:abstractNumId="19" w15:restartNumberingAfterBreak="0">
     <w:nsid w:val="74890AEA"/>
     <w:multiLevelType w:val="multilevel"/>
     <w:tmpl w:val="E55E068C"/>
@@ -6528,7 +9572,7 @@
       </w:rPr>
     </w:lvl>
   </w:abstractNum>
-  <w:abstractNum w:abstractNumId="15" w15:restartNumberingAfterBreak="0">
+  <w:abstractNum w:abstractNumId="20" w15:restartNumberingAfterBreak="0">
     <w:nsid w:val="75825D8F"/>
     <w:multiLevelType w:val="multilevel"/>
     <w:tmpl w:val="FD88DFBA"/>
@@ -6677,7 +9721,305 @@
       </w:rPr>
     </w:lvl>
   </w:abstractNum>
-  <w:abstractNum w:abstractNumId="16" w15:restartNumberingAfterBreak="0">
+  <w:abstractNum w:abstractNumId="21" w15:restartNumberingAfterBreak="0">
+    <w:nsid w:val="79DB24F4"/>
+    <w:multiLevelType w:val="multilevel"/>
+    <w:tmpl w:val="CD3AA942"/>
+    <w:lvl w:ilvl="0">
+      <w:start w:val="1"/>
+      <w:numFmt w:val="bullet"/>
+      <w:lvlText w:val=""/>
+      <w:lvlJc w:val="left"/>
+      <w:pPr>
+        <w:tabs>
+          <w:tab w:val="num" w:pos="720"/>
+        </w:tabs>
+        <w:ind w:left="720" w:hanging="360"/>
+      </w:pPr>
+      <w:rPr>
+        <w:rFonts w:ascii="Symbol" w:hAnsi="Symbol" w:hint="default"/>
+        <w:sz w:val="20"/>
+      </w:rPr>
+    </w:lvl>
+    <w:lvl w:ilvl="1" w:tentative="1">
+      <w:start w:val="1"/>
+      <w:numFmt w:val="bullet"/>
+      <w:lvlText w:val="o"/>
+      <w:lvlJc w:val="left"/>
+      <w:pPr>
+        <w:tabs>
+          <w:tab w:val="num" w:pos="1440"/>
+        </w:tabs>
+        <w:ind w:left="1440" w:hanging="360"/>
+      </w:pPr>
+      <w:rPr>
+        <w:rFonts w:ascii="Courier New" w:hAnsi="Courier New" w:hint="default"/>
+        <w:sz w:val="20"/>
+      </w:rPr>
+    </w:lvl>
+    <w:lvl w:ilvl="2" w:tentative="1">
+      <w:start w:val="1"/>
+      <w:numFmt w:val="bullet"/>
+      <w:lvlText w:val=""/>
+      <w:lvlJc w:val="left"/>
+      <w:pPr>
+        <w:tabs>
+          <w:tab w:val="num" w:pos="2160"/>
+        </w:tabs>
+        <w:ind w:left="2160" w:hanging="360"/>
+      </w:pPr>
+      <w:rPr>
+        <w:rFonts w:ascii="Wingdings" w:hAnsi="Wingdings" w:hint="default"/>
+        <w:sz w:val="20"/>
+      </w:rPr>
+    </w:lvl>
+    <w:lvl w:ilvl="3" w:tentative="1">
+      <w:start w:val="1"/>
+      <w:numFmt w:val="bullet"/>
+      <w:lvlText w:val=""/>
+      <w:lvlJc w:val="left"/>
+      <w:pPr>
+        <w:tabs>
+          <w:tab w:val="num" w:pos="2880"/>
+        </w:tabs>
+        <w:ind w:left="2880" w:hanging="360"/>
+      </w:pPr>
+      <w:rPr>
+        <w:rFonts w:ascii="Wingdings" w:hAnsi="Wingdings" w:hint="default"/>
+        <w:sz w:val="20"/>
+      </w:rPr>
+    </w:lvl>
+    <w:lvl w:ilvl="4" w:tentative="1">
+      <w:start w:val="1"/>
+      <w:numFmt w:val="bullet"/>
+      <w:lvlText w:val=""/>
+      <w:lvlJc w:val="left"/>
+      <w:pPr>
+        <w:tabs>
+          <w:tab w:val="num" w:pos="3600"/>
+        </w:tabs>
+        <w:ind w:left="3600" w:hanging="360"/>
+      </w:pPr>
+      <w:rPr>
+        <w:rFonts w:ascii="Wingdings" w:hAnsi="Wingdings" w:hint="default"/>
+        <w:sz w:val="20"/>
+      </w:rPr>
+    </w:lvl>
+    <w:lvl w:ilvl="5" w:tentative="1">
+      <w:start w:val="1"/>
+      <w:numFmt w:val="bullet"/>
+      <w:lvlText w:val=""/>
+      <w:lvlJc w:val="left"/>
+      <w:pPr>
+        <w:tabs>
+          <w:tab w:val="num" w:pos="4320"/>
+        </w:tabs>
+        <w:ind w:left="4320" w:hanging="360"/>
+      </w:pPr>
+      <w:rPr>
+        <w:rFonts w:ascii="Wingdings" w:hAnsi="Wingdings" w:hint="default"/>
+        <w:sz w:val="20"/>
+      </w:rPr>
+    </w:lvl>
+    <w:lvl w:ilvl="6" w:tentative="1">
+      <w:start w:val="1"/>
+      <w:numFmt w:val="bullet"/>
+      <w:lvlText w:val=""/>
+      <w:lvlJc w:val="left"/>
+      <w:pPr>
+        <w:tabs>
+          <w:tab w:val="num" w:pos="5040"/>
+        </w:tabs>
+        <w:ind w:left="5040" w:hanging="360"/>
+      </w:pPr>
+      <w:rPr>
+        <w:rFonts w:ascii="Wingdings" w:hAnsi="Wingdings" w:hint="default"/>
+        <w:sz w:val="20"/>
+      </w:rPr>
+    </w:lvl>
+    <w:lvl w:ilvl="7" w:tentative="1">
+      <w:start w:val="1"/>
+      <w:numFmt w:val="bullet"/>
+      <w:lvlText w:val=""/>
+      <w:lvlJc w:val="left"/>
+      <w:pPr>
+        <w:tabs>
+          <w:tab w:val="num" w:pos="5760"/>
+        </w:tabs>
+        <w:ind w:left="5760" w:hanging="360"/>
+      </w:pPr>
+      <w:rPr>
+        <w:rFonts w:ascii="Wingdings" w:hAnsi="Wingdings" w:hint="default"/>
+        <w:sz w:val="20"/>
+      </w:rPr>
+    </w:lvl>
+    <w:lvl w:ilvl="8" w:tentative="1">
+      <w:start w:val="1"/>
+      <w:numFmt w:val="bullet"/>
+      <w:lvlText w:val=""/>
+      <w:lvlJc w:val="left"/>
+      <w:pPr>
+        <w:tabs>
+          <w:tab w:val="num" w:pos="6480"/>
+        </w:tabs>
+        <w:ind w:left="6480" w:hanging="360"/>
+      </w:pPr>
+      <w:rPr>
+        <w:rFonts w:ascii="Wingdings" w:hAnsi="Wingdings" w:hint="default"/>
+        <w:sz w:val="20"/>
+      </w:rPr>
+    </w:lvl>
+  </w:abstractNum>
+  <w:abstractNum w:abstractNumId="22" w15:restartNumberingAfterBreak="0">
+    <w:nsid w:val="7B53715C"/>
+    <w:multiLevelType w:val="multilevel"/>
+    <w:tmpl w:val="5064703E"/>
+    <w:lvl w:ilvl="0">
+      <w:start w:val="1"/>
+      <w:numFmt w:val="bullet"/>
+      <w:lvlText w:val=""/>
+      <w:lvlJc w:val="left"/>
+      <w:pPr>
+        <w:tabs>
+          <w:tab w:val="num" w:pos="720"/>
+        </w:tabs>
+        <w:ind w:left="720" w:hanging="360"/>
+      </w:pPr>
+      <w:rPr>
+        <w:rFonts w:ascii="Symbol" w:hAnsi="Symbol" w:hint="default"/>
+        <w:sz w:val="20"/>
+      </w:rPr>
+    </w:lvl>
+    <w:lvl w:ilvl="1" w:tentative="1">
+      <w:start w:val="1"/>
+      <w:numFmt w:val="bullet"/>
+      <w:lvlText w:val="o"/>
+      <w:lvlJc w:val="left"/>
+      <w:pPr>
+        <w:tabs>
+          <w:tab w:val="num" w:pos="1440"/>
+        </w:tabs>
+        <w:ind w:left="1440" w:hanging="360"/>
+      </w:pPr>
+      <w:rPr>
+        <w:rFonts w:ascii="Courier New" w:hAnsi="Courier New" w:hint="default"/>
+        <w:sz w:val="20"/>
+      </w:rPr>
+    </w:lvl>
+    <w:lvl w:ilvl="2" w:tentative="1">
+      <w:start w:val="1"/>
+      <w:numFmt w:val="bullet"/>
+      <w:lvlText w:val=""/>
+      <w:lvlJc w:val="left"/>
+      <w:pPr>
+        <w:tabs>
+          <w:tab w:val="num" w:pos="2160"/>
+        </w:tabs>
+        <w:ind w:left="2160" w:hanging="360"/>
+      </w:pPr>
+      <w:rPr>
+        <w:rFonts w:ascii="Wingdings" w:hAnsi="Wingdings" w:hint="default"/>
+        <w:sz w:val="20"/>
+      </w:rPr>
+    </w:lvl>
+    <w:lvl w:ilvl="3" w:tentative="1">
+      <w:start w:val="1"/>
+      <w:numFmt w:val="bullet"/>
+      <w:lvlText w:val=""/>
+      <w:lvlJc w:val="left"/>
+      <w:pPr>
+        <w:tabs>
+          <w:tab w:val="num" w:pos="2880"/>
+        </w:tabs>
+        <w:ind w:left="2880" w:hanging="360"/>
+      </w:pPr>
+      <w:rPr>
+        <w:rFonts w:ascii="Wingdings" w:hAnsi="Wingdings" w:hint="default"/>
+        <w:sz w:val="20"/>
+      </w:rPr>
+    </w:lvl>
+    <w:lvl w:ilvl="4" w:tentative="1">
+      <w:start w:val="1"/>
+      <w:numFmt w:val="bullet"/>
+      <w:lvlText w:val=""/>
+      <w:lvlJc w:val="left"/>
+      <w:pPr>
+        <w:tabs>
+          <w:tab w:val="num" w:pos="3600"/>
+        </w:tabs>
+        <w:ind w:left="3600" w:hanging="360"/>
+      </w:pPr>
+      <w:rPr>
+        <w:rFonts w:ascii="Wingdings" w:hAnsi="Wingdings" w:hint="default"/>
+        <w:sz w:val="20"/>
+      </w:rPr>
+    </w:lvl>
+    <w:lvl w:ilvl="5" w:tentative="1">
+      <w:start w:val="1"/>
+      <w:numFmt w:val="bullet"/>
+      <w:lvlText w:val=""/>
+      <w:lvlJc w:val="left"/>
+      <w:pPr>
+        <w:tabs>
+          <w:tab w:val="num" w:pos="4320"/>
+        </w:tabs>
+        <w:ind w:left="4320" w:hanging="360"/>
+      </w:pPr>
+      <w:rPr>
+        <w:rFonts w:ascii="Wingdings" w:hAnsi="Wingdings" w:hint="default"/>
+        <w:sz w:val="20"/>
+      </w:rPr>
+    </w:lvl>
+    <w:lvl w:ilvl="6" w:tentative="1">
+      <w:start w:val="1"/>
+      <w:numFmt w:val="bullet"/>
+      <w:lvlText w:val=""/>
+      <w:lvlJc w:val="left"/>
+      <w:pPr>
+        <w:tabs>
+          <w:tab w:val="num" w:pos="5040"/>
+        </w:tabs>
+        <w:ind w:left="5040" w:hanging="360"/>
+      </w:pPr>
+      <w:rPr>
+        <w:rFonts w:ascii="Wingdings" w:hAnsi="Wingdings" w:hint="default"/>
+        <w:sz w:val="20"/>
+      </w:rPr>
+    </w:lvl>
+    <w:lvl w:ilvl="7" w:tentative="1">
+      <w:start w:val="1"/>
+      <w:numFmt w:val="bullet"/>
+      <w:lvlText w:val=""/>
+      <w:lvlJc w:val="left"/>
+      <w:pPr>
+        <w:tabs>
+          <w:tab w:val="num" w:pos="5760"/>
+        </w:tabs>
+        <w:ind w:left="5760" w:hanging="360"/>
+      </w:pPr>
+      <w:rPr>
+        <w:rFonts w:ascii="Wingdings" w:hAnsi="Wingdings" w:hint="default"/>
+        <w:sz w:val="20"/>
+      </w:rPr>
+    </w:lvl>
+    <w:lvl w:ilvl="8" w:tentative="1">
+      <w:start w:val="1"/>
+      <w:numFmt w:val="bullet"/>
+      <w:lvlText w:val=""/>
+      <w:lvlJc w:val="left"/>
+      <w:pPr>
+        <w:tabs>
+          <w:tab w:val="num" w:pos="6480"/>
+        </w:tabs>
+        <w:ind w:left="6480" w:hanging="360"/>
+      </w:pPr>
+      <w:rPr>
+        <w:rFonts w:ascii="Wingdings" w:hAnsi="Wingdings" w:hint="default"/>
+        <w:sz w:val="20"/>
+      </w:rPr>
+    </w:lvl>
+  </w:abstractNum>
+  <w:abstractNum w:abstractNumId="23" w15:restartNumberingAfterBreak="0">
     <w:nsid w:val="7F73386E"/>
     <w:multiLevelType w:val="hybridMultilevel"/>
     <w:tmpl w:val="2BEC8B26"/>
@@ -6791,25 +10133,25 @@
     </w:lvl>
   </w:abstractNum>
   <w:num w:numId="1">
-    <w:abstractNumId w:val="11"/>
+    <w:abstractNumId w:val="14"/>
   </w:num>
   <w:num w:numId="2">
     <w:abstractNumId w:val="3"/>
   </w:num>
   <w:num w:numId="3">
-    <w:abstractNumId w:val="13"/>
+    <w:abstractNumId w:val="18"/>
   </w:num>
   <w:num w:numId="4">
-    <w:abstractNumId w:val="15"/>
+    <w:abstractNumId w:val="20"/>
   </w:num>
   <w:num w:numId="5">
-    <w:abstractNumId w:val="9"/>
+    <w:abstractNumId w:val="12"/>
   </w:num>
   <w:num w:numId="6">
-    <w:abstractNumId w:val="6"/>
+    <w:abstractNumId w:val="7"/>
   </w:num>
   <w:num w:numId="7">
-    <w:abstractNumId w:val="12"/>
+    <w:abstractNumId w:val="16"/>
   </w:num>
   <w:num w:numId="8">
     <w:abstractNumId w:val="0"/>
@@ -6821,28 +10163,49 @@
     <w:abstractNumId w:val="1"/>
   </w:num>
   <w:num w:numId="11">
-    <w:abstractNumId w:val="14"/>
+    <w:abstractNumId w:val="19"/>
   </w:num>
   <w:num w:numId="12">
-    <w:abstractNumId w:val="5"/>
+    <w:abstractNumId w:val="6"/>
   </w:num>
   <w:num w:numId="13">
-    <w:abstractNumId w:val="8"/>
+    <w:abstractNumId w:val="9"/>
   </w:num>
   <w:num w:numId="14">
-    <w:abstractNumId w:val="16"/>
+    <w:abstractNumId w:val="23"/>
   </w:num>
   <w:num w:numId="15">
     <w:abstractNumId w:val="2"/>
   </w:num>
   <w:num w:numId="16">
-    <w:abstractNumId w:val="7"/>
+    <w:abstractNumId w:val="8"/>
   </w:num>
   <w:num w:numId="17">
-    <w:abstractNumId w:val="7"/>
+    <w:abstractNumId w:val="8"/>
   </w:num>
   <w:num w:numId="18">
+    <w:abstractNumId w:val="13"/>
+  </w:num>
+  <w:num w:numId="19">
+    <w:abstractNumId w:val="11"/>
+  </w:num>
+  <w:num w:numId="20">
+    <w:abstractNumId w:val="5"/>
+  </w:num>
+  <w:num w:numId="21">
+    <w:abstractNumId w:val="21"/>
+  </w:num>
+  <w:num w:numId="22">
+    <w:abstractNumId w:val="22"/>
+  </w:num>
+  <w:num w:numId="23">
+    <w:abstractNumId w:val="15"/>
+  </w:num>
+  <w:num w:numId="24">
     <w:abstractNumId w:val="10"/>
+  </w:num>
+  <w:num w:numId="25">
+    <w:abstractNumId w:val="17"/>
   </w:num>
 </w:numbering>
 </file>
@@ -8286,6 +11649,19 @@
       <w:u w:val="single"/>
     </w:rPr>
   </w:style>
+  <w:style w:type="character" w:styleId="CdigoHTML">
+    <w:name w:val="HTML Code"/>
+    <w:basedOn w:val="Fuentedeprrafopredeter"/>
+    <w:uiPriority w:val="99"/>
+    <w:semiHidden/>
+    <w:unhideWhenUsed/>
+    <w:rsid w:val="00F46C83"/>
+    <w:rPr>
+      <w:rFonts w:ascii="Courier New" w:eastAsia="Times New Roman" w:hAnsi="Courier New" w:cs="Courier New"/>
+      <w:sz w:val="20"/>
+      <w:szCs w:val="20"/>
+    </w:rPr>
+  </w:style>
 </w:styles>
 </file>
 

</xml_diff>